<commit_message>
Added a brief description of the battle system
</commit_message>
<xml_diff>
--- a/Tortuga Game Design Document.docx
+++ b/Tortuga Game Design Document.docx
@@ -115,8 +115,6 @@
       <w:r>
         <w:fldChar w:fldCharType="separate"/>
       </w:r>
-      <w:bookmarkStart w:id="1" w:name="_GoBack"/>
-      <w:bookmarkEnd w:id="1"/>
       <w:r>
         <w:rPr>
           <w:noProof/>
@@ -2016,47 +2014,73 @@
       <w:pPr>
         <w:pStyle w:val="Heading1"/>
       </w:pPr>
-      <w:bookmarkStart w:id="2" w:name="_Toc388313466"/>
+      <w:bookmarkStart w:id="1" w:name="_Toc388313466"/>
       <w:r>
         <w:lastRenderedPageBreak/>
         <w:t>Introduction</w:t>
       </w:r>
+      <w:bookmarkEnd w:id="1"/>
+    </w:p>
+    <w:p/>
+    <w:p>
+      <w:r>
+        <w:t>This is the</w:t>
+      </w:r>
+      <w:r>
+        <w:t xml:space="preserve"> game</w:t>
+      </w:r>
+      <w:r>
+        <w:t xml:space="preserve"> </w:t>
+      </w:r>
+      <w:r>
+        <w:t>design</w:t>
+      </w:r>
+      <w:r>
+        <w:t xml:space="preserve"> document for Tortuga. This is intended to plan out required tasks for the game, as well as serve as an instructional text for modders and others interested in Tortuga’s development cycle. </w:t>
+      </w:r>
+    </w:p>
+    <w:p/>
+    <w:p>
+      <w:r>
+        <w:t>I</w:t>
+      </w:r>
+      <w:r>
+        <w:t xml:space="preserve"> have a long road ahead of me, and design docs are never really finished until the project is</w:t>
+      </w:r>
+      <w:r>
+        <w:t>. So, if you see any italic text, you can consider that to be an incomplete or removed section of text</w:t>
+      </w:r>
+      <w:r>
+        <w:t>,</w:t>
+      </w:r>
+      <w:r>
+        <w:t xml:space="preserve"> or an inline comment.</w:t>
+      </w:r>
+    </w:p>
+    <w:p/>
+    <w:p>
+      <w:pPr>
+        <w:pStyle w:val="Heading2"/>
+      </w:pPr>
+      <w:bookmarkStart w:id="2" w:name="_Toc388313467"/>
+      <w:r>
+        <w:t xml:space="preserve">Elevator </w:t>
+      </w:r>
+      <w:r>
+        <w:t>Pitch</w:t>
+      </w:r>
       <w:bookmarkEnd w:id="2"/>
     </w:p>
     <w:p/>
     <w:p>
       <w:r>
-        <w:t>This is the</w:t>
-      </w:r>
-      <w:r>
-        <w:t xml:space="preserve"> game</w:t>
-      </w:r>
-      <w:r>
-        <w:t xml:space="preserve"> </w:t>
-      </w:r>
-      <w:r>
-        <w:t>design</w:t>
-      </w:r>
-      <w:r>
-        <w:t xml:space="preserve"> document for Tortuga. This is intended to plan out required tasks for the game, as well as serve as an instructional text for modders and others interested in Tortuga’s development cycle. </w:t>
+        <w:t>Tortuga is a 2D multiplayer JRPG featuring permadeath (deletion of a character upon death). The emphasis of this game is on multiplayer cooperation, exploration and customization. The game runs on customizable server software that can support up to 150 simultaneous players or more.</w:t>
       </w:r>
     </w:p>
     <w:p/>
     <w:p>
       <w:r>
-        <w:t>I</w:t>
-      </w:r>
-      <w:r>
-        <w:t xml:space="preserve"> have a long road ahead of me, and design docs are never really finished until the project is</w:t>
-      </w:r>
-      <w:r>
-        <w:t>. So, if you see any italic text, you can consider that to be an incomplete or removed section of text</w:t>
-      </w:r>
-      <w:r>
-        <w:t>,</w:t>
-      </w:r>
-      <w:r>
-        <w:t xml:space="preserve"> or an inline comment.</w:t>
+        <w:t>This game is inspired by classic 2D RPGs, as well as more modern sandbox MMOs. This project is currently independently created and funded, with the goal of creating a game that will engage user's imagination and inspire a large modding community.</w:t>
       </w:r>
     </w:p>
     <w:p/>
@@ -2064,37 +2088,11 @@
       <w:pPr>
         <w:pStyle w:val="Heading2"/>
       </w:pPr>
-      <w:bookmarkStart w:id="3" w:name="_Toc388313467"/>
-      <w:r>
-        <w:t xml:space="preserve">Elevator </w:t>
-      </w:r>
-      <w:r>
-        <w:t>Pitch</w:t>
+      <w:bookmarkStart w:id="3" w:name="_Toc388313468"/>
+      <w:r>
+        <w:t>Monetization</w:t>
       </w:r>
       <w:bookmarkEnd w:id="3"/>
-    </w:p>
-    <w:p/>
-    <w:p>
-      <w:r>
-        <w:t>Tortuga is a 2D multiplayer JRPG featuring permadeath (deletion of a character upon death). The emphasis of this game is on multiplayer cooperation, exploration and customization. The game runs on customizable server software that can support up to 150 simultaneous players or more.</w:t>
-      </w:r>
-    </w:p>
-    <w:p/>
-    <w:p>
-      <w:r>
-        <w:t>This game is inspired by classic 2D RPGs, as well as more modern sandbox MMOs. This project is currently independently created and funded, with the goal of creating a game that will engage user's imagination and inspire a large modding community.</w:t>
-      </w:r>
-    </w:p>
-    <w:p/>
-    <w:p>
-      <w:pPr>
-        <w:pStyle w:val="Heading2"/>
-      </w:pPr>
-      <w:bookmarkStart w:id="4" w:name="_Toc388313468"/>
-      <w:r>
-        <w:t>Monetization</w:t>
-      </w:r>
-      <w:bookmarkEnd w:id="4"/>
     </w:p>
     <w:p/>
     <w:p>
@@ -2184,7 +2182,7 @@
       <w:pPr>
         <w:pStyle w:val="Heading1"/>
       </w:pPr>
-      <w:bookmarkStart w:id="5" w:name="_Toc388313469"/>
+      <w:bookmarkStart w:id="4" w:name="_Toc388313469"/>
       <w:r>
         <w:lastRenderedPageBreak/>
         <w:t xml:space="preserve">My </w:t>
@@ -2198,18 +2196,18 @@
       <w:r>
         <w:t xml:space="preserve"> Checklist</w:t>
       </w:r>
+      <w:bookmarkEnd w:id="4"/>
+    </w:p>
+    <w:p/>
+    <w:p>
+      <w:pPr>
+        <w:pStyle w:val="Heading2"/>
+      </w:pPr>
+      <w:bookmarkStart w:id="5" w:name="_Toc388313470"/>
+      <w:r>
+        <w:t>Description</w:t>
+      </w:r>
       <w:bookmarkEnd w:id="5"/>
-    </w:p>
-    <w:p/>
-    <w:p>
-      <w:pPr>
-        <w:pStyle w:val="Heading2"/>
-      </w:pPr>
-      <w:bookmarkStart w:id="6" w:name="_Toc388313470"/>
-      <w:r>
-        <w:t>Description</w:t>
-      </w:r>
-      <w:bookmarkEnd w:id="6"/>
     </w:p>
     <w:p/>
     <w:p>
@@ -2313,11 +2311,11 @@
       <w:pPr>
         <w:pStyle w:val="Heading2"/>
       </w:pPr>
-      <w:bookmarkStart w:id="7" w:name="_Toc388313471"/>
+      <w:bookmarkStart w:id="6" w:name="_Toc388313471"/>
       <w:r>
         <w:t>Required Upkeep</w:t>
       </w:r>
-      <w:bookmarkEnd w:id="7"/>
+      <w:bookmarkEnd w:id="6"/>
     </w:p>
     <w:p/>
     <w:p>
@@ -2404,7 +2402,7 @@
       <w:pPr>
         <w:pStyle w:val="Heading1"/>
       </w:pPr>
-      <w:bookmarkStart w:id="8" w:name="_Toc388313472"/>
+      <w:bookmarkStart w:id="7" w:name="_Toc388313472"/>
       <w:r>
         <w:lastRenderedPageBreak/>
         <w:t>Gameplay</w:t>
@@ -2412,7 +2410,7 @@
       <w:r>
         <w:t xml:space="preserve"> Overview</w:t>
       </w:r>
-      <w:bookmarkEnd w:id="8"/>
+      <w:bookmarkEnd w:id="7"/>
     </w:p>
     <w:p/>
     <w:p>
@@ -2447,19 +2445,13 @@
     <w:p/>
     <w:p>
       <w:r>
-        <w:t xml:space="preserve">Items can be found throughout the world, either dropped by enemies or hidden in chests. </w:t>
-      </w:r>
-      <w:r>
-        <w:t xml:space="preserve">Item types include consumables (food that increases HP, </w:t>
+        <w:t xml:space="preserve">Items can be found throughout the world, either dropped by enemies or hidden in chests. Item types include consumables (food that increases HP, </w:t>
       </w:r>
       <w:r>
         <w:t>boosts, stats, etc</w:t>
       </w:r>
       <w:r>
-        <w:t>.) equipment (for boosting stats), legendary (unique and hard to find) a</w:t>
-      </w:r>
-      <w:r>
-        <w:t xml:space="preserve">nd mundane (vendor trash, </w:t>
+        <w:t xml:space="preserve">.) equipment (for boosting stats), legendary (unique and hard to find) and mundane (vendor trash, </w:t>
       </w:r>
       <w:proofErr w:type="spellStart"/>
       <w:r>
@@ -2467,10 +2459,7 @@
       </w:r>
       <w:proofErr w:type="spellEnd"/>
       <w:r>
-        <w:t xml:space="preserve">). </w:t>
-      </w:r>
-      <w:r>
-        <w:t>Equipment items can be worn by players to boost certain stats</w:t>
+        <w:t>). Equipment items can be worn by players to boost certain stats</w:t>
       </w:r>
       <w:r>
         <w:t>;</w:t>
@@ -2560,6 +2549,35 @@
         <w:t>.</w:t>
       </w:r>
     </w:p>
+    <w:p/>
+    <w:p>
+      <w:bookmarkStart w:id="8" w:name="_GoBack"/>
+      <w:r>
+        <w:t>The combat system</w:t>
+      </w:r>
+      <w:r>
+        <w:t xml:space="preserve"> allow</w:t>
+      </w:r>
+      <w:r>
+        <w:t>s</w:t>
+      </w:r>
+      <w:r>
+        <w:t xml:space="preserve"> several people to fight side by side as a group. Each player will be able to choose their own actions, including attacking, using spells and i</w:t>
+      </w:r>
+      <w:r>
+        <w:t>tems, or fleeing the battle</w:t>
+      </w:r>
+      <w:r>
+        <w:t xml:space="preserve">. To prevent a player from </w:t>
+      </w:r>
+      <w:r>
+        <w:t>acting</w:t>
+      </w:r>
+      <w:r>
+        <w:t xml:space="preserve"> too fast, that player must wait for their ATB gauge to fill completely before acting, after which it resets to zero.</w:t>
+      </w:r>
+    </w:p>
+    <w:bookmarkEnd w:id="8"/>
     <w:p/>
     <w:p>
       <w:r>
@@ -3632,7 +3650,6 @@
         <w:t>TODO: Stats and equations</w:t>
       </w:r>
     </w:p>
-    <w:p/>
     <w:p>
       <w:pPr>
         <w:rPr>
@@ -6243,7 +6260,7 @@
           <w:rPr>
             <w:noProof/>
           </w:rPr>
-          <w:t>2</w:t>
+          <w:t>5</w:t>
         </w:r>
         <w:r>
           <w:rPr>
@@ -9186,7 +9203,7 @@
 </file>
 
 <file path=customXml/itemProps1.xml><?xml version="1.0" encoding="utf-8"?>
-<ds:datastoreItem xmlns:ds="http://schemas.openxmlformats.org/officeDocument/2006/customXml" ds:itemID="{14DD3E2A-99B2-4C08-93BC-E5932FF7FAFE}">
+<ds:datastoreItem xmlns:ds="http://schemas.openxmlformats.org/officeDocument/2006/customXml" ds:itemID="{13B7972D-C4F8-480D-B1C9-E8847B96211E}">
   <ds:schemaRefs>
     <ds:schemaRef ds:uri="http://schemas.openxmlformats.org/officeDocument/2006/bibliography"/>
   </ds:schemaRefs>

</xml_diff>

<commit_message>
Reviewed the game map section
</commit_message>
<xml_diff>
--- a/Tortuga Game Design Document.docx
+++ b/Tortuga Game Design Document.docx
@@ -87,7 +87,7 @@
       <w:pPr>
         <w:pStyle w:val="Heading1"/>
       </w:pPr>
-      <w:bookmarkStart w:id="0" w:name="_Toc388313465"/>
+      <w:bookmarkStart w:id="0" w:name="_Toc388654236"/>
       <w:r>
         <w:lastRenderedPageBreak/>
         <w:t>Table of Contents</w:t>
@@ -137,7 +137,7 @@
         <w:rPr>
           <w:noProof/>
         </w:rPr>
-        <w:instrText xml:space="preserve"> PAGEREF _Toc388313465 \h </w:instrText>
+        <w:instrText xml:space="preserve"> PAGEREF _Toc388654236 \h </w:instrText>
       </w:r>
       <w:r>
         <w:rPr>
@@ -196,7 +196,7 @@
         <w:rPr>
           <w:noProof/>
         </w:rPr>
-        <w:instrText xml:space="preserve"> PAGEREF _Toc388313466 \h </w:instrText>
+        <w:instrText xml:space="preserve"> PAGEREF _Toc388654237 \h </w:instrText>
       </w:r>
       <w:r>
         <w:rPr>
@@ -213,7 +213,7 @@
         <w:rPr>
           <w:noProof/>
         </w:rPr>
-        <w:t>3</w:t>
+        <w:t>4</w:t>
       </w:r>
       <w:r>
         <w:rPr>
@@ -255,7 +255,7 @@
         <w:rPr>
           <w:noProof/>
         </w:rPr>
-        <w:instrText xml:space="preserve"> PAGEREF _Toc388313467 \h </w:instrText>
+        <w:instrText xml:space="preserve"> PAGEREF _Toc388654238 \h </w:instrText>
       </w:r>
       <w:r>
         <w:rPr>
@@ -272,7 +272,7 @@
         <w:rPr>
           <w:noProof/>
         </w:rPr>
-        <w:t>3</w:t>
+        <w:t>4</w:t>
       </w:r>
       <w:r>
         <w:rPr>
@@ -314,7 +314,7 @@
         <w:rPr>
           <w:noProof/>
         </w:rPr>
-        <w:instrText xml:space="preserve"> PAGEREF _Toc388313468 \h </w:instrText>
+        <w:instrText xml:space="preserve"> PAGEREF _Toc388654239 \h </w:instrText>
       </w:r>
       <w:r>
         <w:rPr>
@@ -331,7 +331,7 @@
         <w:rPr>
           <w:noProof/>
         </w:rPr>
-        <w:t>3</w:t>
+        <w:t>4</w:t>
       </w:r>
       <w:r>
         <w:rPr>
@@ -373,7 +373,7 @@
         <w:rPr>
           <w:noProof/>
         </w:rPr>
-        <w:instrText xml:space="preserve"> PAGEREF _Toc388313469 \h </w:instrText>
+        <w:instrText xml:space="preserve"> PAGEREF _Toc388654240 \h </w:instrText>
       </w:r>
       <w:r>
         <w:rPr>
@@ -390,7 +390,7 @@
         <w:rPr>
           <w:noProof/>
         </w:rPr>
-        <w:t>4</w:t>
+        <w:t>5</w:t>
       </w:r>
       <w:r>
         <w:rPr>
@@ -432,7 +432,7 @@
         <w:rPr>
           <w:noProof/>
         </w:rPr>
-        <w:instrText xml:space="preserve"> PAGEREF _Toc388313470 \h </w:instrText>
+        <w:instrText xml:space="preserve"> PAGEREF _Toc388654241 \h </w:instrText>
       </w:r>
       <w:r>
         <w:rPr>
@@ -449,7 +449,7 @@
         <w:rPr>
           <w:noProof/>
         </w:rPr>
-        <w:t>4</w:t>
+        <w:t>5</w:t>
       </w:r>
       <w:r>
         <w:rPr>
@@ -491,7 +491,7 @@
         <w:rPr>
           <w:noProof/>
         </w:rPr>
-        <w:instrText xml:space="preserve"> PAGEREF _Toc388313471 \h </w:instrText>
+        <w:instrText xml:space="preserve"> PAGEREF _Toc388654242 \h </w:instrText>
       </w:r>
       <w:r>
         <w:rPr>
@@ -508,7 +508,7 @@
         <w:rPr>
           <w:noProof/>
         </w:rPr>
-        <w:t>4</w:t>
+        <w:t>5</w:t>
       </w:r>
       <w:r>
         <w:rPr>
@@ -550,7 +550,7 @@
         <w:rPr>
           <w:noProof/>
         </w:rPr>
-        <w:instrText xml:space="preserve"> PAGEREF _Toc388313472 \h </w:instrText>
+        <w:instrText xml:space="preserve"> PAGEREF _Toc388654243 \h </w:instrText>
       </w:r>
       <w:r>
         <w:rPr>
@@ -567,7 +567,7 @@
         <w:rPr>
           <w:noProof/>
         </w:rPr>
-        <w:t>5</w:t>
+        <w:t>6</w:t>
       </w:r>
       <w:r>
         <w:rPr>
@@ -591,7 +591,7 @@
         <w:rPr>
           <w:noProof/>
         </w:rPr>
-        <w:t>The Game Map (TODO)</w:t>
+        <w:t>The Game Map</w:t>
       </w:r>
       <w:r>
         <w:rPr>
@@ -609,7 +609,7 @@
         <w:rPr>
           <w:noProof/>
         </w:rPr>
-        <w:instrText xml:space="preserve"> PAGEREF _Toc388313473 \h </w:instrText>
+        <w:instrText xml:space="preserve"> PAGEREF _Toc388654244 \h </w:instrText>
       </w:r>
       <w:r>
         <w:rPr>
@@ -626,7 +626,538 @@
         <w:rPr>
           <w:noProof/>
         </w:rPr>
-        <w:t>6</w:t>
+        <w:t>7</w:t>
+      </w:r>
+      <w:r>
+        <w:rPr>
+          <w:noProof/>
+        </w:rPr>
+        <w:fldChar w:fldCharType="end"/>
+      </w:r>
+    </w:p>
+    <w:p>
+      <w:pPr>
+        <w:pStyle w:val="TOC2"/>
+        <w:tabs>
+          <w:tab w:val="right" w:leader="dot" w:pos="9016"/>
+        </w:tabs>
+        <w:rPr>
+          <w:rFonts w:asciiTheme="minorHAnsi" w:hAnsiTheme="minorHAnsi"/>
+          <w:noProof/>
+        </w:rPr>
+      </w:pPr>
+      <w:r>
+        <w:rPr>
+          <w:noProof/>
+        </w:rPr>
+        <w:t>The Overworld</w:t>
+      </w:r>
+      <w:r>
+        <w:rPr>
+          <w:noProof/>
+        </w:rPr>
+        <w:tab/>
+      </w:r>
+      <w:r>
+        <w:rPr>
+          <w:noProof/>
+        </w:rPr>
+        <w:fldChar w:fldCharType="begin"/>
+      </w:r>
+      <w:r>
+        <w:rPr>
+          <w:noProof/>
+        </w:rPr>
+        <w:instrText xml:space="preserve"> PAGEREF _Toc388654245 \h </w:instrText>
+      </w:r>
+      <w:r>
+        <w:rPr>
+          <w:noProof/>
+        </w:rPr>
+      </w:r>
+      <w:r>
+        <w:rPr>
+          <w:noProof/>
+        </w:rPr>
+        <w:fldChar w:fldCharType="separate"/>
+      </w:r>
+      <w:r>
+        <w:rPr>
+          <w:noProof/>
+        </w:rPr>
+        <w:t>7</w:t>
+      </w:r>
+      <w:r>
+        <w:rPr>
+          <w:noProof/>
+        </w:rPr>
+        <w:fldChar w:fldCharType="end"/>
+      </w:r>
+    </w:p>
+    <w:p>
+      <w:pPr>
+        <w:pStyle w:val="TOC2"/>
+        <w:tabs>
+          <w:tab w:val="right" w:leader="dot" w:pos="9016"/>
+        </w:tabs>
+        <w:rPr>
+          <w:rFonts w:asciiTheme="minorHAnsi" w:hAnsiTheme="minorHAnsi"/>
+          <w:noProof/>
+        </w:rPr>
+      </w:pPr>
+      <w:r>
+        <w:rPr>
+          <w:noProof/>
+        </w:rPr>
+        <w:t>Towns and Safe Zones</w:t>
+      </w:r>
+      <w:r>
+        <w:rPr>
+          <w:noProof/>
+        </w:rPr>
+        <w:tab/>
+      </w:r>
+      <w:r>
+        <w:rPr>
+          <w:noProof/>
+        </w:rPr>
+        <w:fldChar w:fldCharType="begin"/>
+      </w:r>
+      <w:r>
+        <w:rPr>
+          <w:noProof/>
+        </w:rPr>
+        <w:instrText xml:space="preserve"> PAGEREF _Toc388654246 \h </w:instrText>
+      </w:r>
+      <w:r>
+        <w:rPr>
+          <w:noProof/>
+        </w:rPr>
+      </w:r>
+      <w:r>
+        <w:rPr>
+          <w:noProof/>
+        </w:rPr>
+        <w:fldChar w:fldCharType="separate"/>
+      </w:r>
+      <w:r>
+        <w:rPr>
+          <w:noProof/>
+        </w:rPr>
+        <w:t>7</w:t>
+      </w:r>
+      <w:r>
+        <w:rPr>
+          <w:noProof/>
+        </w:rPr>
+        <w:fldChar w:fldCharType="end"/>
+      </w:r>
+    </w:p>
+    <w:p>
+      <w:pPr>
+        <w:pStyle w:val="TOC2"/>
+        <w:tabs>
+          <w:tab w:val="right" w:leader="dot" w:pos="9016"/>
+        </w:tabs>
+        <w:rPr>
+          <w:rFonts w:asciiTheme="minorHAnsi" w:hAnsiTheme="minorHAnsi"/>
+          <w:noProof/>
+        </w:rPr>
+      </w:pPr>
+      <w:r>
+        <w:rPr>
+          <w:noProof/>
+        </w:rPr>
+        <w:t>Roads</w:t>
+      </w:r>
+      <w:r>
+        <w:rPr>
+          <w:noProof/>
+        </w:rPr>
+        <w:tab/>
+      </w:r>
+      <w:r>
+        <w:rPr>
+          <w:noProof/>
+        </w:rPr>
+        <w:fldChar w:fldCharType="begin"/>
+      </w:r>
+      <w:r>
+        <w:rPr>
+          <w:noProof/>
+        </w:rPr>
+        <w:instrText xml:space="preserve"> PAGEREF _Toc388654247 \h </w:instrText>
+      </w:r>
+      <w:r>
+        <w:rPr>
+          <w:noProof/>
+        </w:rPr>
+      </w:r>
+      <w:r>
+        <w:rPr>
+          <w:noProof/>
+        </w:rPr>
+        <w:fldChar w:fldCharType="separate"/>
+      </w:r>
+      <w:r>
+        <w:rPr>
+          <w:noProof/>
+        </w:rPr>
+        <w:t>7</w:t>
+      </w:r>
+      <w:r>
+        <w:rPr>
+          <w:noProof/>
+        </w:rPr>
+        <w:fldChar w:fldCharType="end"/>
+      </w:r>
+    </w:p>
+    <w:p>
+      <w:pPr>
+        <w:pStyle w:val="TOC2"/>
+        <w:tabs>
+          <w:tab w:val="right" w:leader="dot" w:pos="9016"/>
+        </w:tabs>
+        <w:rPr>
+          <w:rFonts w:asciiTheme="minorHAnsi" w:hAnsiTheme="minorHAnsi"/>
+          <w:noProof/>
+        </w:rPr>
+      </w:pPr>
+      <w:r>
+        <w:rPr>
+          <w:noProof/>
+        </w:rPr>
+        <w:t>Dungeons</w:t>
+      </w:r>
+      <w:r>
+        <w:rPr>
+          <w:noProof/>
+        </w:rPr>
+        <w:tab/>
+      </w:r>
+      <w:r>
+        <w:rPr>
+          <w:noProof/>
+        </w:rPr>
+        <w:fldChar w:fldCharType="begin"/>
+      </w:r>
+      <w:r>
+        <w:rPr>
+          <w:noProof/>
+        </w:rPr>
+        <w:instrText xml:space="preserve"> PAGEREF _Toc388654248 \h </w:instrText>
+      </w:r>
+      <w:r>
+        <w:rPr>
+          <w:noProof/>
+        </w:rPr>
+      </w:r>
+      <w:r>
+        <w:rPr>
+          <w:noProof/>
+        </w:rPr>
+        <w:fldChar w:fldCharType="separate"/>
+      </w:r>
+      <w:r>
+        <w:rPr>
+          <w:noProof/>
+        </w:rPr>
+        <w:t>7</w:t>
+      </w:r>
+      <w:r>
+        <w:rPr>
+          <w:noProof/>
+        </w:rPr>
+        <w:fldChar w:fldCharType="end"/>
+      </w:r>
+    </w:p>
+    <w:p>
+      <w:pPr>
+        <w:pStyle w:val="TOC2"/>
+        <w:tabs>
+          <w:tab w:val="right" w:leader="dot" w:pos="9016"/>
+        </w:tabs>
+        <w:rPr>
+          <w:rFonts w:asciiTheme="minorHAnsi" w:hAnsiTheme="minorHAnsi"/>
+          <w:noProof/>
+        </w:rPr>
+      </w:pPr>
+      <w:r>
+        <w:rPr>
+          <w:noProof/>
+        </w:rPr>
+        <w:t>Ruins</w:t>
+      </w:r>
+      <w:r>
+        <w:rPr>
+          <w:noProof/>
+        </w:rPr>
+        <w:tab/>
+      </w:r>
+      <w:r>
+        <w:rPr>
+          <w:noProof/>
+        </w:rPr>
+        <w:fldChar w:fldCharType="begin"/>
+      </w:r>
+      <w:r>
+        <w:rPr>
+          <w:noProof/>
+        </w:rPr>
+        <w:instrText xml:space="preserve"> PAGEREF _Toc388654249 \h </w:instrText>
+      </w:r>
+      <w:r>
+        <w:rPr>
+          <w:noProof/>
+        </w:rPr>
+      </w:r>
+      <w:r>
+        <w:rPr>
+          <w:noProof/>
+        </w:rPr>
+        <w:fldChar w:fldCharType="separate"/>
+      </w:r>
+      <w:r>
+        <w:rPr>
+          <w:noProof/>
+        </w:rPr>
+        <w:t>7</w:t>
+      </w:r>
+      <w:r>
+        <w:rPr>
+          <w:noProof/>
+        </w:rPr>
+        <w:fldChar w:fldCharType="end"/>
+      </w:r>
+    </w:p>
+    <w:p>
+      <w:pPr>
+        <w:pStyle w:val="TOC2"/>
+        <w:tabs>
+          <w:tab w:val="right" w:leader="dot" w:pos="9016"/>
+        </w:tabs>
+        <w:rPr>
+          <w:rFonts w:asciiTheme="minorHAnsi" w:hAnsiTheme="minorHAnsi"/>
+          <w:noProof/>
+        </w:rPr>
+      </w:pPr>
+      <w:r>
+        <w:rPr>
+          <w:noProof/>
+        </w:rPr>
+        <w:t>Towers</w:t>
+      </w:r>
+      <w:r>
+        <w:rPr>
+          <w:noProof/>
+        </w:rPr>
+        <w:tab/>
+      </w:r>
+      <w:r>
+        <w:rPr>
+          <w:noProof/>
+        </w:rPr>
+        <w:fldChar w:fldCharType="begin"/>
+      </w:r>
+      <w:r>
+        <w:rPr>
+          <w:noProof/>
+        </w:rPr>
+        <w:instrText xml:space="preserve"> PAGEREF _Toc388654250 \h </w:instrText>
+      </w:r>
+      <w:r>
+        <w:rPr>
+          <w:noProof/>
+        </w:rPr>
+      </w:r>
+      <w:r>
+        <w:rPr>
+          <w:noProof/>
+        </w:rPr>
+        <w:fldChar w:fldCharType="separate"/>
+      </w:r>
+      <w:r>
+        <w:rPr>
+          <w:noProof/>
+        </w:rPr>
+        <w:t>8</w:t>
+      </w:r>
+      <w:r>
+        <w:rPr>
+          <w:noProof/>
+        </w:rPr>
+        <w:fldChar w:fldCharType="end"/>
+      </w:r>
+    </w:p>
+    <w:p>
+      <w:pPr>
+        <w:pStyle w:val="TOC2"/>
+        <w:tabs>
+          <w:tab w:val="right" w:leader="dot" w:pos="9016"/>
+        </w:tabs>
+        <w:rPr>
+          <w:rFonts w:asciiTheme="minorHAnsi" w:hAnsiTheme="minorHAnsi"/>
+          <w:noProof/>
+        </w:rPr>
+      </w:pPr>
+      <w:r>
+        <w:rPr>
+          <w:noProof/>
+        </w:rPr>
+        <w:t>Forests</w:t>
+      </w:r>
+      <w:r>
+        <w:rPr>
+          <w:noProof/>
+        </w:rPr>
+        <w:tab/>
+      </w:r>
+      <w:r>
+        <w:rPr>
+          <w:noProof/>
+        </w:rPr>
+        <w:fldChar w:fldCharType="begin"/>
+      </w:r>
+      <w:r>
+        <w:rPr>
+          <w:noProof/>
+        </w:rPr>
+        <w:instrText xml:space="preserve"> PAGEREF _Toc388654251 \h </w:instrText>
+      </w:r>
+      <w:r>
+        <w:rPr>
+          <w:noProof/>
+        </w:rPr>
+      </w:r>
+      <w:r>
+        <w:rPr>
+          <w:noProof/>
+        </w:rPr>
+        <w:fldChar w:fldCharType="separate"/>
+      </w:r>
+      <w:r>
+        <w:rPr>
+          <w:noProof/>
+        </w:rPr>
+        <w:t>8</w:t>
+      </w:r>
+      <w:r>
+        <w:rPr>
+          <w:noProof/>
+        </w:rPr>
+        <w:fldChar w:fldCharType="end"/>
+      </w:r>
+    </w:p>
+    <w:p>
+      <w:pPr>
+        <w:pStyle w:val="TOC2"/>
+        <w:tabs>
+          <w:tab w:val="right" w:leader="dot" w:pos="9016"/>
+        </w:tabs>
+        <w:rPr>
+          <w:rFonts w:asciiTheme="minorHAnsi" w:hAnsiTheme="minorHAnsi"/>
+          <w:noProof/>
+        </w:rPr>
+      </w:pPr>
+      <w:r>
+        <w:rPr>
+          <w:noProof/>
+        </w:rPr>
+        <w:t>Caves</w:t>
+      </w:r>
+      <w:r>
+        <w:rPr>
+          <w:noProof/>
+        </w:rPr>
+        <w:tab/>
+      </w:r>
+      <w:r>
+        <w:rPr>
+          <w:noProof/>
+        </w:rPr>
+        <w:fldChar w:fldCharType="begin"/>
+      </w:r>
+      <w:r>
+        <w:rPr>
+          <w:noProof/>
+        </w:rPr>
+        <w:instrText xml:space="preserve"> PAGEREF _Toc388654252 \h </w:instrText>
+      </w:r>
+      <w:r>
+        <w:rPr>
+          <w:noProof/>
+        </w:rPr>
+      </w:r>
+      <w:r>
+        <w:rPr>
+          <w:noProof/>
+        </w:rPr>
+        <w:fldChar w:fldCharType="separate"/>
+      </w:r>
+      <w:r>
+        <w:rPr>
+          <w:noProof/>
+        </w:rPr>
+        <w:t>8</w:t>
+      </w:r>
+      <w:r>
+        <w:rPr>
+          <w:noProof/>
+        </w:rPr>
+        <w:fldChar w:fldCharType="end"/>
+      </w:r>
+    </w:p>
+    <w:p>
+      <w:pPr>
+        <w:pStyle w:val="TOC2"/>
+        <w:tabs>
+          <w:tab w:val="right" w:leader="dot" w:pos="9016"/>
+        </w:tabs>
+        <w:rPr>
+          <w:rFonts w:asciiTheme="minorHAnsi" w:hAnsiTheme="minorHAnsi"/>
+          <w:noProof/>
+        </w:rPr>
+      </w:pPr>
+      <w:r>
+        <w:rPr>
+          <w:noProof/>
+        </w:rPr>
+        <w:t>Legendary Dungeons</w:t>
+      </w:r>
+      <w:r>
+        <w:rPr>
+          <w:noProof/>
+        </w:rPr>
+        <w:tab/>
+      </w:r>
+      <w:r>
+        <w:rPr>
+          <w:noProof/>
+        </w:rPr>
+        <w:fldChar w:fldCharType="begin"/>
+      </w:r>
+      <w:r>
+        <w:rPr>
+          <w:noProof/>
+        </w:rPr>
+        <w:instrText xml:space="preserve"> PAGEREF _Toc388654253 \h </w:instrText>
+      </w:r>
+      <w:r>
+        <w:rPr>
+          <w:noProof/>
+        </w:rPr>
+      </w:r>
+      <w:r>
+        <w:rPr>
+          <w:noProof/>
+        </w:rPr>
+        <w:fldChar w:fldCharType="separate"/>
+      </w:r>
+      <w:r>
+        <w:rPr>
+          <w:noProof/>
+        </w:rPr>
+        <w:t>8</w:t>
       </w:r>
       <w:r>
         <w:rPr>
@@ -668,7 +1199,7 @@
         <w:rPr>
           <w:noProof/>
         </w:rPr>
-        <w:instrText xml:space="preserve"> PAGEREF _Toc388313474 \h </w:instrText>
+        <w:instrText xml:space="preserve"> PAGEREF _Toc388654254 \h </w:instrText>
       </w:r>
       <w:r>
         <w:rPr>
@@ -685,7 +1216,7 @@
         <w:rPr>
           <w:noProof/>
         </w:rPr>
-        <w:t>8</w:t>
+        <w:t>10</w:t>
       </w:r>
       <w:r>
         <w:rPr>
@@ -727,7 +1258,7 @@
         <w:rPr>
           <w:noProof/>
         </w:rPr>
-        <w:instrText xml:space="preserve"> PAGEREF _Toc388313475 \h </w:instrText>
+        <w:instrText xml:space="preserve"> PAGEREF _Toc388654255 \h </w:instrText>
       </w:r>
       <w:r>
         <w:rPr>
@@ -744,7 +1275,7 @@
         <w:rPr>
           <w:noProof/>
         </w:rPr>
-        <w:t>9</w:t>
+        <w:t>11</w:t>
       </w:r>
       <w:r>
         <w:rPr>
@@ -786,7 +1317,7 @@
         <w:rPr>
           <w:noProof/>
         </w:rPr>
-        <w:instrText xml:space="preserve"> PAGEREF _Toc388313476 \h </w:instrText>
+        <w:instrText xml:space="preserve"> PAGEREF _Toc388654256 \h </w:instrText>
       </w:r>
       <w:r>
         <w:rPr>
@@ -803,7 +1334,7 @@
         <w:rPr>
           <w:noProof/>
         </w:rPr>
-        <w:t>10</w:t>
+        <w:t>12</w:t>
       </w:r>
       <w:r>
         <w:rPr>
@@ -845,7 +1376,7 @@
         <w:rPr>
           <w:noProof/>
         </w:rPr>
-        <w:instrText xml:space="preserve"> PAGEREF _Toc388313477 \h </w:instrText>
+        <w:instrText xml:space="preserve"> PAGEREF _Toc388654257 \h </w:instrText>
       </w:r>
       <w:r>
         <w:rPr>
@@ -862,7 +1393,7 @@
         <w:rPr>
           <w:noProof/>
         </w:rPr>
-        <w:t>11</w:t>
+        <w:t>13</w:t>
       </w:r>
       <w:r>
         <w:rPr>
@@ -904,7 +1435,7 @@
         <w:rPr>
           <w:noProof/>
         </w:rPr>
-        <w:instrText xml:space="preserve"> PAGEREF _Toc388313478 \h </w:instrText>
+        <w:instrText xml:space="preserve"> PAGEREF _Toc388654258 \h </w:instrText>
       </w:r>
       <w:r>
         <w:rPr>
@@ -921,7 +1452,7 @@
         <w:rPr>
           <w:noProof/>
         </w:rPr>
-        <w:t>12</w:t>
+        <w:t>14</w:t>
       </w:r>
       <w:r>
         <w:rPr>
@@ -963,7 +1494,7 @@
         <w:rPr>
           <w:noProof/>
         </w:rPr>
-        <w:instrText xml:space="preserve"> PAGEREF _Toc388313479 \h </w:instrText>
+        <w:instrText xml:space="preserve"> PAGEREF _Toc388654259 \h </w:instrText>
       </w:r>
       <w:r>
         <w:rPr>
@@ -980,7 +1511,7 @@
         <w:rPr>
           <w:noProof/>
         </w:rPr>
-        <w:t>12</w:t>
+        <w:t>14</w:t>
       </w:r>
       <w:r>
         <w:rPr>
@@ -1022,7 +1553,7 @@
         <w:rPr>
           <w:noProof/>
         </w:rPr>
-        <w:instrText xml:space="preserve"> PAGEREF _Toc388313480 \h </w:instrText>
+        <w:instrText xml:space="preserve"> PAGEREF _Toc388654260 \h </w:instrText>
       </w:r>
       <w:r>
         <w:rPr>
@@ -1039,7 +1570,7 @@
         <w:rPr>
           <w:noProof/>
         </w:rPr>
-        <w:t>12</w:t>
+        <w:t>14</w:t>
       </w:r>
       <w:r>
         <w:rPr>
@@ -1081,7 +1612,7 @@
         <w:rPr>
           <w:noProof/>
         </w:rPr>
-        <w:instrText xml:space="preserve"> PAGEREF _Toc388313481 \h </w:instrText>
+        <w:instrText xml:space="preserve"> PAGEREF _Toc388654261 \h </w:instrText>
       </w:r>
       <w:r>
         <w:rPr>
@@ -1098,7 +1629,7 @@
         <w:rPr>
           <w:noProof/>
         </w:rPr>
-        <w:t>13</w:t>
+        <w:t>15</w:t>
       </w:r>
       <w:r>
         <w:rPr>
@@ -1140,7 +1671,7 @@
         <w:rPr>
           <w:noProof/>
         </w:rPr>
-        <w:instrText xml:space="preserve"> PAGEREF _Toc388313482 \h </w:instrText>
+        <w:instrText xml:space="preserve"> PAGEREF _Toc388654262 \h </w:instrText>
       </w:r>
       <w:r>
         <w:rPr>
@@ -1157,7 +1688,7 @@
         <w:rPr>
           <w:noProof/>
         </w:rPr>
-        <w:t>13</w:t>
+        <w:t>15</w:t>
       </w:r>
       <w:r>
         <w:rPr>
@@ -1199,7 +1730,7 @@
         <w:rPr>
           <w:noProof/>
         </w:rPr>
-        <w:instrText xml:space="preserve"> PAGEREF _Toc388313483 \h </w:instrText>
+        <w:instrText xml:space="preserve"> PAGEREF _Toc388654263 \h </w:instrText>
       </w:r>
       <w:r>
         <w:rPr>
@@ -1216,7 +1747,7 @@
         <w:rPr>
           <w:noProof/>
         </w:rPr>
-        <w:t>13</w:t>
+        <w:t>15</w:t>
       </w:r>
       <w:r>
         <w:rPr>
@@ -1258,7 +1789,7 @@
         <w:rPr>
           <w:noProof/>
         </w:rPr>
-        <w:instrText xml:space="preserve"> PAGEREF _Toc388313484 \h </w:instrText>
+        <w:instrText xml:space="preserve"> PAGEREF _Toc388654264 \h </w:instrText>
       </w:r>
       <w:r>
         <w:rPr>
@@ -1275,7 +1806,7 @@
         <w:rPr>
           <w:noProof/>
         </w:rPr>
-        <w:t>13</w:t>
+        <w:t>15</w:t>
       </w:r>
       <w:r>
         <w:rPr>
@@ -1317,7 +1848,7 @@
         <w:rPr>
           <w:noProof/>
         </w:rPr>
-        <w:instrText xml:space="preserve"> PAGEREF _Toc388313485 \h </w:instrText>
+        <w:instrText xml:space="preserve"> PAGEREF _Toc388654265 \h </w:instrText>
       </w:r>
       <w:r>
         <w:rPr>
@@ -1334,7 +1865,7 @@
         <w:rPr>
           <w:noProof/>
         </w:rPr>
-        <w:t>13</w:t>
+        <w:t>15</w:t>
       </w:r>
       <w:r>
         <w:rPr>
@@ -1376,7 +1907,7 @@
         <w:rPr>
           <w:noProof/>
         </w:rPr>
-        <w:instrText xml:space="preserve"> PAGEREF _Toc388313486 \h </w:instrText>
+        <w:instrText xml:space="preserve"> PAGEREF _Toc388654266 \h </w:instrText>
       </w:r>
       <w:r>
         <w:rPr>
@@ -1393,7 +1924,7 @@
         <w:rPr>
           <w:noProof/>
         </w:rPr>
-        <w:t>14</w:t>
+        <w:t>16</w:t>
       </w:r>
       <w:r>
         <w:rPr>
@@ -1435,7 +1966,7 @@
         <w:rPr>
           <w:noProof/>
         </w:rPr>
-        <w:instrText xml:space="preserve"> PAGEREF _Toc388313487 \h </w:instrText>
+        <w:instrText xml:space="preserve"> PAGEREF _Toc388654267 \h </w:instrText>
       </w:r>
       <w:r>
         <w:rPr>
@@ -1452,7 +1983,7 @@
         <w:rPr>
           <w:noProof/>
         </w:rPr>
-        <w:t>15</w:t>
+        <w:t>17</w:t>
       </w:r>
       <w:r>
         <w:rPr>
@@ -1494,7 +2025,7 @@
         <w:rPr>
           <w:noProof/>
         </w:rPr>
-        <w:instrText xml:space="preserve"> PAGEREF _Toc388313488 \h </w:instrText>
+        <w:instrText xml:space="preserve"> PAGEREF _Toc388654268 \h </w:instrText>
       </w:r>
       <w:r>
         <w:rPr>
@@ -1511,7 +2042,125 @@
         <w:rPr>
           <w:noProof/>
         </w:rPr>
-        <w:t>15</w:t>
+        <w:t>17</w:t>
+      </w:r>
+      <w:r>
+        <w:rPr>
+          <w:noProof/>
+        </w:rPr>
+        <w:fldChar w:fldCharType="end"/>
+      </w:r>
+    </w:p>
+    <w:p>
+      <w:pPr>
+        <w:pStyle w:val="TOC1"/>
+        <w:tabs>
+          <w:tab w:val="right" w:leader="dot" w:pos="9016"/>
+        </w:tabs>
+        <w:rPr>
+          <w:rFonts w:asciiTheme="minorHAnsi" w:hAnsiTheme="minorHAnsi"/>
+          <w:noProof/>
+        </w:rPr>
+      </w:pPr>
+      <w:r>
+        <w:rPr>
+          <w:noProof/>
+        </w:rPr>
+        <w:t>Modding Support (TODO)</w:t>
+      </w:r>
+      <w:r>
+        <w:rPr>
+          <w:noProof/>
+        </w:rPr>
+        <w:tab/>
+      </w:r>
+      <w:r>
+        <w:rPr>
+          <w:noProof/>
+        </w:rPr>
+        <w:fldChar w:fldCharType="begin"/>
+      </w:r>
+      <w:r>
+        <w:rPr>
+          <w:noProof/>
+        </w:rPr>
+        <w:instrText xml:space="preserve"> PAGEREF _Toc388654269 \h </w:instrText>
+      </w:r>
+      <w:r>
+        <w:rPr>
+          <w:noProof/>
+        </w:rPr>
+      </w:r>
+      <w:r>
+        <w:rPr>
+          <w:noProof/>
+        </w:rPr>
+        <w:fldChar w:fldCharType="separate"/>
+      </w:r>
+      <w:r>
+        <w:rPr>
+          <w:noProof/>
+        </w:rPr>
+        <w:t>18</w:t>
+      </w:r>
+      <w:r>
+        <w:rPr>
+          <w:noProof/>
+        </w:rPr>
+        <w:fldChar w:fldCharType="end"/>
+      </w:r>
+    </w:p>
+    <w:p>
+      <w:pPr>
+        <w:pStyle w:val="TOC1"/>
+        <w:tabs>
+          <w:tab w:val="right" w:leader="dot" w:pos="9016"/>
+        </w:tabs>
+        <w:rPr>
+          <w:rFonts w:asciiTheme="minorHAnsi" w:hAnsiTheme="minorHAnsi"/>
+          <w:noProof/>
+        </w:rPr>
+      </w:pPr>
+      <w:r>
+        <w:rPr>
+          <w:noProof/>
+        </w:rPr>
+        <w:t>To Do List</w:t>
+      </w:r>
+      <w:r>
+        <w:rPr>
+          <w:noProof/>
+        </w:rPr>
+        <w:tab/>
+      </w:r>
+      <w:r>
+        <w:rPr>
+          <w:noProof/>
+        </w:rPr>
+        <w:fldChar w:fldCharType="begin"/>
+      </w:r>
+      <w:r>
+        <w:rPr>
+          <w:noProof/>
+        </w:rPr>
+        <w:instrText xml:space="preserve"> PAGEREF _Toc388654270 \h </w:instrText>
+      </w:r>
+      <w:r>
+        <w:rPr>
+          <w:noProof/>
+        </w:rPr>
+      </w:r>
+      <w:r>
+        <w:rPr>
+          <w:noProof/>
+        </w:rPr>
+        <w:fldChar w:fldCharType="separate"/>
+      </w:r>
+      <w:r>
+        <w:rPr>
+          <w:noProof/>
+        </w:rPr>
+        <w:t>19</w:t>
       </w:r>
       <w:r>
         <w:rPr>
@@ -1535,7 +2184,7 @@
         <w:rPr>
           <w:noProof/>
         </w:rPr>
-        <w:t>Combat API (TODO)</w:t>
+        <w:t>Possibilities</w:t>
       </w:r>
       <w:r>
         <w:rPr>
@@ -1553,7 +2202,7 @@
         <w:rPr>
           <w:noProof/>
         </w:rPr>
-        <w:instrText xml:space="preserve"> PAGEREF _Toc388313489 \h </w:instrText>
+        <w:instrText xml:space="preserve"> PAGEREF _Toc388654271 \h </w:instrText>
       </w:r>
       <w:r>
         <w:rPr>
@@ -1570,7 +2219,7 @@
         <w:rPr>
           <w:noProof/>
         </w:rPr>
-        <w:t>15</w:t>
+        <w:t>19</w:t>
       </w:r>
       <w:r>
         <w:rPr>
@@ -1594,7 +2243,7 @@
         <w:rPr>
           <w:noProof/>
         </w:rPr>
-        <w:t>Enemy API (TODO)</w:t>
+        <w:t>Additions to the GDD</w:t>
       </w:r>
       <w:r>
         <w:rPr>
@@ -1612,7 +2261,7 @@
         <w:rPr>
           <w:noProof/>
         </w:rPr>
-        <w:instrText xml:space="preserve"> PAGEREF _Toc388313490 \h </w:instrText>
+        <w:instrText xml:space="preserve"> PAGEREF _Toc388654272 \h </w:instrText>
       </w:r>
       <w:r>
         <w:rPr>
@@ -1629,125 +2278,7 @@
         <w:rPr>
           <w:noProof/>
         </w:rPr>
-        <w:t>15</w:t>
-      </w:r>
-      <w:r>
-        <w:rPr>
-          <w:noProof/>
-        </w:rPr>
-        <w:fldChar w:fldCharType="end"/>
-      </w:r>
-    </w:p>
-    <w:p>
-      <w:pPr>
-        <w:pStyle w:val="TOC1"/>
-        <w:tabs>
-          <w:tab w:val="right" w:leader="dot" w:pos="9016"/>
-        </w:tabs>
-        <w:rPr>
-          <w:rFonts w:asciiTheme="minorHAnsi" w:hAnsiTheme="minorHAnsi"/>
-          <w:noProof/>
-        </w:rPr>
-      </w:pPr>
-      <w:r>
-        <w:rPr>
-          <w:noProof/>
-        </w:rPr>
-        <w:t>Modding Support (TODO)</w:t>
-      </w:r>
-      <w:r>
-        <w:rPr>
-          <w:noProof/>
-        </w:rPr>
-        <w:tab/>
-      </w:r>
-      <w:r>
-        <w:rPr>
-          <w:noProof/>
-        </w:rPr>
-        <w:fldChar w:fldCharType="begin"/>
-      </w:r>
-      <w:r>
-        <w:rPr>
-          <w:noProof/>
-        </w:rPr>
-        <w:instrText xml:space="preserve"> PAGEREF _Toc388313491 \h </w:instrText>
-      </w:r>
-      <w:r>
-        <w:rPr>
-          <w:noProof/>
-        </w:rPr>
-      </w:r>
-      <w:r>
-        <w:rPr>
-          <w:noProof/>
-        </w:rPr>
-        <w:fldChar w:fldCharType="separate"/>
-      </w:r>
-      <w:r>
-        <w:rPr>
-          <w:noProof/>
-        </w:rPr>
-        <w:t>16</w:t>
-      </w:r>
-      <w:r>
-        <w:rPr>
-          <w:noProof/>
-        </w:rPr>
-        <w:fldChar w:fldCharType="end"/>
-      </w:r>
-    </w:p>
-    <w:p>
-      <w:pPr>
-        <w:pStyle w:val="TOC1"/>
-        <w:tabs>
-          <w:tab w:val="right" w:leader="dot" w:pos="9016"/>
-        </w:tabs>
-        <w:rPr>
-          <w:rFonts w:asciiTheme="minorHAnsi" w:hAnsiTheme="minorHAnsi"/>
-          <w:noProof/>
-        </w:rPr>
-      </w:pPr>
-      <w:r>
-        <w:rPr>
-          <w:noProof/>
-        </w:rPr>
-        <w:t>To Do List</w:t>
-      </w:r>
-      <w:r>
-        <w:rPr>
-          <w:noProof/>
-        </w:rPr>
-        <w:tab/>
-      </w:r>
-      <w:r>
-        <w:rPr>
-          <w:noProof/>
-        </w:rPr>
-        <w:fldChar w:fldCharType="begin"/>
-      </w:r>
-      <w:r>
-        <w:rPr>
-          <w:noProof/>
-        </w:rPr>
-        <w:instrText xml:space="preserve"> PAGEREF _Toc388313492 \h </w:instrText>
-      </w:r>
-      <w:r>
-        <w:rPr>
-          <w:noProof/>
-        </w:rPr>
-      </w:r>
-      <w:r>
-        <w:rPr>
-          <w:noProof/>
-        </w:rPr>
-        <w:fldChar w:fldCharType="separate"/>
-      </w:r>
-      <w:r>
-        <w:rPr>
-          <w:noProof/>
-        </w:rPr>
-        <w:t>17</w:t>
+        <w:t>19</w:t>
       </w:r>
       <w:r>
         <w:rPr>
@@ -1771,7 +2302,7 @@
         <w:rPr>
           <w:noProof/>
         </w:rPr>
-        <w:t>Possibilities</w:t>
+        <w:t>References</w:t>
       </w:r>
       <w:r>
         <w:rPr>
@@ -1789,7 +2320,7 @@
         <w:rPr>
           <w:noProof/>
         </w:rPr>
-        <w:instrText xml:space="preserve"> PAGEREF _Toc388313493 \h </w:instrText>
+        <w:instrText xml:space="preserve"> PAGEREF _Toc388654273 \h </w:instrText>
       </w:r>
       <w:r>
         <w:rPr>
@@ -1806,7 +2337,7 @@
         <w:rPr>
           <w:noProof/>
         </w:rPr>
-        <w:t>17</w:t>
+        <w:t>19</w:t>
       </w:r>
       <w:r>
         <w:rPr>
@@ -1830,7 +2361,8 @@
         <w:rPr>
           <w:noProof/>
         </w:rPr>
-        <w:t>Additions to the GDD</w:t>
+        <w:lastRenderedPageBreak/>
+        <w:t>Random Thoughts</w:t>
       </w:r>
       <w:r>
         <w:rPr>
@@ -1848,7 +2380,7 @@
         <w:rPr>
           <w:noProof/>
         </w:rPr>
-        <w:instrText xml:space="preserve"> PAGEREF _Toc388313494 \h </w:instrText>
+        <w:instrText xml:space="preserve"> PAGEREF _Toc388654274 \h </w:instrText>
       </w:r>
       <w:r>
         <w:rPr>
@@ -1865,125 +2397,7 @@
         <w:rPr>
           <w:noProof/>
         </w:rPr>
-        <w:t>17</w:t>
-      </w:r>
-      <w:r>
-        <w:rPr>
-          <w:noProof/>
-        </w:rPr>
-        <w:fldChar w:fldCharType="end"/>
-      </w:r>
-    </w:p>
-    <w:p>
-      <w:pPr>
-        <w:pStyle w:val="TOC2"/>
-        <w:tabs>
-          <w:tab w:val="right" w:leader="dot" w:pos="9016"/>
-        </w:tabs>
-        <w:rPr>
-          <w:rFonts w:asciiTheme="minorHAnsi" w:hAnsiTheme="minorHAnsi"/>
-          <w:noProof/>
-        </w:rPr>
-      </w:pPr>
-      <w:r>
-        <w:rPr>
-          <w:noProof/>
-        </w:rPr>
-        <w:t>References</w:t>
-      </w:r>
-      <w:r>
-        <w:rPr>
-          <w:noProof/>
-        </w:rPr>
-        <w:tab/>
-      </w:r>
-      <w:r>
-        <w:rPr>
-          <w:noProof/>
-        </w:rPr>
-        <w:fldChar w:fldCharType="begin"/>
-      </w:r>
-      <w:r>
-        <w:rPr>
-          <w:noProof/>
-        </w:rPr>
-        <w:instrText xml:space="preserve"> PAGEREF _Toc388313495 \h </w:instrText>
-      </w:r>
-      <w:r>
-        <w:rPr>
-          <w:noProof/>
-        </w:rPr>
-      </w:r>
-      <w:r>
-        <w:rPr>
-          <w:noProof/>
-        </w:rPr>
-        <w:fldChar w:fldCharType="separate"/>
-      </w:r>
-      <w:r>
-        <w:rPr>
-          <w:noProof/>
-        </w:rPr>
-        <w:t>17</w:t>
-      </w:r>
-      <w:r>
-        <w:rPr>
-          <w:noProof/>
-        </w:rPr>
-        <w:fldChar w:fldCharType="end"/>
-      </w:r>
-    </w:p>
-    <w:p>
-      <w:pPr>
-        <w:pStyle w:val="TOC2"/>
-        <w:tabs>
-          <w:tab w:val="right" w:leader="dot" w:pos="9016"/>
-        </w:tabs>
-        <w:rPr>
-          <w:rFonts w:asciiTheme="minorHAnsi" w:hAnsiTheme="minorHAnsi"/>
-          <w:noProof/>
-        </w:rPr>
-      </w:pPr>
-      <w:r>
-        <w:rPr>
-          <w:noProof/>
-        </w:rPr>
-        <w:t>Random Thoughts</w:t>
-      </w:r>
-      <w:r>
-        <w:rPr>
-          <w:noProof/>
-        </w:rPr>
-        <w:tab/>
-      </w:r>
-      <w:r>
-        <w:rPr>
-          <w:noProof/>
-        </w:rPr>
-        <w:fldChar w:fldCharType="begin"/>
-      </w:r>
-      <w:r>
-        <w:rPr>
-          <w:noProof/>
-        </w:rPr>
-        <w:instrText xml:space="preserve"> PAGEREF _Toc388313496 \h </w:instrText>
-      </w:r>
-      <w:r>
-        <w:rPr>
-          <w:noProof/>
-        </w:rPr>
-      </w:r>
-      <w:r>
-        <w:rPr>
-          <w:noProof/>
-        </w:rPr>
-        <w:fldChar w:fldCharType="separate"/>
-      </w:r>
-      <w:r>
-        <w:rPr>
-          <w:noProof/>
-        </w:rPr>
-        <w:t>17</w:t>
+        <w:t>19</w:t>
       </w:r>
       <w:r>
         <w:rPr>
@@ -2006,6 +2420,8 @@
           <w:szCs w:val="28"/>
         </w:rPr>
       </w:pPr>
+      <w:bookmarkStart w:id="1" w:name="_GoBack"/>
+      <w:bookmarkEnd w:id="1"/>
       <w:r>
         <w:br w:type="page"/>
       </w:r>
@@ -2014,12 +2430,12 @@
       <w:pPr>
         <w:pStyle w:val="Heading1"/>
       </w:pPr>
-      <w:bookmarkStart w:id="1" w:name="_Toc388313466"/>
+      <w:bookmarkStart w:id="2" w:name="_Toc388654237"/>
       <w:r>
         <w:lastRenderedPageBreak/>
         <w:t>Introduction</w:t>
       </w:r>
-      <w:bookmarkEnd w:id="1"/>
+      <w:bookmarkEnd w:id="2"/>
     </w:p>
     <w:p/>
     <w:p>
@@ -2062,14 +2478,14 @@
       <w:pPr>
         <w:pStyle w:val="Heading2"/>
       </w:pPr>
-      <w:bookmarkStart w:id="2" w:name="_Toc388313467"/>
+      <w:bookmarkStart w:id="3" w:name="_Toc388654238"/>
       <w:r>
         <w:t xml:space="preserve">Elevator </w:t>
       </w:r>
       <w:r>
         <w:t>Pitch</w:t>
       </w:r>
-      <w:bookmarkEnd w:id="2"/>
+      <w:bookmarkEnd w:id="3"/>
     </w:p>
     <w:p/>
     <w:p>
@@ -2088,11 +2504,11 @@
       <w:pPr>
         <w:pStyle w:val="Heading2"/>
       </w:pPr>
-      <w:bookmarkStart w:id="3" w:name="_Toc388313468"/>
+      <w:bookmarkStart w:id="4" w:name="_Toc388654239"/>
       <w:r>
         <w:t>Monetization</w:t>
       </w:r>
-      <w:bookmarkEnd w:id="3"/>
+      <w:bookmarkEnd w:id="4"/>
     </w:p>
     <w:p/>
     <w:p>
@@ -2182,7 +2598,7 @@
       <w:pPr>
         <w:pStyle w:val="Heading1"/>
       </w:pPr>
-      <w:bookmarkStart w:id="4" w:name="_Toc388313469"/>
+      <w:bookmarkStart w:id="5" w:name="_Toc388654240"/>
       <w:r>
         <w:lastRenderedPageBreak/>
         <w:t xml:space="preserve">My </w:t>
@@ -2196,18 +2612,18 @@
       <w:r>
         <w:t xml:space="preserve"> Checklist</w:t>
       </w:r>
-      <w:bookmarkEnd w:id="4"/>
+      <w:bookmarkEnd w:id="5"/>
     </w:p>
     <w:p/>
     <w:p>
       <w:pPr>
         <w:pStyle w:val="Heading2"/>
       </w:pPr>
-      <w:bookmarkStart w:id="5" w:name="_Toc388313470"/>
+      <w:bookmarkStart w:id="6" w:name="_Toc388654241"/>
       <w:r>
         <w:t>Description</w:t>
       </w:r>
-      <w:bookmarkEnd w:id="5"/>
+      <w:bookmarkEnd w:id="6"/>
     </w:p>
     <w:p/>
     <w:p>
@@ -2311,11 +2727,11 @@
       <w:pPr>
         <w:pStyle w:val="Heading2"/>
       </w:pPr>
-      <w:bookmarkStart w:id="6" w:name="_Toc388313471"/>
+      <w:bookmarkStart w:id="7" w:name="_Toc388654242"/>
       <w:r>
         <w:t>Required Upkeep</w:t>
       </w:r>
-      <w:bookmarkEnd w:id="6"/>
+      <w:bookmarkEnd w:id="7"/>
     </w:p>
     <w:p/>
     <w:p>
@@ -2402,7 +2818,7 @@
       <w:pPr>
         <w:pStyle w:val="Heading1"/>
       </w:pPr>
-      <w:bookmarkStart w:id="7" w:name="_Toc388313472"/>
+      <w:bookmarkStart w:id="8" w:name="_Toc388654243"/>
       <w:r>
         <w:lastRenderedPageBreak/>
         <w:t>Gameplay</w:t>
@@ -2410,7 +2826,7 @@
       <w:r>
         <w:t xml:space="preserve"> Overview</w:t>
       </w:r>
-      <w:bookmarkEnd w:id="7"/>
+      <w:bookmarkEnd w:id="8"/>
     </w:p>
     <w:p/>
     <w:p>
@@ -2451,15 +2867,7 @@
         <w:t>boosts, stats, etc</w:t>
       </w:r>
       <w:r>
-        <w:t xml:space="preserve">.) equipment (for boosting stats), legendary (unique and hard to find) and mundane (vendor trash, </w:t>
-      </w:r>
-      <w:proofErr w:type="spellStart"/>
-      <w:r>
-        <w:t>etc</w:t>
-      </w:r>
-      <w:proofErr w:type="spellEnd"/>
-      <w:r>
-        <w:t>). Equipment items can be worn by players to boost certain stats</w:t>
+        <w:t>.) equipment (for boosting stats), legendary (unique and hard to find) and mundane (vendor trash, etc). Equipment items can be worn by players to boost certain stats</w:t>
       </w:r>
       <w:r>
         <w:t>;</w:t>
@@ -2551,7 +2959,6 @@
     </w:p>
     <w:p/>
     <w:p>
-      <w:bookmarkStart w:id="8" w:name="_GoBack"/>
       <w:r>
         <w:t>The combat system</w:t>
       </w:r>
@@ -2577,7 +2984,6 @@
         <w:t xml:space="preserve"> too fast, that player must wait for their ATB gauge to fill completely before acting, after which it resets to zero.</w:t>
       </w:r>
     </w:p>
-    <w:bookmarkEnd w:id="8"/>
     <w:p/>
     <w:p>
       <w:r>
@@ -2608,13 +3014,13 @@
       <w:pPr>
         <w:pStyle w:val="Heading1"/>
       </w:pPr>
-      <w:bookmarkStart w:id="9" w:name="_Toc388313473"/>
+      <w:bookmarkStart w:id="9" w:name="_Toc388654244"/>
       <w:r>
         <w:lastRenderedPageBreak/>
-        <w:t>The Game Map</w:t>
-      </w:r>
-      <w:r>
-        <w:t xml:space="preserve"> (TODO)</w:t>
+        <w:t>The Game M</w:t>
+      </w:r>
+      <w:r>
+        <w:t>ap</w:t>
       </w:r>
       <w:bookmarkEnd w:id="9"/>
     </w:p>
@@ -2635,7 +3041,75 @@
         <w:rPr>
           <w:i/>
         </w:rPr>
-        <w:t>The game’s maps are</w:t>
+        <w:t xml:space="preserve">Please note that what </w:t>
+      </w:r>
+      <w:r>
+        <w:rPr>
+          <w:i/>
+        </w:rPr>
+        <w:t>is</w:t>
+      </w:r>
+      <w:r>
+        <w:rPr>
+          <w:i/>
+        </w:rPr>
+        <w:t xml:space="preserve"> listed here are hoped-for goals for the game, rather than what actually exists </w:t>
+      </w:r>
+      <w:r>
+        <w:rPr>
+          <w:i/>
+        </w:rPr>
+        <w:t>at the moment</w:t>
+      </w:r>
+      <w:r>
+        <w:rPr>
+          <w:i/>
+        </w:rPr>
+        <w:t>. I’ll rewrite this at a later date, hopefully after some of this is implemented.</w:t>
+      </w:r>
+      <w:r>
+        <w:rPr>
+          <w:i/>
+        </w:rPr>
+        <w:t xml:space="preserve"> The </w:t>
+      </w:r>
+      <w:r>
+        <w:rPr>
+          <w:i/>
+        </w:rPr>
+        <w:t>schematic</w:t>
+      </w:r>
+      <w:r>
+        <w:rPr>
+          <w:i/>
+        </w:rPr>
+        <w:t>s mentioned here refer to areas of the maps hand-crafted in an external map editor.</w:t>
+      </w:r>
+    </w:p>
+    <w:p>
+      <w:pPr>
+        <w:rPr>
+          <w:i/>
+        </w:rPr>
+      </w:pPr>
+    </w:p>
+    <w:p>
+      <w:pPr>
+        <w:rPr>
+          <w:i/>
+        </w:rPr>
+      </w:pPr>
+      <w:r>
+        <w:rPr>
+          <w:i/>
+        </w:rPr>
+        <w:t xml:space="preserve">The game’s </w:t>
+      </w:r>
+      <w:r>
+        <w:rPr>
+          <w:i/>
+        </w:rPr>
+        <w:t>world is</w:t>
       </w:r>
       <w:r>
         <w:rPr>
@@ -2647,61 +3121,74 @@
         <w:rPr>
           <w:i/>
         </w:rPr>
-        <w:t xml:space="preserve"> procedurally generated. The main world map that connects most of the game world together is called the over</w:t>
-      </w:r>
-      <w:r>
-        <w:rPr>
-          <w:i/>
-        </w:rPr>
-        <w:t>world. The centre</w:t>
-      </w:r>
-      <w:r>
-        <w:rPr>
-          <w:i/>
-        </w:rPr>
-        <w:t xml:space="preserve"> of the overworld map (</w:t>
-      </w:r>
-      <w:r>
-        <w:rPr>
-          <w:i/>
-        </w:rPr>
-        <w:t>spawning</w:t>
-      </w:r>
-      <w:r>
-        <w:rPr>
-          <w:i/>
-        </w:rPr>
-        <w:t xml:space="preserve"> around (0, 0)) is </w:t>
-      </w:r>
-      <w:r>
-        <w:rPr>
-          <w:i/>
-        </w:rPr>
-        <w:t>the root</w:t>
-      </w:r>
-      <w:r>
-        <w:rPr>
-          <w:i/>
-        </w:rPr>
-        <w:t xml:space="preserve"> town, where players </w:t>
-      </w:r>
-      <w:r>
-        <w:rPr>
-          <w:i/>
-        </w:rPr>
-        <w:t>first enter the server</w:t>
-      </w:r>
-      <w:r>
-        <w:rPr>
-          <w:i/>
-        </w:rPr>
-        <w:t xml:space="preserve">. Safe towns, outposts, etc. like this root town are also generated elsewhere, depending on the overworld’s </w:t>
-      </w:r>
-      <w:r>
-        <w:rPr>
-          <w:i/>
-        </w:rPr>
-        <w:t>generation algorithm</w:t>
+        <w:t xml:space="preserve"> procedurally generated</w:t>
+      </w:r>
+      <w:r>
+        <w:rPr>
+          <w:i/>
+        </w:rPr>
+        <w:t xml:space="preserve">, consisting of biomes, towns, safe zones, roads, dungeon doors, etc. In addition to this, the world is broken up into difficulty regions. The difficulty at any point can be determined from an onscreen display, </w:t>
+      </w:r>
+      <w:r>
+        <w:rPr>
+          <w:i/>
+        </w:rPr>
+        <w:t>and is often a significant factor in what is found nearby.</w:t>
+      </w:r>
+    </w:p>
+    <w:p>
+      <w:pPr>
+        <w:rPr>
+          <w:i/>
+        </w:rPr>
+      </w:pPr>
+    </w:p>
+    <w:p>
+      <w:pPr>
+        <w:pStyle w:val="Heading2"/>
+      </w:pPr>
+      <w:bookmarkStart w:id="10" w:name="_Toc388654245"/>
+      <w:r>
+        <w:t>The Overworld</w:t>
+      </w:r>
+      <w:bookmarkEnd w:id="10"/>
+    </w:p>
+    <w:p>
+      <w:pPr>
+        <w:rPr>
+          <w:i/>
+        </w:rPr>
+      </w:pPr>
+    </w:p>
+    <w:p>
+      <w:pPr>
+        <w:rPr>
+          <w:i/>
+        </w:rPr>
+      </w:pPr>
+      <w:r>
+        <w:rPr>
+          <w:i/>
+        </w:rPr>
+        <w:t xml:space="preserve">The overworld consists of different biomes including mountains, oceans, plains, etc. Different sections are also given difficulty ratings, from zero (for towns, safe zones, etc.) upwards. The difficulty ratings are fixed, meaning that you can be easily outgunned </w:t>
+      </w:r>
+      <w:r>
+        <w:rPr>
+          <w:i/>
+        </w:rPr>
+        <w:t>in a dangerous area</w:t>
+      </w:r>
+      <w:r>
+        <w:rPr>
+          <w:i/>
+        </w:rPr>
+        <w:t>, so it’s a good idea to keep t</w:t>
+      </w:r>
+      <w:r>
+        <w:rPr>
+          <w:i/>
+        </w:rPr>
+        <w:t>rack of the ratings as you explore</w:t>
       </w:r>
       <w:r>
         <w:rPr>
@@ -2709,71 +3196,378 @@
         </w:rPr>
         <w:t>.</w:t>
       </w:r>
-    </w:p>
-    <w:p>
-      <w:pPr>
-        <w:rPr>
-          <w:i/>
-        </w:rPr>
-      </w:pPr>
-    </w:p>
-    <w:p>
-      <w:pPr>
-        <w:rPr>
-          <w:i/>
-        </w:rPr>
-      </w:pPr>
-      <w:proofErr w:type="gramStart"/>
-      <w:r>
-        <w:rPr>
-          <w:i/>
-        </w:rPr>
-        <w:t>overworld</w:t>
-      </w:r>
-      <w:proofErr w:type="gramEnd"/>
-      <w:r>
-        <w:rPr>
-          <w:i/>
-        </w:rPr>
-        <w:t xml:space="preserve"> title</w:t>
-      </w:r>
-    </w:p>
-    <w:p>
-      <w:pPr>
-        <w:rPr>
-          <w:i/>
-        </w:rPr>
-      </w:pPr>
-    </w:p>
-    <w:p>
-      <w:pPr>
-        <w:rPr>
-          <w:i/>
-        </w:rPr>
-      </w:pPr>
-      <w:r>
-        <w:rPr>
-          <w:i/>
-        </w:rPr>
-        <w:t xml:space="preserve">The overworld consists of different biomes including mountains, oceans, plains, etc. Different sections are also given difficulty ratings, from zero (for towns, safe zones, etc.) upwards. The difficulty ratings are fixed, meaning that you can be easily outgunned </w:t>
-      </w:r>
-      <w:r>
-        <w:rPr>
-          <w:i/>
-        </w:rPr>
-        <w:t>in a dangerous area</w:t>
-      </w:r>
-      <w:r>
-        <w:rPr>
-          <w:i/>
-        </w:rPr>
-        <w:t>, so it’s a good idea to keep t</w:t>
-      </w:r>
-      <w:r>
-        <w:rPr>
-          <w:i/>
-        </w:rPr>
-        <w:t>rack of the ratings as you explore</w:t>
+      <w:r>
+        <w:rPr>
+          <w:i/>
+        </w:rPr>
+        <w:t xml:space="preserve"> Dungeon entrances are also found throughout the overworld.</w:t>
+      </w:r>
+    </w:p>
+    <w:p>
+      <w:pPr>
+        <w:rPr>
+          <w:i/>
+        </w:rPr>
+      </w:pPr>
+    </w:p>
+    <w:p>
+      <w:pPr>
+        <w:pStyle w:val="Heading2"/>
+      </w:pPr>
+      <w:bookmarkStart w:id="11" w:name="_Toc388654246"/>
+      <w:r>
+        <w:t>Towns and Safe Zones</w:t>
+      </w:r>
+      <w:bookmarkEnd w:id="11"/>
+    </w:p>
+    <w:p>
+      <w:pPr>
+        <w:rPr>
+          <w:i/>
+        </w:rPr>
+      </w:pPr>
+    </w:p>
+    <w:p>
+      <w:pPr>
+        <w:rPr>
+          <w:i/>
+        </w:rPr>
+      </w:pPr>
+      <w:r>
+        <w:rPr>
+          <w:i/>
+        </w:rPr>
+        <w:t>Towns and safe zones are created in the world to provide places for players to heal their characters and restock their inventories, but this may not be available at all locations. The most prominent town</w:t>
+      </w:r>
+      <w:r>
+        <w:rPr>
+          <w:i/>
+        </w:rPr>
+        <w:t xml:space="preserve"> is called “Root Town”</w:t>
+      </w:r>
+      <w:r>
+        <w:rPr>
+          <w:i/>
+        </w:rPr>
+        <w:t>,</w:t>
+      </w:r>
+      <w:r>
+        <w:rPr>
+          <w:i/>
+        </w:rPr>
+        <w:t xml:space="preserve"> where the newly created characters begin the game. This town is for the most part quite large, having </w:t>
+      </w:r>
+      <w:r>
+        <w:rPr>
+          <w:i/>
+        </w:rPr>
+        <w:t xml:space="preserve">all available facilities available, as well as a large </w:t>
+      </w:r>
+      <w:r>
+        <w:rPr>
+          <w:i/>
+        </w:rPr>
+        <w:t>town square and a teleportation device.</w:t>
+      </w:r>
+    </w:p>
+    <w:p>
+      <w:pPr>
+        <w:rPr>
+          <w:i/>
+        </w:rPr>
+      </w:pPr>
+    </w:p>
+    <w:p>
+      <w:pPr>
+        <w:rPr>
+          <w:i/>
+        </w:rPr>
+      </w:pPr>
+      <w:r>
+        <w:rPr>
+          <w:i/>
+        </w:rPr>
+        <w:t>Root Town is identical in every server, since it is loaded from a schematic. Other towns are much smaller and often generated.</w:t>
+      </w:r>
+    </w:p>
+    <w:p>
+      <w:pPr>
+        <w:rPr>
+          <w:i/>
+        </w:rPr>
+      </w:pPr>
+    </w:p>
+    <w:p>
+      <w:pPr>
+        <w:pStyle w:val="Heading2"/>
+      </w:pPr>
+      <w:bookmarkStart w:id="12" w:name="_Toc388654247"/>
+      <w:r>
+        <w:t>Roads</w:t>
+      </w:r>
+      <w:bookmarkEnd w:id="12"/>
+    </w:p>
+    <w:p>
+      <w:pPr>
+        <w:rPr>
+          <w:i/>
+        </w:rPr>
+      </w:pPr>
+    </w:p>
+    <w:p>
+      <w:pPr>
+        <w:rPr>
+          <w:i/>
+        </w:rPr>
+      </w:pPr>
+      <w:r>
+        <w:rPr>
+          <w:i/>
+        </w:rPr>
+        <w:t xml:space="preserve">Throughout the overworld, roads criss-cross the various biomes allowing fast and relatively safe travel between important areas like towns and legendary dungeons, etc. The further away from a town (especially Root Town) you travel, the </w:t>
+      </w:r>
+      <w:r>
+        <w:rPr>
+          <w:i/>
+        </w:rPr>
+        <w:t>fewer</w:t>
+      </w:r>
+      <w:r>
+        <w:rPr>
+          <w:i/>
+        </w:rPr>
+        <w:t xml:space="preserve"> roads are available, forcing players to travel though dangerous areas.</w:t>
+      </w:r>
+    </w:p>
+    <w:p>
+      <w:pPr>
+        <w:rPr>
+          <w:i/>
+        </w:rPr>
+      </w:pPr>
+    </w:p>
+    <w:p>
+      <w:pPr>
+        <w:pStyle w:val="Heading2"/>
+      </w:pPr>
+      <w:bookmarkStart w:id="13" w:name="_Toc388654248"/>
+      <w:r>
+        <w:t>Dungeons</w:t>
+      </w:r>
+      <w:bookmarkEnd w:id="13"/>
+    </w:p>
+    <w:p>
+      <w:pPr>
+        <w:rPr>
+          <w:i/>
+        </w:rPr>
+      </w:pPr>
+    </w:p>
+    <w:p>
+      <w:pPr>
+        <w:rPr>
+          <w:i/>
+        </w:rPr>
+      </w:pPr>
+      <w:r>
+        <w:rPr>
+          <w:i/>
+        </w:rPr>
+        <w:t xml:space="preserve">Scattered around the overworld are </w:t>
+      </w:r>
+      <w:r>
+        <w:rPr>
+          <w:i/>
+        </w:rPr>
+        <w:t>several types of “</w:t>
+      </w:r>
+      <w:r>
+        <w:rPr>
+          <w:i/>
+        </w:rPr>
+        <w:t>dungeons</w:t>
+      </w:r>
+      <w:r>
+        <w:rPr>
+          <w:i/>
+        </w:rPr>
+        <w:t>”</w:t>
+      </w:r>
+      <w:r>
+        <w:rPr>
+          <w:i/>
+        </w:rPr>
+        <w:t>. Unique</w:t>
+      </w:r>
+      <w:r>
+        <w:rPr>
+          <w:i/>
+        </w:rPr>
+        <w:t>ly themed</w:t>
+      </w:r>
+      <w:r>
+        <w:rPr>
+          <w:i/>
+        </w:rPr>
+        <w:t xml:space="preserve"> monsters and items can be found inside, and they usually have one final </w:t>
+      </w:r>
+      <w:r>
+        <w:rPr>
+          <w:i/>
+        </w:rPr>
+        <w:t xml:space="preserve">“boss” </w:t>
+      </w:r>
+      <w:r>
+        <w:rPr>
+          <w:i/>
+        </w:rPr>
+        <w:t xml:space="preserve">monster </w:t>
+      </w:r>
+      <w:r>
+        <w:rPr>
+          <w:i/>
+        </w:rPr>
+        <w:t>that</w:t>
+      </w:r>
+      <w:r>
+        <w:rPr>
+          <w:i/>
+        </w:rPr>
+        <w:t xml:space="preserve"> drops the biggest reward.</w:t>
+      </w:r>
+      <w:r>
+        <w:rPr>
+          <w:i/>
+        </w:rPr>
+        <w:t xml:space="preserve"> Each dungeon has a specific difficulty rating, based partially on its location.</w:t>
+      </w:r>
+    </w:p>
+    <w:p>
+      <w:pPr>
+        <w:rPr>
+          <w:i/>
+        </w:rPr>
+      </w:pPr>
+    </w:p>
+    <w:p>
+      <w:pPr>
+        <w:rPr>
+          <w:i/>
+        </w:rPr>
+      </w:pPr>
+      <w:r>
+        <w:rPr>
+          <w:i/>
+        </w:rPr>
+        <w:t xml:space="preserve">Each </w:t>
+      </w:r>
+      <w:r>
+        <w:rPr>
+          <w:i/>
+        </w:rPr>
+        <w:t>area</w:t>
+      </w:r>
+      <w:r>
+        <w:rPr>
+          <w:i/>
+        </w:rPr>
+        <w:t xml:space="preserve"> inside a dungeon is procedurally generated, based on various factors including the dungeon’s </w:t>
+      </w:r>
+      <w:r>
+        <w:rPr>
+          <w:i/>
+        </w:rPr>
+        <w:t xml:space="preserve">type, </w:t>
+      </w:r>
+      <w:r>
+        <w:rPr>
+          <w:i/>
+        </w:rPr>
+        <w:t>difficul</w:t>
+      </w:r>
+      <w:r>
+        <w:rPr>
+          <w:i/>
+        </w:rPr>
+        <w:t>ty rating, how deep the player is</w:t>
+      </w:r>
+      <w:r>
+        <w:rPr>
+          <w:i/>
+        </w:rPr>
+        <w:t>, where in the world the dungeon is located</w:t>
+      </w:r>
+      <w:r>
+        <w:rPr>
+          <w:i/>
+        </w:rPr>
+        <w:t>, etc</w:t>
+      </w:r>
+      <w:r>
+        <w:rPr>
+          <w:i/>
+        </w:rPr>
+        <w:t>. The lo</w:t>
+      </w:r>
+      <w:r>
+        <w:rPr>
+          <w:i/>
+        </w:rPr>
+        <w:t>cations of these dungeons are</w:t>
+      </w:r>
+      <w:r>
+        <w:rPr>
+          <w:i/>
+        </w:rPr>
+        <w:t xml:space="preserve"> generated by the overworld algorithm</w:t>
+      </w:r>
+      <w:r>
+        <w:rPr>
+          <w:i/>
+        </w:rPr>
+        <w:t>;</w:t>
+      </w:r>
+      <w:r>
+        <w:rPr>
+          <w:i/>
+        </w:rPr>
+        <w:t xml:space="preserve"> </w:t>
+      </w:r>
+      <w:r>
+        <w:rPr>
+          <w:i/>
+        </w:rPr>
+        <w:t>t</w:t>
+      </w:r>
+      <w:r>
+        <w:rPr>
+          <w:i/>
+        </w:rPr>
+        <w:t>here</w:t>
+      </w:r>
+      <w:r>
+        <w:rPr>
+          <w:i/>
+        </w:rPr>
+        <w:t xml:space="preserve"> are also</w:t>
+      </w:r>
+      <w:r>
+        <w:rPr>
+          <w:i/>
+        </w:rPr>
+        <w:t xml:space="preserve"> unique</w:t>
+      </w:r>
+      <w:r>
+        <w:rPr>
+          <w:i/>
+        </w:rPr>
+        <w:t xml:space="preserve"> “legendary” dungeons that are guaranteed to spawn with certain parameters</w:t>
+      </w:r>
+      <w:r>
+        <w:rPr>
+          <w:i/>
+        </w:rPr>
+        <w:t>, and may be entirely loaded from schematics</w:t>
       </w:r>
       <w:r>
         <w:rPr>
@@ -2791,319 +3585,225 @@
     </w:p>
     <w:p>
       <w:pPr>
-        <w:rPr>
-          <w:i/>
-        </w:rPr>
-      </w:pPr>
-      <w:r>
-        <w:rPr>
-          <w:i/>
-        </w:rPr>
-        <w:t>Dungeons</w:t>
-      </w:r>
-    </w:p>
-    <w:p>
-      <w:pPr>
-        <w:rPr>
-          <w:i/>
-        </w:rPr>
-      </w:pPr>
-    </w:p>
-    <w:p>
-      <w:pPr>
-        <w:rPr>
-          <w:i/>
-        </w:rPr>
-      </w:pPr>
-      <w:r>
-        <w:rPr>
-          <w:i/>
-        </w:rPr>
-        <w:t xml:space="preserve">Scattered around the overworld are </w:t>
-      </w:r>
-      <w:r>
-        <w:rPr>
-          <w:i/>
-        </w:rPr>
-        <w:t>several types of “</w:t>
-      </w:r>
-      <w:r>
-        <w:rPr>
-          <w:i/>
-        </w:rPr>
-        <w:t>dungeons</w:t>
-      </w:r>
-      <w:r>
-        <w:rPr>
-          <w:i/>
-        </w:rPr>
-        <w:t>”</w:t>
-      </w:r>
-      <w:r>
-        <w:rPr>
-          <w:i/>
-        </w:rPr>
-        <w:t xml:space="preserve">. Unique monsters and items can be found inside, and they usually have one final </w:t>
-      </w:r>
-      <w:r>
-        <w:rPr>
-          <w:i/>
-        </w:rPr>
-        <w:t xml:space="preserve">“boss” </w:t>
-      </w:r>
-      <w:r>
-        <w:rPr>
-          <w:i/>
-        </w:rPr>
-        <w:t xml:space="preserve">monster </w:t>
-      </w:r>
-      <w:r>
-        <w:rPr>
-          <w:i/>
-        </w:rPr>
-        <w:t>that</w:t>
-      </w:r>
-      <w:r>
-        <w:rPr>
-          <w:i/>
-        </w:rPr>
-        <w:t xml:space="preserve"> drops the biggest reward.</w:t>
-      </w:r>
-      <w:r>
-        <w:rPr>
-          <w:i/>
-        </w:rPr>
-        <w:t xml:space="preserve"> Each dungeon has a specific difficulty rating, based partially on its location.</w:t>
-      </w:r>
-    </w:p>
-    <w:p>
-      <w:pPr>
-        <w:rPr>
-          <w:i/>
-        </w:rPr>
-      </w:pPr>
-    </w:p>
-    <w:p>
-      <w:pPr>
-        <w:rPr>
-          <w:i/>
-        </w:rPr>
-      </w:pPr>
-      <w:r>
-        <w:rPr>
-          <w:i/>
-        </w:rPr>
-        <w:t xml:space="preserve">Each </w:t>
-      </w:r>
-      <w:r>
-        <w:rPr>
-          <w:i/>
-        </w:rPr>
-        <w:t>area</w:t>
-      </w:r>
-      <w:r>
-        <w:rPr>
-          <w:i/>
-        </w:rPr>
-        <w:t xml:space="preserve"> inside a dungeon is procedurally generated, based on various factors including the dungeon’s </w:t>
-      </w:r>
-      <w:r>
-        <w:rPr>
-          <w:i/>
-        </w:rPr>
-        <w:t xml:space="preserve">type, </w:t>
-      </w:r>
-      <w:r>
-        <w:rPr>
-          <w:i/>
-        </w:rPr>
-        <w:t>difficul</w:t>
-      </w:r>
-      <w:r>
-        <w:rPr>
-          <w:i/>
-        </w:rPr>
-        <w:t>ty rating, how deep the player is</w:t>
-      </w:r>
-      <w:r>
-        <w:rPr>
-          <w:i/>
-        </w:rPr>
-        <w:t>, and where in the world the dungeon is located. The lo</w:t>
-      </w:r>
-      <w:r>
-        <w:rPr>
-          <w:i/>
-        </w:rPr>
-        <w:t>cations of these dungeons are</w:t>
-      </w:r>
-      <w:r>
-        <w:rPr>
-          <w:i/>
-        </w:rPr>
-        <w:t xml:space="preserve"> generated by the overworld algorithm</w:t>
-      </w:r>
-      <w:r>
-        <w:rPr>
-          <w:i/>
-        </w:rPr>
-        <w:t>;</w:t>
-      </w:r>
-      <w:r>
-        <w:rPr>
-          <w:i/>
-        </w:rPr>
-        <w:t xml:space="preserve"> </w:t>
-      </w:r>
-      <w:r>
-        <w:rPr>
-          <w:i/>
-        </w:rPr>
-        <w:t>t</w:t>
-      </w:r>
-      <w:r>
-        <w:rPr>
-          <w:i/>
-        </w:rPr>
-        <w:t>here</w:t>
-      </w:r>
-      <w:r>
-        <w:rPr>
-          <w:i/>
-        </w:rPr>
-        <w:t xml:space="preserve"> are also</w:t>
-      </w:r>
-      <w:r>
-        <w:rPr>
-          <w:i/>
-        </w:rPr>
-        <w:t xml:space="preserve"> unique</w:t>
-      </w:r>
-      <w:r>
-        <w:rPr>
-          <w:i/>
-        </w:rPr>
-        <w:t xml:space="preserve"> “legendary” dungeons that are guaranteed to spawn with certain parameters.</w:t>
-      </w:r>
-    </w:p>
-    <w:p>
-      <w:pPr>
-        <w:rPr>
-          <w:i/>
-        </w:rPr>
-      </w:pPr>
-    </w:p>
-    <w:p>
-      <w:pPr>
-        <w:rPr>
-          <w:i/>
-        </w:rPr>
-      </w:pPr>
-      <w:r>
-        <w:rPr>
-          <w:i/>
-        </w:rPr>
+        <w:pStyle w:val="Heading2"/>
+      </w:pPr>
+      <w:bookmarkStart w:id="14" w:name="_Toc388654249"/>
+      <w:r>
         <w:t>Ruins</w:t>
       </w:r>
-    </w:p>
-    <w:p>
-      <w:pPr>
-        <w:rPr>
-          <w:i/>
-        </w:rPr>
-      </w:pPr>
-    </w:p>
-    <w:p>
-      <w:pPr>
-        <w:rPr>
-          <w:i/>
-        </w:rPr>
-      </w:pPr>
-      <w:r>
-        <w:rPr>
-          <w:i/>
-        </w:rPr>
-        <w:t>The ruins are the remains of an ancient civilization. Their structures have multiple levels, with sprawling corridors and halls honeycombing through the ground.</w:t>
-      </w:r>
-    </w:p>
-    <w:p>
-      <w:pPr>
-        <w:rPr>
-          <w:i/>
-        </w:rPr>
-      </w:pPr>
-    </w:p>
-    <w:p>
-      <w:pPr>
-        <w:rPr>
-          <w:i/>
-        </w:rPr>
-      </w:pPr>
-      <w:r>
-        <w:rPr>
-          <w:i/>
-        </w:rPr>
+      <w:bookmarkEnd w:id="14"/>
+    </w:p>
+    <w:p>
+      <w:pPr>
+        <w:rPr>
+          <w:i/>
+        </w:rPr>
+      </w:pPr>
+    </w:p>
+    <w:p>
+      <w:pPr>
+        <w:rPr>
+          <w:i/>
+        </w:rPr>
+      </w:pPr>
+      <w:r>
+        <w:rPr>
+          <w:i/>
+        </w:rPr>
+        <w:lastRenderedPageBreak/>
+        <w:t>The ruins are the remains of an ancient civilization. Their structures have multiple</w:t>
+      </w:r>
+      <w:r>
+        <w:rPr>
+          <w:i/>
+        </w:rPr>
+        <w:t xml:space="preserve"> underground</w:t>
+      </w:r>
+      <w:r>
+        <w:rPr>
+          <w:i/>
+        </w:rPr>
+        <w:t xml:space="preserve"> levels, with sprawling corridors and halls honeycombing through the ground.</w:t>
+      </w:r>
+      <w:r>
+        <w:rPr>
+          <w:i/>
+        </w:rPr>
+        <w:t xml:space="preserve"> There are also symbols written in certain locations, hinting at an ancient language.</w:t>
+      </w:r>
+    </w:p>
+    <w:p>
+      <w:pPr>
+        <w:rPr>
+          <w:i/>
+        </w:rPr>
+      </w:pPr>
+    </w:p>
+    <w:p>
+      <w:pPr>
+        <w:rPr>
+          <w:i/>
+        </w:rPr>
+      </w:pPr>
+      <w:r>
+        <w:rPr>
+          <w:i/>
+        </w:rPr>
+        <w:t xml:space="preserve">The ruins are the most Rogue-like inspired dungeons, taking inspiration from traditional dungeon generators. </w:t>
+      </w:r>
+      <w:r>
+        <w:rPr>
+          <w:i/>
+        </w:rPr>
+        <w:t xml:space="preserve">The separate floors of a ruin may be accomplished by teleporting </w:t>
+      </w:r>
+      <w:r>
+        <w:rPr>
+          <w:i/>
+        </w:rPr>
+        <w:t>between great</w:t>
+      </w:r>
+      <w:r>
+        <w:rPr>
+          <w:i/>
+        </w:rPr>
+        <w:t xml:space="preserve"> distances in a single room object.</w:t>
+      </w:r>
+    </w:p>
+    <w:p>
+      <w:pPr>
+        <w:rPr>
+          <w:i/>
+        </w:rPr>
+      </w:pPr>
+    </w:p>
+    <w:p>
+      <w:pPr>
+        <w:pStyle w:val="Heading2"/>
+      </w:pPr>
+      <w:bookmarkStart w:id="15" w:name="_Toc388654250"/>
+      <w:r>
         <w:t>Towers</w:t>
       </w:r>
-    </w:p>
-    <w:p>
-      <w:pPr>
-        <w:rPr>
-          <w:i/>
-        </w:rPr>
-      </w:pPr>
-    </w:p>
-    <w:p>
-      <w:pPr>
-        <w:rPr>
-          <w:i/>
-        </w:rPr>
-      </w:pPr>
-      <w:r>
-        <w:rPr>
-          <w:i/>
-        </w:rPr>
-        <w:t>Towers are gauntlet-style challenges that get progressively harder the higher you go. Each level in a tower is a simple room, but it has its own monsters and challenges.</w:t>
-      </w:r>
-    </w:p>
-    <w:p>
-      <w:pPr>
-        <w:rPr>
-          <w:i/>
-        </w:rPr>
-      </w:pPr>
-    </w:p>
-    <w:p>
-      <w:pPr>
-        <w:rPr>
-          <w:i/>
-        </w:rPr>
-      </w:pPr>
-      <w:r>
-        <w:rPr>
-          <w:i/>
-        </w:rPr>
+      <w:bookmarkEnd w:id="15"/>
+    </w:p>
+    <w:p>
+      <w:pPr>
+        <w:rPr>
+          <w:i/>
+        </w:rPr>
+      </w:pPr>
+    </w:p>
+    <w:p>
+      <w:pPr>
+        <w:rPr>
+          <w:i/>
+        </w:rPr>
+      </w:pPr>
+      <w:r>
+        <w:rPr>
+          <w:i/>
+        </w:rPr>
+        <w:t xml:space="preserve">Towers are gauntlet-style challenges that get progressively harder the higher you go. Each level in a tower is a </w:t>
+      </w:r>
+      <w:r>
+        <w:rPr>
+          <w:i/>
+        </w:rPr>
+        <w:t>single</w:t>
+      </w:r>
+      <w:r>
+        <w:rPr>
+          <w:i/>
+        </w:rPr>
+        <w:t xml:space="preserve"> room, but it has its own </w:t>
+      </w:r>
+      <w:r>
+        <w:rPr>
+          <w:i/>
+        </w:rPr>
+        <w:t>enemies</w:t>
+      </w:r>
+      <w:r>
+        <w:rPr>
+          <w:i/>
+        </w:rPr>
+        <w:t xml:space="preserve"> and challenges.</w:t>
+      </w:r>
+      <w:r>
+        <w:rPr>
+          <w:i/>
+        </w:rPr>
+        <w:t xml:space="preserve"> Towers are fairly rare, and are designed as a challenge for higher-level characters. Death is entirely possible here, and exiting the tower is not possible from all floors.</w:t>
+      </w:r>
+    </w:p>
+    <w:p>
+      <w:pPr>
+        <w:rPr>
+          <w:i/>
+        </w:rPr>
+      </w:pPr>
+    </w:p>
+    <w:p>
+      <w:pPr>
+        <w:rPr>
+          <w:i/>
+        </w:rPr>
+      </w:pPr>
+      <w:r>
+        <w:rPr>
+          <w:i/>
+        </w:rPr>
+        <w:t>The tower dungeons may not need a complex map generator. Instead they can simply be a series of combat instances strung together, or consist of simple round rooms filled with combat portals that get progressively harder the higher you get.</w:t>
+      </w:r>
+    </w:p>
+    <w:p>
+      <w:pPr>
+        <w:rPr>
+          <w:i/>
+        </w:rPr>
+      </w:pPr>
+    </w:p>
+    <w:p>
+      <w:pPr>
+        <w:pStyle w:val="Heading2"/>
+      </w:pPr>
+      <w:bookmarkStart w:id="16" w:name="_Toc388654251"/>
+      <w:r>
         <w:t>Forests</w:t>
       </w:r>
-    </w:p>
-    <w:p>
-      <w:pPr>
-        <w:rPr>
-          <w:i/>
-        </w:rPr>
-      </w:pPr>
-    </w:p>
-    <w:p>
-      <w:pPr>
-        <w:rPr>
-          <w:i/>
-        </w:rPr>
-      </w:pPr>
-      <w:r>
-        <w:rPr>
-          <w:i/>
-        </w:rPr>
-        <w:t xml:space="preserve">Forests take up actual space in the overworld, but they do exist in their own </w:t>
+      <w:bookmarkEnd w:id="16"/>
+    </w:p>
+    <w:p>
+      <w:pPr>
+        <w:rPr>
+          <w:i/>
+        </w:rPr>
+      </w:pPr>
+    </w:p>
+    <w:p>
+      <w:pPr>
+        <w:rPr>
+          <w:i/>
+        </w:rPr>
+      </w:pPr>
+      <w:r>
+        <w:rPr>
+          <w:i/>
+        </w:rPr>
+        <w:t>Forests take up actual space in the overworld</w:t>
+      </w:r>
+      <w:r>
+        <w:rPr>
+          <w:i/>
+        </w:rPr>
+        <w:t>, possibly forming natural barriers, but their internals</w:t>
+      </w:r>
+      <w:r>
+        <w:rPr>
+          <w:i/>
+        </w:rPr>
+        <w:t xml:space="preserve"> do exist in their own </w:t>
       </w:r>
       <w:r>
         <w:rPr>
@@ -3115,53 +3815,112 @@
         <w:rPr>
           <w:i/>
         </w:rPr>
-        <w:t>. They’re often bigger on the inside than the outside, and often have multiple exits. The Forests are single lev</w:t>
-      </w:r>
-      <w:r>
-        <w:rPr>
-          <w:i/>
-        </w:rPr>
-        <w:t>els, with a mazelike structure.</w:t>
-      </w:r>
-    </w:p>
-    <w:p>
-      <w:pPr>
-        <w:rPr>
-          <w:i/>
-        </w:rPr>
-      </w:pPr>
-    </w:p>
-    <w:p>
-      <w:pPr>
-        <w:rPr>
-          <w:i/>
-        </w:rPr>
-      </w:pPr>
-      <w:r>
-        <w:rPr>
-          <w:i/>
-        </w:rPr>
+        <w:t xml:space="preserve">. They can be </w:t>
+      </w:r>
+      <w:r>
+        <w:rPr>
+          <w:i/>
+        </w:rPr>
+        <w:t xml:space="preserve">bigger on the inside than the </w:t>
+      </w:r>
+      <w:r>
+        <w:rPr>
+          <w:i/>
+        </w:rPr>
+        <w:t>outside</w:t>
+      </w:r>
+      <w:r>
+        <w:rPr>
+          <w:i/>
+        </w:rPr>
+        <w:t>, they may</w:t>
+      </w:r>
+      <w:r>
+        <w:rPr>
+          <w:i/>
+        </w:rPr>
+        <w:t xml:space="preserve"> have multiple exits</w:t>
+      </w:r>
+      <w:r>
+        <w:rPr>
+          <w:i/>
+        </w:rPr>
+        <w:t>, and their internal doors don’t need to precisely correspond to their external ones.</w:t>
+      </w:r>
+    </w:p>
+    <w:p>
+      <w:pPr>
+        <w:rPr>
+          <w:i/>
+        </w:rPr>
+      </w:pPr>
+    </w:p>
+    <w:p>
+      <w:pPr>
+        <w:rPr>
+          <w:i/>
+        </w:rPr>
+      </w:pPr>
+      <w:r>
+        <w:rPr>
+          <w:i/>
+        </w:rPr>
+        <w:t>The Forests are single lev</w:t>
+      </w:r>
+      <w:r>
+        <w:rPr>
+          <w:i/>
+        </w:rPr>
+        <w:t>els, with a mazelike structure containing plant-based and poisonous enemy types. There could be a variation to forests with a swamp theme.</w:t>
+      </w:r>
+    </w:p>
+    <w:p>
+      <w:pPr>
+        <w:rPr>
+          <w:i/>
+        </w:rPr>
+      </w:pPr>
+    </w:p>
+    <w:p>
+      <w:pPr>
+        <w:pStyle w:val="Heading2"/>
+      </w:pPr>
+      <w:bookmarkStart w:id="17" w:name="_Toc388654252"/>
+      <w:r>
         <w:t>Caves</w:t>
       </w:r>
-    </w:p>
-    <w:p>
-      <w:pPr>
-        <w:rPr>
-          <w:i/>
-        </w:rPr>
-      </w:pPr>
-    </w:p>
-    <w:p>
-      <w:pPr>
-        <w:rPr>
-          <w:i/>
-        </w:rPr>
-      </w:pPr>
-      <w:r>
-        <w:rPr>
-          <w:i/>
-        </w:rPr>
-        <w:t xml:space="preserve">Caves have several exits, often extremely far apart from each other with the cave acting as a fast transit system. However, like other dungeons, caves also have dangerous </w:t>
+      <w:bookmarkEnd w:id="17"/>
+    </w:p>
+    <w:p>
+      <w:pPr>
+        <w:rPr>
+          <w:i/>
+        </w:rPr>
+      </w:pPr>
+    </w:p>
+    <w:p>
+      <w:pPr>
+        <w:rPr>
+          <w:i/>
+        </w:rPr>
+      </w:pPr>
+      <w:r>
+        <w:rPr>
+          <w:i/>
+        </w:rPr>
+        <w:t>Caves have several exits, often extremely far apart from each other</w:t>
+      </w:r>
+      <w:r>
+        <w:rPr>
+          <w:i/>
+        </w:rPr>
+        <w:t>,</w:t>
+      </w:r>
+      <w:r>
+        <w:rPr>
+          <w:i/>
+        </w:rPr>
+        <w:t xml:space="preserve"> with the cave acting as a fast transit system. However, like other dungeons, caves also have dangerous </w:t>
       </w:r>
       <w:r>
         <w:rPr>
@@ -3175,64 +3934,133 @@
         </w:rPr>
         <w:t xml:space="preserve"> and must be explored to reach the other end.</w:t>
       </w:r>
-      <w:r>
-        <w:rPr>
-          <w:i/>
-        </w:rPr>
-        <w:t xml:space="preserve"> Their structures </w:t>
-      </w:r>
-      <w:r>
-        <w:rPr>
-          <w:i/>
-        </w:rPr>
-        <w:t>can be</w:t>
-      </w:r>
-      <w:r>
-        <w:rPr>
-          <w:i/>
-        </w:rPr>
-        <w:t xml:space="preserve"> segmented into separate chambers, each with unique features.</w:t>
-      </w:r>
-    </w:p>
-    <w:p>
-      <w:pPr>
-        <w:rPr>
-          <w:i/>
-        </w:rPr>
-      </w:pPr>
-    </w:p>
-    <w:p>
-      <w:pPr>
-        <w:rPr>
-          <w:i/>
-        </w:rPr>
-      </w:pPr>
-      <w:r>
-        <w:rPr>
-          <w:i/>
-        </w:rPr>
+    </w:p>
+    <w:p>
+      <w:pPr>
+        <w:rPr>
+          <w:i/>
+        </w:rPr>
+      </w:pPr>
+    </w:p>
+    <w:p>
+      <w:pPr>
+        <w:rPr>
+          <w:i/>
+        </w:rPr>
+      </w:pPr>
+      <w:r>
+        <w:rPr>
+          <w:i/>
+        </w:rPr>
+        <w:t xml:space="preserve">Caves are single room tunnel systems, and can branch apart in several locations. They may prove to be the most difficult to program, since each entrance for each cave needs to be present in the overworld’s generation algorithm, and each entrance can possibly trigger the internal generators. Forests have a similar problem, but cave doors are not connected by any overworld object, and may in fact be separated by </w:t>
+      </w:r>
+      <w:r>
+        <w:rPr>
+          <w:i/>
+        </w:rPr>
+        <w:t>several kilometres.</w:t>
+      </w:r>
+    </w:p>
+    <w:p>
+      <w:pPr>
+        <w:rPr>
+          <w:i/>
+        </w:rPr>
+      </w:pPr>
+    </w:p>
+    <w:p>
+      <w:pPr>
+        <w:pStyle w:val="Heading2"/>
+      </w:pPr>
+      <w:bookmarkStart w:id="18" w:name="_Toc388654253"/>
+      <w:r>
         <w:t>Legendary Dungeons</w:t>
       </w:r>
-    </w:p>
-    <w:p>
-      <w:pPr>
-        <w:rPr>
-          <w:i/>
-        </w:rPr>
-      </w:pPr>
-    </w:p>
-    <w:p>
-      <w:pPr>
-        <w:rPr>
-          <w:i/>
-        </w:rPr>
-      </w:pPr>
+      <w:bookmarkEnd w:id="18"/>
+    </w:p>
+    <w:p>
+      <w:pPr>
+        <w:rPr>
+          <w:i/>
+        </w:rPr>
+      </w:pPr>
+    </w:p>
+    <w:p>
+      <w:pPr>
+        <w:rPr>
+          <w:i/>
+        </w:rPr>
+      </w:pPr>
+      <w:r>
+        <w:rPr>
+          <w:i/>
+        </w:rPr>
+        <w:t xml:space="preserve">Legendary dungeons are special cases in the </w:t>
+      </w:r>
+      <w:r>
+        <w:rPr>
+          <w:i/>
+        </w:rPr>
+        <w:t xml:space="preserve">overall </w:t>
+      </w:r>
+      <w:r>
+        <w:rPr>
+          <w:i/>
+        </w:rPr>
+        <w:t>generation algorithm. These unique locations are guaranteed to spawn with certain features in every server,</w:t>
+      </w:r>
+      <w:r>
+        <w:rPr>
+          <w:i/>
+        </w:rPr>
+        <w:t xml:space="preserve"> and are often loaded partially or wholly from schematics. These legendary dungeons are connected to the game’s story or lore.</w:t>
+      </w:r>
+    </w:p>
+    <w:p>
+      <w:pPr>
+        <w:rPr>
+          <w:i/>
+        </w:rPr>
+      </w:pPr>
+    </w:p>
+    <w:p>
+      <w:pPr>
+        <w:rPr>
+          <w:i/>
+        </w:rPr>
+      </w:pPr>
+      <w:r>
+        <w:rPr>
+          <w:i/>
+        </w:rPr>
+        <w:t>The first legendary dungeon is “Beginner’s Hall”, a ruins-type dungeon whose entrance is located at the outskirts of Root Town. This dungeon is schematic based, and provides new characters with basic equipment and items at predefined points.</w:t>
+      </w:r>
+    </w:p>
+    <w:p>
+      <w:pPr>
+        <w:rPr>
+          <w:i/>
+        </w:rPr>
+      </w:pPr>
+    </w:p>
+    <w:p>
+      <w:pPr>
+        <w:rPr>
+          <w:i/>
+        </w:rPr>
+      </w:pPr>
+      <w:r>
+        <w:rPr>
+          <w:i/>
+        </w:rPr>
+        <w:t xml:space="preserve">Another possible Legendary Dungeon could be “The Ringed Fortress”, which is surrounded by impassable cliffs. To access The Ringed Fortress, you must first pass through a cave dungeon that exits inside the ring. The algorithm for creating this scenario would be </w:t>
+      </w:r>
       <w:r>
         <w:rPr>
           <w:i/>
         </w:rPr>
         <w:lastRenderedPageBreak/>
-        <w:t>Legendary dungeons are special cases in the generation algorithm. These unique locations are guaranteed to spawn with certain features in every server, and are often related to the plot or the game as a whole.</w:t>
+        <w:t xml:space="preserve">particularly difficult, even if it’s partially schematic-based; nonetheless it would be a fantastic endgame- goal, and well worth the effort. </w:t>
       </w:r>
     </w:p>
     <w:p/>
@@ -3253,7 +4081,7 @@
       <w:pPr>
         <w:pStyle w:val="Heading1"/>
       </w:pPr>
-      <w:bookmarkStart w:id="10" w:name="_Toc388313474"/>
+      <w:bookmarkStart w:id="19" w:name="_Toc388654254"/>
       <w:r>
         <w:lastRenderedPageBreak/>
         <w:t>Combat Mechanics</w:t>
@@ -3261,7 +4089,7 @@
       <w:r>
         <w:t xml:space="preserve"> (TODO)</w:t>
       </w:r>
-      <w:bookmarkEnd w:id="10"/>
+      <w:bookmarkEnd w:id="19"/>
     </w:p>
     <w:p>
       <w:pPr>
@@ -3613,21 +4441,7 @@
         <w:rPr>
           <w:i/>
         </w:rPr>
-        <w:t xml:space="preserve">For a speed of 5, it would take 20 seconds to take an action, while for a speed of </w:t>
-      </w:r>
-      <w:proofErr w:type="gramStart"/>
-      <w:r>
-        <w:rPr>
-          <w:i/>
-        </w:rPr>
-        <w:t>50,</w:t>
-      </w:r>
-      <w:proofErr w:type="gramEnd"/>
-      <w:r>
-        <w:rPr>
-          <w:i/>
-        </w:rPr>
-        <w:t xml:space="preserve"> only 2 seconds are taken, etc. These extreme time delays may seem strange, but I have a hunch that it may be necessary to allow players to search their menus. I’ll make tweaks further down the road.</w:t>
+        <w:t>For a speed of 5, it would take 20 seconds to take an action, while for a speed of 50, only 2 seconds are taken, etc. These extreme time delays may seem strange, but I have a hunch that it may be necessary to allow players to search their menus. I’ll make tweaks further down the road.</w:t>
       </w:r>
     </w:p>
     <w:p>
@@ -3708,7 +4522,7 @@
       <w:pPr>
         <w:pStyle w:val="Heading1"/>
       </w:pPr>
-      <w:bookmarkStart w:id="11" w:name="_Toc388313475"/>
+      <w:bookmarkStart w:id="20" w:name="_Toc388654255"/>
       <w:r>
         <w:lastRenderedPageBreak/>
         <w:t>E</w:t>
@@ -3719,7 +4533,7 @@
       <w:r>
         <w:t>y Types (TODO)</w:t>
       </w:r>
-      <w:bookmarkEnd w:id="11"/>
+      <w:bookmarkEnd w:id="20"/>
     </w:p>
     <w:p>
       <w:pPr>
@@ -3758,35 +4572,7 @@
         <w:rPr>
           <w:i/>
         </w:rPr>
-        <w:t xml:space="preserve">So I'm thinking about Boss Battles for the game. The game will have a drop in-drop out battle system, where if at least one person is still fighting the battle continues, but the people who drop out usually give something up in return (i.e. no </w:t>
-      </w:r>
-      <w:proofErr w:type="spellStart"/>
-      <w:r>
-        <w:rPr>
-          <w:i/>
-        </w:rPr>
-        <w:t>exp</w:t>
-      </w:r>
-      <w:proofErr w:type="spellEnd"/>
-      <w:r>
-        <w:rPr>
-          <w:i/>
-        </w:rPr>
-        <w:t xml:space="preserve">, lose </w:t>
-      </w:r>
-      <w:proofErr w:type="spellStart"/>
-      <w:r>
-        <w:rPr>
-          <w:i/>
-        </w:rPr>
-        <w:t>exp</w:t>
-      </w:r>
-      <w:proofErr w:type="spellEnd"/>
-      <w:r>
-        <w:rPr>
-          <w:i/>
-        </w:rPr>
-        <w:t xml:space="preserve"> or gold, etc.) This will make permadeath easier on the players.</w:t>
+        <w:t>So I'm thinking about Boss Battles for the game. The game will have a drop in-drop out battle system, where if at least one person is still fighting the battle continues, but the people who drop out usually give something up in return (i.e. no exp, lose exp or gold, etc.) This will make permadeath easier on the players.</w:t>
       </w:r>
     </w:p>
     <w:p>
@@ -3826,49 +4612,27 @@
         <w:rPr>
           <w:i/>
         </w:rPr>
-        <w:t xml:space="preserve">Anyway, for Boss battles, I want to encourage several people to take on a boss at once. </w:t>
-      </w:r>
-      <w:proofErr w:type="gramStart"/>
-      <w:r>
-        <w:rPr>
-          <w:i/>
-        </w:rPr>
-        <w:t>one</w:t>
-      </w:r>
-      <w:proofErr w:type="gramEnd"/>
-      <w:r>
-        <w:rPr>
-          <w:i/>
-        </w:rPr>
-        <w:t xml:space="preserve"> way to do this is to make the boss super strong, but I don't really want to rely on that. Another idea was to have several "minion" creatures that the boss uses.</w:t>
-      </w:r>
-    </w:p>
-    <w:p>
-      <w:pPr>
-        <w:rPr>
-          <w:i/>
-        </w:rPr>
-      </w:pPr>
-    </w:p>
-    <w:p>
-      <w:pPr>
-        <w:rPr>
-          <w:i/>
-        </w:rPr>
-      </w:pPr>
-      <w:proofErr w:type="gramStart"/>
-      <w:r>
-        <w:rPr>
-          <w:i/>
-        </w:rPr>
-        <w:t>i.e</w:t>
-      </w:r>
-      <w:proofErr w:type="gramEnd"/>
-      <w:r>
-        <w:rPr>
-          <w:i/>
-        </w:rPr>
-        <w:t>. You're fighting the Frog King, who summons four Frog Knights at the beginning of the battle. Every time a Frog Knight dies, a new one is summoned, so you're never fighting less than five creatures at once. The battle ends when the Frog King is dead, but the king never attacks you directly, instead summoning new Frog Knights, as well as healing and buffing the knights already on the field.</w:t>
+        <w:t>Anyway, for Boss battles, I want to encourage several people to take on a boss at once. one way to do this is to make the boss super strong, but I don't really want to rely on that. Another idea was to have several "minion" creatures that the boss uses.</w:t>
+      </w:r>
+    </w:p>
+    <w:p>
+      <w:pPr>
+        <w:rPr>
+          <w:i/>
+        </w:rPr>
+      </w:pPr>
+    </w:p>
+    <w:p>
+      <w:pPr>
+        <w:rPr>
+          <w:i/>
+        </w:rPr>
+      </w:pPr>
+      <w:r>
+        <w:rPr>
+          <w:i/>
+        </w:rPr>
+        <w:t>i.e. You're fighting the Frog King, who summons four Frog Knights at the beginning of the battle. Every time a Frog Knight dies, a new one is summoned, so you're never fighting less than five creatures at once. The battle ends when the Frog King is dead, but the king never attacks you directly, instead summoning new Frog Knights, as well as healing and buffing the knights already on the field.</w:t>
       </w:r>
     </w:p>
     <w:p>
@@ -3908,21 +4672,7 @@
         <w:rPr>
           <w:i/>
         </w:rPr>
-        <w:t xml:space="preserve">Now, although this would take a lot of </w:t>
-      </w:r>
-      <w:proofErr w:type="spellStart"/>
-      <w:r>
-        <w:rPr>
-          <w:i/>
-        </w:rPr>
-        <w:t>mid level</w:t>
-      </w:r>
-      <w:proofErr w:type="spellEnd"/>
-      <w:r>
-        <w:rPr>
-          <w:i/>
-        </w:rPr>
-        <w:t xml:space="preserve"> players to bring down, I could scale the number of knights being summoned in addition to the stats of the creatures for when there's only one or two players in the fight. With the drop in-drop out mechanic, I can scale the combat to match the number of players as well.</w:t>
+        <w:t>Now, although this would take a lot of mid level players to bring down, I could scale the number of knights being summoned in addition to the stats of the creatures for when there's only one or two players in the fight. With the drop in-drop out mechanic, I can scale the combat to match the number of players as well.</w:t>
       </w:r>
     </w:p>
     <w:p>
@@ -4030,7 +4780,7 @@
       <w:pPr>
         <w:pStyle w:val="Heading1"/>
       </w:pPr>
-      <w:bookmarkStart w:id="12" w:name="_Toc388313476"/>
+      <w:bookmarkStart w:id="21" w:name="_Toc388654256"/>
       <w:r>
         <w:lastRenderedPageBreak/>
         <w:t xml:space="preserve">Item </w:t>
@@ -4041,7 +4791,7 @@
       <w:r>
         <w:t xml:space="preserve"> (TODO)</w:t>
       </w:r>
-      <w:bookmarkEnd w:id="12"/>
+      <w:bookmarkEnd w:id="21"/>
     </w:p>
     <w:p/>
     <w:p>
@@ -4094,21 +4844,7 @@
         <w:rPr>
           <w:i/>
         </w:rPr>
-        <w:t xml:space="preserve">Items are randomly found throughout the world, or dropped by defeated monsters and players. Item types include consumables (food that increases HP, etc.) equipment (for boosting stats), legendary (unique and hard to find) and mundane (vendor trash, </w:t>
-      </w:r>
-      <w:proofErr w:type="spellStart"/>
-      <w:r>
-        <w:rPr>
-          <w:i/>
-        </w:rPr>
-        <w:t>etc</w:t>
-      </w:r>
-      <w:proofErr w:type="spellEnd"/>
-      <w:r>
-        <w:rPr>
-          <w:i/>
-        </w:rPr>
-        <w:t>).</w:t>
+        <w:t>Items are randomly found throughout the world, or dropped by defeated monsters and players. Item types include consumables (food that increases HP, etc.) equipment (for boosting stats), legendary (unique and hard to find) and mundane (vendor trash, etc).</w:t>
       </w:r>
     </w:p>
     <w:p>
@@ -4201,7 +4937,7 @@
       <w:pPr>
         <w:pStyle w:val="Heading1"/>
       </w:pPr>
-      <w:bookmarkStart w:id="13" w:name="_Toc388313477"/>
+      <w:bookmarkStart w:id="22" w:name="_Toc388654257"/>
       <w:r>
         <w:lastRenderedPageBreak/>
         <w:t>Server Management</w:t>
@@ -4212,7 +4948,7 @@
       <w:r>
         <w:t>(TODO)</w:t>
       </w:r>
-      <w:bookmarkEnd w:id="13"/>
+      <w:bookmarkEnd w:id="22"/>
     </w:p>
     <w:p>
       <w:pPr>
@@ -4469,16 +5205,8 @@
         <w:rPr>
           <w:i/>
         </w:rPr>
-        <w:t xml:space="preserve">Each user account will have a certain number of PC slots. </w:t>
-      </w:r>
-      <w:proofErr w:type="gramStart"/>
-      <w:r>
-        <w:rPr>
-          <w:i/>
-        </w:rPr>
-        <w:t>The items, etc. that a character collects stays with that character when a user logs out.</w:t>
-      </w:r>
-      <w:proofErr w:type="gramEnd"/>
+        <w:t>Each user account will have a certain number of PC slots. The items, etc. that a character collects stays with that character when a user logs out.</w:t>
+      </w:r>
     </w:p>
     <w:p>
       <w:pPr>
@@ -4513,14 +5241,14 @@
           <w:i/>
         </w:rPr>
       </w:pPr>
-      <w:bookmarkStart w:id="14" w:name="_Toc384001124"/>
+      <w:bookmarkStart w:id="23" w:name="_Toc384001124"/>
       <w:r>
         <w:rPr>
           <w:i/>
         </w:rPr>
         <w:t>Lua Scripting</w:t>
       </w:r>
-      <w:bookmarkEnd w:id="14"/>
+      <w:bookmarkEnd w:id="23"/>
     </w:p>
     <w:p>
       <w:pPr>
@@ -4555,14 +5283,14 @@
           <w:i/>
         </w:rPr>
       </w:pPr>
-      <w:bookmarkStart w:id="15" w:name="_Toc384001125"/>
+      <w:bookmarkStart w:id="24" w:name="_Toc384001125"/>
       <w:r>
         <w:rPr>
           <w:i/>
         </w:rPr>
         <w:t>SQL Scripting</w:t>
       </w:r>
-      <w:bookmarkEnd w:id="15"/>
+      <w:bookmarkEnd w:id="24"/>
     </w:p>
     <w:p>
       <w:pPr>
@@ -4602,12 +5330,12 @@
       <w:pPr>
         <w:pStyle w:val="Heading1"/>
       </w:pPr>
-      <w:bookmarkStart w:id="16" w:name="_Toc388313478"/>
+      <w:bookmarkStart w:id="25" w:name="_Toc388654258"/>
       <w:r>
         <w:lastRenderedPageBreak/>
         <w:t>Development Resources</w:t>
       </w:r>
-      <w:bookmarkEnd w:id="16"/>
+      <w:bookmarkEnd w:id="25"/>
     </w:p>
     <w:p/>
     <w:p>
@@ -4620,13 +5348,13 @@
       <w:pPr>
         <w:pStyle w:val="Heading2"/>
       </w:pPr>
-      <w:bookmarkStart w:id="17" w:name="_Toc384001130"/>
-      <w:bookmarkStart w:id="18" w:name="_Toc388313479"/>
+      <w:bookmarkStart w:id="26" w:name="_Toc384001130"/>
+      <w:bookmarkStart w:id="27" w:name="_Toc388654259"/>
       <w:r>
         <w:t>Platforms</w:t>
       </w:r>
-      <w:bookmarkEnd w:id="17"/>
-      <w:bookmarkEnd w:id="18"/>
+      <w:bookmarkEnd w:id="26"/>
+      <w:bookmarkEnd w:id="27"/>
     </w:p>
     <w:p/>
     <w:p>
@@ -4665,34 +5393,18 @@
       <w:pPr>
         <w:pStyle w:val="Heading2"/>
       </w:pPr>
-      <w:bookmarkStart w:id="19" w:name="_Toc384001106"/>
-      <w:bookmarkStart w:id="20" w:name="_Toc388313480"/>
+      <w:bookmarkStart w:id="28" w:name="_Toc384001106"/>
+      <w:bookmarkStart w:id="29" w:name="_Toc388654260"/>
       <w:r>
         <w:t>Languages and APIs</w:t>
       </w:r>
-      <w:bookmarkEnd w:id="19"/>
-      <w:bookmarkEnd w:id="20"/>
+      <w:bookmarkEnd w:id="28"/>
+      <w:bookmarkEnd w:id="29"/>
     </w:p>
     <w:p/>
     <w:p>
       <w:r>
-        <w:t xml:space="preserve">The languages of choice for creating this game are C++11 and lua, for their large user bases and wide feature sets. Third party libraries I’m using include SDL (Simple </w:t>
-      </w:r>
-      <w:proofErr w:type="spellStart"/>
-      <w:r>
-        <w:t>DirectMedia</w:t>
-      </w:r>
-      <w:proofErr w:type="spellEnd"/>
-      <w:r>
-        <w:t xml:space="preserve"> Layer), </w:t>
-      </w:r>
-      <w:proofErr w:type="spellStart"/>
-      <w:r>
-        <w:t>SDL_net</w:t>
-      </w:r>
-      <w:proofErr w:type="spellEnd"/>
-      <w:r>
-        <w:t xml:space="preserve"> and SQLite3, for much the same reasons.</w:t>
+        <w:t>The languages of choice for creating this game are C++11 and lua, for their large user bases and wide feature sets. Third party libraries I’m using include SDL (Simple DirectMedia Layer), SDL_net and SQLite3, for much the same reasons.</w:t>
       </w:r>
     </w:p>
     <w:p/>
@@ -4705,7 +5417,7 @@
           <w:szCs w:val="28"/>
         </w:rPr>
       </w:pPr>
-      <w:bookmarkStart w:id="21" w:name="_Toc384001117"/>
+      <w:bookmarkStart w:id="30" w:name="_Toc384001117"/>
       <w:r>
         <w:br w:type="page"/>
       </w:r>
@@ -4714,16 +5426,16 @@
       <w:pPr>
         <w:pStyle w:val="Heading1"/>
       </w:pPr>
-      <w:bookmarkStart w:id="22" w:name="_Toc388313481"/>
+      <w:bookmarkStart w:id="31" w:name="_Toc388654261"/>
       <w:r>
         <w:lastRenderedPageBreak/>
         <w:t xml:space="preserve">Map </w:t>
       </w:r>
-      <w:bookmarkEnd w:id="21"/>
+      <w:bookmarkEnd w:id="30"/>
       <w:r>
         <w:t>System</w:t>
       </w:r>
-      <w:bookmarkEnd w:id="22"/>
+      <w:bookmarkEnd w:id="31"/>
     </w:p>
     <w:p/>
     <w:p>
@@ -4779,13 +5491,13 @@
       <w:pPr>
         <w:pStyle w:val="Heading2"/>
       </w:pPr>
-      <w:bookmarkStart w:id="23" w:name="_Toc384001118"/>
-      <w:bookmarkStart w:id="24" w:name="_Toc388313482"/>
+      <w:bookmarkStart w:id="32" w:name="_Toc384001118"/>
+      <w:bookmarkStart w:id="33" w:name="_Toc388654262"/>
       <w:r>
         <w:t>Region</w:t>
       </w:r>
-      <w:bookmarkEnd w:id="23"/>
-      <w:bookmarkEnd w:id="24"/>
+      <w:bookmarkEnd w:id="32"/>
+      <w:bookmarkEnd w:id="33"/>
     </w:p>
     <w:p/>
     <w:p>
@@ -4805,15 +5517,7 @@
     <w:p/>
     <w:p>
       <w:r>
-        <w:t>This class also defines the type Region::</w:t>
-      </w:r>
-      <w:proofErr w:type="spellStart"/>
-      <w:r>
-        <w:t>type_t</w:t>
-      </w:r>
-      <w:proofErr w:type="spellEnd"/>
-      <w:r>
-        <w:t xml:space="preserve"> </w:t>
+        <w:t xml:space="preserve">This class also defines the type Region::type_t </w:t>
       </w:r>
       <w:r>
         <w:t xml:space="preserve">(usually unsigned short) </w:t>
@@ -4830,15 +5534,13 @@
       <w:pPr>
         <w:pStyle w:val="Heading2"/>
       </w:pPr>
-      <w:bookmarkStart w:id="25" w:name="_Toc384001119"/>
-      <w:bookmarkStart w:id="26" w:name="_Toc388313483"/>
-      <w:proofErr w:type="spellStart"/>
+      <w:bookmarkStart w:id="34" w:name="_Toc384001119"/>
+      <w:bookmarkStart w:id="35" w:name="_Toc388654263"/>
       <w:r>
         <w:t>RegionPager</w:t>
       </w:r>
-      <w:bookmarkEnd w:id="25"/>
-      <w:bookmarkEnd w:id="26"/>
-      <w:proofErr w:type="spellEnd"/>
+      <w:bookmarkEnd w:id="34"/>
+      <w:bookmarkEnd w:id="35"/>
     </w:p>
     <w:p/>
     <w:p>
@@ -4849,23 +5551,7 @@
         <w:t>system</w:t>
       </w:r>
       <w:r>
-        <w:t xml:space="preserve"> is divided into two parts: </w:t>
-      </w:r>
-      <w:proofErr w:type="spellStart"/>
-      <w:r>
-        <w:t>RegionPagerBase</w:t>
-      </w:r>
-      <w:proofErr w:type="spellEnd"/>
-      <w:r>
-        <w:t xml:space="preserve"> and </w:t>
-      </w:r>
-      <w:proofErr w:type="spellStart"/>
-      <w:r>
-        <w:t>RegionPager</w:t>
-      </w:r>
-      <w:proofErr w:type="spellEnd"/>
-      <w:r>
-        <w:t>. The abstract base class</w:t>
+        <w:t xml:space="preserve"> is divided into two parts: RegionPagerBase and RegionPager. The abstract base class</w:t>
       </w:r>
       <w:r>
         <w:t xml:space="preserve"> handles the list of Region objects, and provides wrapper functions for tile access.</w:t>
@@ -4903,11 +5589,11 @@
       <w:pPr>
         <w:pStyle w:val="Heading2"/>
       </w:pPr>
-      <w:bookmarkStart w:id="27" w:name="_Toc388313484"/>
+      <w:bookmarkStart w:id="36" w:name="_Toc388654264"/>
       <w:r>
         <w:t>Allocators</w:t>
       </w:r>
-      <w:bookmarkEnd w:id="27"/>
+      <w:bookmarkEnd w:id="36"/>
     </w:p>
     <w:p/>
     <w:p>
@@ -4918,27 +5604,17 @@
         <w:t>allocator classes</w:t>
       </w:r>
       <w:r>
-        <w:t xml:space="preserve">, </w:t>
-      </w:r>
-      <w:proofErr w:type="spellStart"/>
-      <w:r>
-        <w:t>Blank</w:t>
+        <w:t>, Blank</w:t>
       </w:r>
       <w:r>
         <w:t>Allocator</w:t>
       </w:r>
-      <w:proofErr w:type="spellEnd"/>
-      <w:r>
-        <w:t xml:space="preserve"> and </w:t>
-      </w:r>
-      <w:proofErr w:type="spellStart"/>
-      <w:r>
-        <w:t>Lua</w:t>
+      <w:r>
+        <w:t xml:space="preserve"> and Lua</w:t>
       </w:r>
       <w:r>
         <w:t>Allocator</w:t>
       </w:r>
-      <w:proofErr w:type="spellEnd"/>
       <w:r>
         <w:t xml:space="preserve">. The first creates and cleans up a region object, and simply leaves the default values in place. The second also passes the object to a designated lua function for processing </w:t>
       </w:r>
@@ -4960,53 +5636,21 @@
       <w:pPr>
         <w:pStyle w:val="Heading2"/>
       </w:pPr>
-      <w:bookmarkStart w:id="28" w:name="_Toc384001121"/>
-      <w:bookmarkStart w:id="29" w:name="_Toc388313485"/>
+      <w:bookmarkStart w:id="37" w:name="_Toc384001121"/>
+      <w:bookmarkStart w:id="38" w:name="_Toc388654265"/>
       <w:r>
         <w:t xml:space="preserve">File </w:t>
       </w:r>
       <w:r>
         <w:t>Format Functors</w:t>
       </w:r>
-      <w:bookmarkEnd w:id="28"/>
-      <w:bookmarkEnd w:id="29"/>
+      <w:bookmarkEnd w:id="37"/>
+      <w:bookmarkEnd w:id="38"/>
     </w:p>
     <w:p/>
     <w:p>
       <w:r>
-        <w:t xml:space="preserve">The format functors require that the program provide the file path to save the map in before it is used; otherwise its behaviour is undefined. The first, </w:t>
-      </w:r>
-      <w:proofErr w:type="spellStart"/>
-      <w:r>
-        <w:t>DummyFormat</w:t>
-      </w:r>
-      <w:proofErr w:type="spellEnd"/>
-      <w:r>
-        <w:t xml:space="preserve">, does literally nothing. The second, </w:t>
-      </w:r>
-      <w:proofErr w:type="spellStart"/>
-      <w:r>
-        <w:t>LuaFormat</w:t>
-      </w:r>
-      <w:proofErr w:type="spellEnd"/>
-      <w:r>
-        <w:t xml:space="preserve">, will provide an existing object to </w:t>
-      </w:r>
-      <w:proofErr w:type="spellStart"/>
-      <w:r>
-        <w:t>lua’s</w:t>
-      </w:r>
-      <w:proofErr w:type="spellEnd"/>
-      <w:r>
-        <w:t xml:space="preserve"> save function, or create a temporary Region, and provide that to </w:t>
-      </w:r>
-      <w:proofErr w:type="spellStart"/>
-      <w:r>
-        <w:t>lua’s</w:t>
-      </w:r>
-      <w:proofErr w:type="spellEnd"/>
-      <w:r>
-        <w:t xml:space="preserve"> load function. Please note that if the load function returns false, then the specified file was not found and the temporary object is freed instead of being passed to the pager.</w:t>
+        <w:t>The format functors require that the program provide the file path to save the map in before it is used; otherwise its behaviour is undefined. The first, DummyFormat, does literally nothing. The second, LuaFormat, will provide an existing object to lua’s save function, or create a temporary Region, and provide that to lua’s load function. Please note that if the load function returns false, then the specified file was not found and the temporary object is freed instead of being passed to the pager.</w:t>
       </w:r>
     </w:p>
     <w:p/>
@@ -5019,7 +5663,7 @@
           <w:szCs w:val="28"/>
         </w:rPr>
       </w:pPr>
-      <w:bookmarkStart w:id="30" w:name="_Toc384001127"/>
+      <w:bookmarkStart w:id="39" w:name="_Toc384001127"/>
       <w:r>
         <w:br w:type="page"/>
       </w:r>
@@ -5028,26 +5672,18 @@
       <w:pPr>
         <w:pStyle w:val="Heading1"/>
       </w:pPr>
-      <w:bookmarkStart w:id="31" w:name="_Toc388313486"/>
+      <w:bookmarkStart w:id="40" w:name="_Toc388654266"/>
       <w:r>
         <w:lastRenderedPageBreak/>
         <w:t>Communication Protocols</w:t>
       </w:r>
-      <w:bookmarkEnd w:id="30"/>
-      <w:bookmarkEnd w:id="31"/>
+      <w:bookmarkEnd w:id="39"/>
+      <w:bookmarkEnd w:id="40"/>
     </w:p>
     <w:p/>
     <w:p>
       <w:r>
-        <w:t>Communication between the client and server is achieved by UDP. All packets are first serialized into a buffer, before being sent. The serialization processes are customized for each member of the class “</w:t>
-      </w:r>
-      <w:proofErr w:type="spellStart"/>
-      <w:r>
-        <w:t>SerialPacket</w:t>
-      </w:r>
-      <w:proofErr w:type="spellEnd"/>
-      <w:r>
-        <w:t>”, and stored on serial.cpp.</w:t>
+        <w:t>Communication between the client and server is achieved by UDP. All packets are first serialized into a buffer, before being sent. The serialization processes are customized for each member of the class “SerialPacket”, and stored on serial.cpp.</w:t>
       </w:r>
     </w:p>
     <w:p/>
@@ -5146,12 +5782,12 @@
       <w:pPr>
         <w:pStyle w:val="Heading1"/>
       </w:pPr>
-      <w:bookmarkStart w:id="32" w:name="_Toc388313487"/>
+      <w:bookmarkStart w:id="41" w:name="_Toc388654267"/>
       <w:r>
         <w:lastRenderedPageBreak/>
         <w:t>Lua Scripting API</w:t>
       </w:r>
-      <w:bookmarkEnd w:id="32"/>
+      <w:bookmarkEnd w:id="41"/>
     </w:p>
     <w:p/>
     <w:p>
@@ -5164,13 +5800,13 @@
       <w:pPr>
         <w:pStyle w:val="Heading2"/>
       </w:pPr>
-      <w:bookmarkStart w:id="33" w:name="_Map_API"/>
-      <w:bookmarkStart w:id="34" w:name="_Toc388313488"/>
-      <w:bookmarkEnd w:id="33"/>
+      <w:bookmarkStart w:id="42" w:name="_Map_API"/>
+      <w:bookmarkStart w:id="43" w:name="_Toc388654268"/>
+      <w:bookmarkEnd w:id="42"/>
       <w:r>
         <w:t>Map API</w:t>
       </w:r>
-      <w:bookmarkEnd w:id="34"/>
+      <w:bookmarkEnd w:id="43"/>
     </w:p>
     <w:p/>
     <w:p>
@@ -5216,28 +5852,7 @@
     <w:p/>
     <w:p>
       <w:r>
-        <w:t xml:space="preserve">It should be noted that when </w:t>
-      </w:r>
-      <w:proofErr w:type="spellStart"/>
-      <w:proofErr w:type="gramStart"/>
-      <w:r>
-        <w:t>settile</w:t>
-      </w:r>
-      <w:proofErr w:type="spellEnd"/>
-      <w:r>
-        <w:t>(</w:t>
-      </w:r>
-      <w:proofErr w:type="gramEnd"/>
-      <w:r>
-        <w:t xml:space="preserve">) and </w:t>
-      </w:r>
-      <w:proofErr w:type="spellStart"/>
-      <w:r>
-        <w:t>gettile</w:t>
-      </w:r>
-      <w:proofErr w:type="spellEnd"/>
-      <w:r>
-        <w:t xml:space="preserve">() are operating on a region, the tiles </w:t>
+        <w:t xml:space="preserve">It should be noted that when settile() and gettile() are operating on a region, the tiles </w:t>
       </w:r>
       <w:r>
         <w:rPr>
@@ -5377,15 +5992,7 @@
           </w:tcPr>
           <w:p>
             <w:r>
-              <w:t xml:space="preserve">load(region, </w:t>
-            </w:r>
-            <w:proofErr w:type="spellStart"/>
-            <w:r>
-              <w:t>dir</w:t>
-            </w:r>
-            <w:proofErr w:type="spellEnd"/>
-            <w:r>
-              <w:t>)</w:t>
+              <w:t>load(region, dir)</w:t>
             </w:r>
           </w:p>
         </w:tc>
@@ -5443,15 +6050,7 @@
           </w:tcPr>
           <w:p>
             <w:r>
-              <w:t xml:space="preserve">save(region, </w:t>
-            </w:r>
-            <w:proofErr w:type="spellStart"/>
-            <w:r>
-              <w:t>dir</w:t>
-            </w:r>
-            <w:proofErr w:type="spellEnd"/>
-            <w:r>
-              <w:t>)</w:t>
+              <w:t>save(region, dir)</w:t>
             </w:r>
           </w:p>
         </w:tc>
@@ -5472,13 +6071,8 @@
             <w:tcW w:w="2093" w:type="dxa"/>
           </w:tcPr>
           <w:p>
-            <w:proofErr w:type="spellStart"/>
             <w:r>
-              <w:t>settile</w:t>
-            </w:r>
-            <w:proofErr w:type="spellEnd"/>
-            <w:r>
-              <w:t>([r,] x, y, z, v)</w:t>
+              <w:t>settile([r,] x, y, z, v)</w:t>
             </w:r>
           </w:p>
         </w:tc>
@@ -5511,13 +6105,8 @@
             <w:tcW w:w="2093" w:type="dxa"/>
           </w:tcPr>
           <w:p>
-            <w:proofErr w:type="spellStart"/>
             <w:r>
-              <w:t>gettile</w:t>
-            </w:r>
-            <w:proofErr w:type="spellEnd"/>
-            <w:r>
-              <w:t>([r,] x, y, z)</w:t>
+              <w:t>gettile([r,] x, y, z)</w:t>
             </w:r>
           </w:p>
         </w:tc>
@@ -5527,15 +6116,7 @@
           </w:tcPr>
           <w:p>
             <w:r>
-              <w:t xml:space="preserve">If a region is provided for r, then that region’s tile at (x, y, z) returned. Otherwise, the tile at the global position (x, y, </w:t>
-            </w:r>
-            <w:proofErr w:type="gramStart"/>
-            <w:r>
-              <w:t>z</w:t>
-            </w:r>
-            <w:proofErr w:type="gramEnd"/>
-            <w:r>
-              <w:t>) is returned.</w:t>
+              <w:t>If a region is provided for r, then that region’s tile at (x, y, z) returned. Otherwise, the tile at the global position (x, y, z) is returned.</w:t>
             </w:r>
           </w:p>
         </w:tc>
@@ -5546,13 +6127,8 @@
             <w:tcW w:w="2093" w:type="dxa"/>
           </w:tcPr>
           <w:p>
-            <w:proofErr w:type="spellStart"/>
             <w:r>
-              <w:t>getx</w:t>
-            </w:r>
-            <w:proofErr w:type="spellEnd"/>
-            <w:r>
-              <w:t>(region)</w:t>
+              <w:t>getx(region)</w:t>
             </w:r>
           </w:p>
         </w:tc>
@@ -5591,13 +6167,8 @@
             <w:tcW w:w="2093" w:type="dxa"/>
           </w:tcPr>
           <w:p>
-            <w:proofErr w:type="spellStart"/>
             <w:r>
-              <w:t>gety</w:t>
-            </w:r>
-            <w:proofErr w:type="spellEnd"/>
-            <w:r>
-              <w:t>(region)</w:t>
+              <w:t>gety(region)</w:t>
             </w:r>
           </w:p>
         </w:tc>
@@ -5618,11 +6189,9 @@
             <w:tcW w:w="2093" w:type="dxa"/>
           </w:tcPr>
           <w:p>
-            <w:proofErr w:type="spellStart"/>
             <w:r>
               <w:t>getregionwidth</w:t>
             </w:r>
-            <w:proofErr w:type="spellEnd"/>
             <w:r>
               <w:t>()</w:t>
             </w:r>
@@ -5645,11 +6214,9 @@
             <w:tcW w:w="2093" w:type="dxa"/>
           </w:tcPr>
           <w:p>
-            <w:proofErr w:type="spellStart"/>
             <w:r>
               <w:t>getregionheight</w:t>
             </w:r>
-            <w:proofErr w:type="spellEnd"/>
             <w:r>
               <w:t>()</w:t>
             </w:r>
@@ -5672,11 +6239,9 @@
             <w:tcW w:w="2093" w:type="dxa"/>
           </w:tcPr>
           <w:p>
-            <w:proofErr w:type="spellStart"/>
             <w:r>
               <w:t>getregondepth</w:t>
             </w:r>
-            <w:proofErr w:type="spellEnd"/>
             <w:r>
               <w:t>()</w:t>
             </w:r>
@@ -5697,23 +6262,33 @@
     <w:p/>
     <w:p>
       <w:pPr>
-        <w:pStyle w:val="Heading2"/>
-      </w:pPr>
-      <w:bookmarkStart w:id="35" w:name="_Toc388313489"/>
-      <w:r>
-        <w:t>Combat API (TODO)</w:t>
-      </w:r>
-      <w:bookmarkEnd w:id="35"/>
-    </w:p>
-    <w:p>
-      <w:pPr>
-        <w:spacing w:line="276" w:lineRule="auto"/>
-      </w:pPr>
-      <w:bookmarkStart w:id="36" w:name="_Toc384001126"/>
-    </w:p>
-    <w:p>
-      <w:pPr>
-        <w:spacing w:line="276" w:lineRule="auto"/>
+        <w:rPr>
+          <w:i/>
+        </w:rPr>
+      </w:pPr>
+      <w:r>
+        <w:rPr>
+          <w:i/>
+        </w:rPr>
+        <w:t>Combat AP</w:t>
+      </w:r>
+      <w:r>
+        <w:rPr>
+          <w:i/>
+        </w:rPr>
+        <w:t>I</w:t>
+      </w:r>
+    </w:p>
+    <w:p>
+      <w:pPr>
+        <w:rPr>
+          <w:i/>
+        </w:rPr>
+      </w:pPr>
+      <w:bookmarkStart w:id="44" w:name="_Toc384001126"/>
+    </w:p>
+    <w:p>
+      <w:pPr>
         <w:rPr>
           <w:i/>
         </w:rPr>
@@ -5724,30 +6299,42 @@
         </w:rPr>
         <w:t>TODO</w:t>
       </w:r>
-    </w:p>
-    <w:p>
-      <w:pPr>
-        <w:spacing w:line="276" w:lineRule="auto"/>
-      </w:pPr>
-    </w:p>
-    <w:p>
-      <w:pPr>
-        <w:pStyle w:val="Heading2"/>
-      </w:pPr>
-      <w:bookmarkStart w:id="37" w:name="_Toc388313490"/>
-      <w:r>
-        <w:t>Enemy API (TODO)</w:t>
-      </w:r>
-      <w:bookmarkEnd w:id="37"/>
-    </w:p>
-    <w:p>
-      <w:pPr>
-        <w:spacing w:line="276" w:lineRule="auto"/>
-      </w:pPr>
-    </w:p>
-    <w:p>
-      <w:pPr>
-        <w:spacing w:line="276" w:lineRule="auto"/>
+      <w:r>
+        <w:rPr>
+          <w:i/>
+        </w:rPr>
+        <w:t>: Not finished yet</w:t>
+      </w:r>
+    </w:p>
+    <w:p>
+      <w:pPr>
+        <w:rPr>
+          <w:i/>
+        </w:rPr>
+      </w:pPr>
+    </w:p>
+    <w:p>
+      <w:pPr>
+        <w:rPr>
+          <w:i/>
+        </w:rPr>
+      </w:pPr>
+      <w:r>
+        <w:rPr>
+          <w:i/>
+        </w:rPr>
+        <w:t>Enemy API</w:t>
+      </w:r>
+    </w:p>
+    <w:p>
+      <w:pPr>
+        <w:rPr>
+          <w:i/>
+        </w:rPr>
+      </w:pPr>
+    </w:p>
+    <w:p>
+      <w:pPr>
         <w:rPr>
           <w:i/>
         </w:rPr>
@@ -5757,6 +6344,12 @@
           <w:i/>
         </w:rPr>
         <w:t>TODO</w:t>
+      </w:r>
+      <w:r>
+        <w:rPr>
+          <w:i/>
+        </w:rPr>
+        <w:t>: Not finished yet</w:t>
       </w:r>
     </w:p>
     <w:p>
@@ -5781,16 +6374,16 @@
       <w:pPr>
         <w:pStyle w:val="Heading1"/>
       </w:pPr>
-      <w:bookmarkStart w:id="38" w:name="_Toc388313491"/>
+      <w:bookmarkStart w:id="45" w:name="_Toc388654269"/>
       <w:r>
         <w:lastRenderedPageBreak/>
         <w:t>Modding Support</w:t>
       </w:r>
-      <w:bookmarkEnd w:id="36"/>
+      <w:bookmarkEnd w:id="44"/>
       <w:r>
         <w:t xml:space="preserve"> (TODO)</w:t>
       </w:r>
-      <w:bookmarkEnd w:id="38"/>
+      <w:bookmarkEnd w:id="45"/>
     </w:p>
     <w:p/>
     <w:p>
@@ -5828,21 +6421,7 @@
         <w:rPr>
           <w:i/>
         </w:rPr>
-        <w:t xml:space="preserve">An unmodified client must be able to connect to any server, be it vanilla, custom or </w:t>
-      </w:r>
-      <w:proofErr w:type="spellStart"/>
-      <w:r>
-        <w:rPr>
-          <w:i/>
-        </w:rPr>
-        <w:t>modded</w:t>
-      </w:r>
-      <w:proofErr w:type="spellEnd"/>
-      <w:r>
-        <w:rPr>
-          <w:i/>
-        </w:rPr>
-        <w:t>.</w:t>
+        <w:t>An unmodified client must be able to connect to any server, be it vanilla, custom or modded.</w:t>
       </w:r>
     </w:p>
     <w:p>
@@ -5917,6 +6496,24 @@
         <w:t>If however, the problem is caused by modified software or assets, than it is the responsibility of the server operator to resolve the issue.</w:t>
       </w:r>
     </w:p>
+    <w:p>
+      <w:pPr>
+        <w:pStyle w:val="ListParagraph"/>
+        <w:numPr>
+          <w:ilvl w:val="0"/>
+          <w:numId w:val="3"/>
+        </w:numPr>
+        <w:rPr>
+          <w:i/>
+        </w:rPr>
+      </w:pPr>
+      <w:r>
+        <w:rPr>
+          <w:i/>
+        </w:rPr>
+        <w:t>The source is available to anyone who buys the game</w:t>
+      </w:r>
+    </w:p>
     <w:p/>
     <w:p>
       <w:pPr>
@@ -5935,7 +6532,7 @@
       <w:pPr>
         <w:pStyle w:val="Heading1"/>
       </w:pPr>
-      <w:bookmarkStart w:id="39" w:name="_Toc388313492"/>
+      <w:bookmarkStart w:id="46" w:name="_Toc388654270"/>
       <w:r>
         <w:lastRenderedPageBreak/>
         <w:t>To</w:t>
@@ -5946,7 +6543,7 @@
       <w:r>
         <w:t>o List</w:t>
       </w:r>
-      <w:bookmarkEnd w:id="39"/>
+      <w:bookmarkEnd w:id="46"/>
     </w:p>
     <w:p/>
     <w:p>
@@ -5959,11 +6556,11 @@
       <w:pPr>
         <w:pStyle w:val="Heading2"/>
       </w:pPr>
-      <w:bookmarkStart w:id="40" w:name="_Toc388313493"/>
+      <w:bookmarkStart w:id="47" w:name="_Toc388654271"/>
       <w:r>
         <w:t>Possibilities</w:t>
       </w:r>
-      <w:bookmarkEnd w:id="40"/>
+      <w:bookmarkEnd w:id="47"/>
     </w:p>
     <w:p/>
     <w:p>
@@ -6059,7 +6656,7 @@
       <w:pPr>
         <w:pStyle w:val="Heading2"/>
       </w:pPr>
-      <w:bookmarkStart w:id="41" w:name="_Toc388313494"/>
+      <w:bookmarkStart w:id="48" w:name="_Toc388654272"/>
       <w:r>
         <w:t xml:space="preserve">Additions </w:t>
       </w:r>
@@ -6075,7 +6672,7 @@
       <w:r>
         <w:t xml:space="preserve"> GDD</w:t>
       </w:r>
-      <w:bookmarkEnd w:id="41"/>
+      <w:bookmarkEnd w:id="48"/>
     </w:p>
     <w:p/>
     <w:p>
@@ -6128,11 +6725,11 @@
       <w:pPr>
         <w:pStyle w:val="Heading2"/>
       </w:pPr>
-      <w:bookmarkStart w:id="42" w:name="_Toc388313495"/>
+      <w:bookmarkStart w:id="49" w:name="_Toc388654273"/>
       <w:r>
         <w:t>References</w:t>
       </w:r>
-      <w:bookmarkEnd w:id="42"/>
+      <w:bookmarkEnd w:id="49"/>
     </w:p>
     <w:p/>
     <w:p>
@@ -6163,11 +6760,11 @@
       <w:pPr>
         <w:pStyle w:val="Heading2"/>
       </w:pPr>
-      <w:bookmarkStart w:id="43" w:name="_Toc388313496"/>
+      <w:bookmarkStart w:id="50" w:name="_Toc388654274"/>
       <w:r>
         <w:t>Random Thoughts</w:t>
       </w:r>
-      <w:bookmarkEnd w:id="43"/>
+      <w:bookmarkEnd w:id="50"/>
     </w:p>
     <w:p/>
     <w:p>
@@ -6184,15 +6781,7 @@
     <w:p/>
     <w:p>
       <w:r>
-        <w:t xml:space="preserve">When a combat instance is created, a list of enemies is generated based on a series of parameters, like the biome/terrain type/dungeon type/etc. and the level (base and derived) of the area, combat instance, opponents, etc. I </w:t>
-      </w:r>
-      <w:proofErr w:type="spellStart"/>
-      <w:r>
-        <w:t>kinda</w:t>
-      </w:r>
-      <w:proofErr w:type="spellEnd"/>
-      <w:r>
-        <w:t>… yeah, I’ll have fixed levelling, so your character can be outgunned by an OP boss monster, so I won’t need to adjust the difficulty based on the human characters in the fight (thank god, that would be complex has hell).</w:t>
+        <w:t>When a combat instance is created, a list of enemies is generated based on a series of parameters, like the biome/terrain type/dungeon type/etc. and the level (base and derived) of the area, combat instance, opponents, etc. I kinda… yeah, I’ll have fixed levelling, so your character can be outgunned by an OP boss monster, so I won’t need to adjust the difficulty based on the human characters in the fight (thank god, that would be complex has hell).</w:t>
       </w:r>
     </w:p>
     <w:p/>
@@ -6260,7 +6849,7 @@
           <w:rPr>
             <w:noProof/>
           </w:rPr>
-          <w:t>5</w:t>
+          <w:t>3</w:t>
         </w:r>
         <w:r>
           <w:rPr>
@@ -9203,7 +9792,7 @@
 </file>
 
 <file path=customXml/itemProps1.xml><?xml version="1.0" encoding="utf-8"?>
-<ds:datastoreItem xmlns:ds="http://schemas.openxmlformats.org/officeDocument/2006/customXml" ds:itemID="{13B7972D-C4F8-480D-B1C9-E8847B96211E}">
+<ds:datastoreItem xmlns:ds="http://schemas.openxmlformats.org/officeDocument/2006/customXml" ds:itemID="{EA4C68CD-096C-4DCE-9714-BC9DBBC3E029}">
   <ds:schemaRefs>
     <ds:schemaRef ds:uri="http://schemas.openxmlformats.org/officeDocument/2006/bibliography"/>
   </ds:schemaRefs>

</xml_diff>

<commit_message>
Added the outline & base colours for the knight
</commit_message>
<xml_diff>
--- a/Tortuga Game Design Document.docx
+++ b/Tortuga Game Design Document.docx
@@ -115,8 +115,6 @@
       <w:r>
         <w:fldChar w:fldCharType="separate"/>
       </w:r>
-      <w:bookmarkStart w:id="1" w:name="_GoBack"/>
-      <w:bookmarkEnd w:id="1"/>
       <w:r>
         <w:rPr>
           <w:noProof/>
@@ -1898,47 +1896,73 @@
       <w:pPr>
         <w:pStyle w:val="Heading1"/>
       </w:pPr>
-      <w:bookmarkStart w:id="2" w:name="_Toc391772196"/>
+      <w:bookmarkStart w:id="1" w:name="_Toc391772196"/>
       <w:r>
         <w:lastRenderedPageBreak/>
         <w:t>Introduction</w:t>
       </w:r>
+      <w:bookmarkEnd w:id="1"/>
+    </w:p>
+    <w:p/>
+    <w:p>
+      <w:r>
+        <w:t>This is the</w:t>
+      </w:r>
+      <w:r>
+        <w:t xml:space="preserve"> game</w:t>
+      </w:r>
+      <w:r>
+        <w:t xml:space="preserve"> </w:t>
+      </w:r>
+      <w:r>
+        <w:t>design</w:t>
+      </w:r>
+      <w:r>
+        <w:t xml:space="preserve"> document for Tortuga. This is intended to plan out required tasks for the game, as well as serve as an instructional text for modders and others interested in Tortuga’s development cycle. </w:t>
+      </w:r>
+    </w:p>
+    <w:p/>
+    <w:p>
+      <w:r>
+        <w:t>I</w:t>
+      </w:r>
+      <w:r>
+        <w:t xml:space="preserve"> have a long road ahead of me, and design docs are never really finished until the project is</w:t>
+      </w:r>
+      <w:r>
+        <w:t>. So, if you see any italic text, you can consider that to be an incomplete or removed section of text</w:t>
+      </w:r>
+      <w:r>
+        <w:t>,</w:t>
+      </w:r>
+      <w:r>
+        <w:t xml:space="preserve"> or an inline comment.</w:t>
+      </w:r>
+    </w:p>
+    <w:p/>
+    <w:p>
+      <w:pPr>
+        <w:pStyle w:val="Heading2"/>
+      </w:pPr>
+      <w:bookmarkStart w:id="2" w:name="_Toc391772197"/>
+      <w:r>
+        <w:t xml:space="preserve">Elevator </w:t>
+      </w:r>
+      <w:r>
+        <w:t>Pitch</w:t>
+      </w:r>
       <w:bookmarkEnd w:id="2"/>
     </w:p>
     <w:p/>
     <w:p>
       <w:r>
-        <w:t>This is the</w:t>
-      </w:r>
-      <w:r>
-        <w:t xml:space="preserve"> game</w:t>
-      </w:r>
-      <w:r>
-        <w:t xml:space="preserve"> </w:t>
-      </w:r>
-      <w:r>
-        <w:t>design</w:t>
-      </w:r>
-      <w:r>
-        <w:t xml:space="preserve"> document for Tortuga. This is intended to plan out required tasks for the game, as well as serve as an instructional text for modders and others interested in Tortuga’s development cycle. </w:t>
+        <w:t>Tortuga is a 2D multiplayer JRPG featuring permadeath (deletion of a character upon death). The emphasis of this game is on multiplayer cooperation, exploration and customization. The game runs on customizable server software that can support up to 150 simultaneous players or more.</w:t>
       </w:r>
     </w:p>
     <w:p/>
     <w:p>
       <w:r>
-        <w:t>I</w:t>
-      </w:r>
-      <w:r>
-        <w:t xml:space="preserve"> have a long road ahead of me, and design docs are never really finished until the project is</w:t>
-      </w:r>
-      <w:r>
-        <w:t>. So, if you see any italic text, you can consider that to be an incomplete or removed section of text</w:t>
-      </w:r>
-      <w:r>
-        <w:t>,</w:t>
-      </w:r>
-      <w:r>
-        <w:t xml:space="preserve"> or an inline comment.</w:t>
+        <w:t>This game is inspired by classic 2D RPGs, as well as more modern sandbox MMOs. This project is currently independently created and funded, with the goal of creating a game that will engage user's imagination and inspire a large modding community.</w:t>
       </w:r>
     </w:p>
     <w:p/>
@@ -1946,37 +1970,11 @@
       <w:pPr>
         <w:pStyle w:val="Heading2"/>
       </w:pPr>
-      <w:bookmarkStart w:id="3" w:name="_Toc391772197"/>
-      <w:r>
-        <w:t xml:space="preserve">Elevator </w:t>
-      </w:r>
-      <w:r>
-        <w:t>Pitch</w:t>
+      <w:bookmarkStart w:id="3" w:name="_Toc391772198"/>
+      <w:r>
+        <w:t>Monetization</w:t>
       </w:r>
       <w:bookmarkEnd w:id="3"/>
-    </w:p>
-    <w:p/>
-    <w:p>
-      <w:r>
-        <w:t>Tortuga is a 2D multiplayer JRPG featuring permadeath (deletion of a character upon death). The emphasis of this game is on multiplayer cooperation, exploration and customization. The game runs on customizable server software that can support up to 150 simultaneous players or more.</w:t>
-      </w:r>
-    </w:p>
-    <w:p/>
-    <w:p>
-      <w:r>
-        <w:t>This game is inspired by classic 2D RPGs, as well as more modern sandbox MMOs. This project is currently independently created and funded, with the goal of creating a game that will engage user's imagination and inspire a large modding community.</w:t>
-      </w:r>
-    </w:p>
-    <w:p/>
-    <w:p>
-      <w:pPr>
-        <w:pStyle w:val="Heading2"/>
-      </w:pPr>
-      <w:bookmarkStart w:id="4" w:name="_Toc391772198"/>
-      <w:r>
-        <w:t>Monetization</w:t>
-      </w:r>
-      <w:bookmarkEnd w:id="4"/>
     </w:p>
     <w:p/>
     <w:p>
@@ -2066,7 +2064,7 @@
       <w:pPr>
         <w:pStyle w:val="Heading1"/>
       </w:pPr>
-      <w:bookmarkStart w:id="5" w:name="_Toc391772199"/>
+      <w:bookmarkStart w:id="4" w:name="_Toc391772199"/>
       <w:r>
         <w:lastRenderedPageBreak/>
         <w:t xml:space="preserve">My </w:t>
@@ -2080,18 +2078,18 @@
       <w:r>
         <w:t xml:space="preserve"> Checklist</w:t>
       </w:r>
+      <w:bookmarkEnd w:id="4"/>
+    </w:p>
+    <w:p/>
+    <w:p>
+      <w:pPr>
+        <w:pStyle w:val="Heading2"/>
+      </w:pPr>
+      <w:bookmarkStart w:id="5" w:name="_Toc391772200"/>
+      <w:r>
+        <w:t>Description</w:t>
+      </w:r>
       <w:bookmarkEnd w:id="5"/>
-    </w:p>
-    <w:p/>
-    <w:p>
-      <w:pPr>
-        <w:pStyle w:val="Heading2"/>
-      </w:pPr>
-      <w:bookmarkStart w:id="6" w:name="_Toc391772200"/>
-      <w:r>
-        <w:t>Description</w:t>
-      </w:r>
-      <w:bookmarkEnd w:id="6"/>
     </w:p>
     <w:p/>
     <w:p>
@@ -2195,11 +2193,11 @@
       <w:pPr>
         <w:pStyle w:val="Heading2"/>
       </w:pPr>
-      <w:bookmarkStart w:id="7" w:name="_Toc391772201"/>
+      <w:bookmarkStart w:id="6" w:name="_Toc391772201"/>
       <w:r>
         <w:t>Required Upkeep</w:t>
       </w:r>
-      <w:bookmarkEnd w:id="7"/>
+      <w:bookmarkEnd w:id="6"/>
     </w:p>
     <w:p/>
     <w:p>
@@ -2286,7 +2284,7 @@
       <w:pPr>
         <w:pStyle w:val="Heading1"/>
       </w:pPr>
-      <w:bookmarkStart w:id="8" w:name="_Toc391772202"/>
+      <w:bookmarkStart w:id="7" w:name="_Toc391772202"/>
       <w:r>
         <w:lastRenderedPageBreak/>
         <w:t>Gameplay</w:t>
@@ -2294,7 +2292,7 @@
       <w:r>
         <w:t xml:space="preserve"> Overview</w:t>
       </w:r>
-      <w:bookmarkEnd w:id="8"/>
+      <w:bookmarkEnd w:id="7"/>
     </w:p>
     <w:p/>
     <w:p>
@@ -2490,7 +2488,7 @@
       <w:pPr>
         <w:pStyle w:val="Heading1"/>
       </w:pPr>
-      <w:bookmarkStart w:id="9" w:name="_Toc391772203"/>
+      <w:bookmarkStart w:id="8" w:name="_Toc391772203"/>
       <w:r>
         <w:lastRenderedPageBreak/>
         <w:t>The Game M</w:t>
@@ -2498,6 +2496,125 @@
       <w:r>
         <w:t>ap</w:t>
       </w:r>
+      <w:bookmarkEnd w:id="8"/>
+    </w:p>
+    <w:p>
+      <w:pPr>
+        <w:rPr>
+          <w:i/>
+        </w:rPr>
+      </w:pPr>
+    </w:p>
+    <w:p>
+      <w:pPr>
+        <w:rPr>
+          <w:i/>
+        </w:rPr>
+      </w:pPr>
+      <w:r>
+        <w:rPr>
+          <w:i/>
+        </w:rPr>
+        <w:t xml:space="preserve">Please note that what </w:t>
+      </w:r>
+      <w:proofErr w:type="gramStart"/>
+      <w:r>
+        <w:rPr>
+          <w:i/>
+        </w:rPr>
+        <w:t>is</w:t>
+      </w:r>
+      <w:proofErr w:type="gramEnd"/>
+      <w:r>
+        <w:rPr>
+          <w:i/>
+        </w:rPr>
+        <w:t xml:space="preserve"> listed here are hoped-for goals for the game, rather than what actually exists </w:t>
+      </w:r>
+      <w:r>
+        <w:rPr>
+          <w:i/>
+        </w:rPr>
+        <w:t>at the moment</w:t>
+      </w:r>
+      <w:r>
+        <w:rPr>
+          <w:i/>
+        </w:rPr>
+        <w:t>. I’ll rewrite this at a later date, hopefully after some of this is implemented.</w:t>
+      </w:r>
+      <w:r>
+        <w:rPr>
+          <w:i/>
+        </w:rPr>
+        <w:t xml:space="preserve"> The schematics mentioned here refer to areas of the maps hand-crafted in an external map editor.</w:t>
+      </w:r>
+    </w:p>
+    <w:p>
+      <w:pPr>
+        <w:rPr>
+          <w:i/>
+        </w:rPr>
+      </w:pPr>
+    </w:p>
+    <w:p>
+      <w:pPr>
+        <w:rPr>
+          <w:i/>
+        </w:rPr>
+      </w:pPr>
+      <w:r>
+        <w:rPr>
+          <w:i/>
+        </w:rPr>
+        <w:t xml:space="preserve">The game’s </w:t>
+      </w:r>
+      <w:r>
+        <w:rPr>
+          <w:i/>
+        </w:rPr>
+        <w:t>world is</w:t>
+      </w:r>
+      <w:r>
+        <w:rPr>
+          <w:i/>
+        </w:rPr>
+        <w:t xml:space="preserve"> for the most part</w:t>
+      </w:r>
+      <w:r>
+        <w:rPr>
+          <w:i/>
+        </w:rPr>
+        <w:t xml:space="preserve"> procedurally generated</w:t>
+      </w:r>
+      <w:r>
+        <w:rPr>
+          <w:i/>
+        </w:rPr>
+        <w:t xml:space="preserve">, consisting of biomes, towns, safe zones, roads, dungeon doors, etc. In addition to this, the world is broken up into difficulty regions. The difficulty at any point can be determined from an onscreen display, </w:t>
+      </w:r>
+      <w:r>
+        <w:rPr>
+          <w:i/>
+        </w:rPr>
+        <w:t>and is often a significant factor in what is found nearby.</w:t>
+      </w:r>
+    </w:p>
+    <w:p>
+      <w:pPr>
+        <w:rPr>
+          <w:i/>
+        </w:rPr>
+      </w:pPr>
+    </w:p>
+    <w:p>
+      <w:pPr>
+        <w:pStyle w:val="Heading2"/>
+      </w:pPr>
+      <w:bookmarkStart w:id="9" w:name="_Toc391772204"/>
+      <w:r>
+        <w:t>The Overworld</w:t>
+      </w:r>
       <w:bookmarkEnd w:id="9"/>
     </w:p>
     <w:p>
@@ -2517,89 +2634,37 @@
         <w:rPr>
           <w:i/>
         </w:rPr>
-        <w:t xml:space="preserve">Please note that what </w:t>
-      </w:r>
-      <w:proofErr w:type="gramStart"/>
-      <w:r>
-        <w:rPr>
-          <w:i/>
-        </w:rPr>
-        <w:t>is</w:t>
-      </w:r>
-      <w:proofErr w:type="gramEnd"/>
-      <w:r>
-        <w:rPr>
-          <w:i/>
-        </w:rPr>
-        <w:t xml:space="preserve"> listed here are hoped-for goals for the game, rather than what actually exists </w:t>
-      </w:r>
-      <w:r>
-        <w:rPr>
-          <w:i/>
-        </w:rPr>
-        <w:t>at the moment</w:t>
-      </w:r>
-      <w:r>
-        <w:rPr>
-          <w:i/>
-        </w:rPr>
-        <w:t>. I’ll rewrite this at a later date, hopefully after some of this is implemented.</w:t>
-      </w:r>
-      <w:r>
-        <w:rPr>
-          <w:i/>
-        </w:rPr>
-        <w:t xml:space="preserve"> The schematics mentioned here refer to areas of the maps hand-crafted in an external map editor.</w:t>
-      </w:r>
-    </w:p>
-    <w:p>
-      <w:pPr>
-        <w:rPr>
-          <w:i/>
-        </w:rPr>
-      </w:pPr>
-    </w:p>
-    <w:p>
-      <w:pPr>
-        <w:rPr>
-          <w:i/>
-        </w:rPr>
-      </w:pPr>
-      <w:r>
-        <w:rPr>
-          <w:i/>
-        </w:rPr>
-        <w:t xml:space="preserve">The game’s </w:t>
-      </w:r>
-      <w:r>
-        <w:rPr>
-          <w:i/>
-        </w:rPr>
-        <w:t>world is</w:t>
-      </w:r>
-      <w:r>
-        <w:rPr>
-          <w:i/>
-        </w:rPr>
-        <w:t xml:space="preserve"> for the most part</w:t>
-      </w:r>
-      <w:r>
-        <w:rPr>
-          <w:i/>
-        </w:rPr>
-        <w:t xml:space="preserve"> procedurally generated</w:t>
-      </w:r>
-      <w:r>
-        <w:rPr>
-          <w:i/>
-        </w:rPr>
-        <w:t xml:space="preserve">, consisting of biomes, towns, safe zones, roads, dungeon doors, etc. In addition to this, the world is broken up into difficulty regions. The difficulty at any point can be determined from an onscreen display, </w:t>
-      </w:r>
-      <w:r>
-        <w:rPr>
-          <w:i/>
-        </w:rPr>
-        <w:t>and is often a significant factor in what is found nearby.</w:t>
+        <w:t xml:space="preserve">The overworld consists of different biomes including mountains, oceans, plains, etc. Different sections are also given difficulty ratings, from zero (for towns, safe zones, etc.) upwards. The difficulty ratings are fixed, meaning that you can be easily outgunned </w:t>
+      </w:r>
+      <w:r>
+        <w:rPr>
+          <w:i/>
+        </w:rPr>
+        <w:t>in a dangerous area</w:t>
+      </w:r>
+      <w:r>
+        <w:rPr>
+          <w:i/>
+        </w:rPr>
+        <w:t>, so it’s a good idea to keep t</w:t>
+      </w:r>
+      <w:r>
+        <w:rPr>
+          <w:i/>
+        </w:rPr>
+        <w:t>rack of the ratings as you explore</w:t>
+      </w:r>
+      <w:r>
+        <w:rPr>
+          <w:i/>
+        </w:rPr>
+        <w:t>.</w:t>
+      </w:r>
+      <w:r>
+        <w:rPr>
+          <w:i/>
+        </w:rPr>
+        <w:t xml:space="preserve"> Dungeon entrances are also found throughout the overworld.</w:t>
       </w:r>
     </w:p>
     <w:p>
@@ -2613,9 +2678,9 @@
       <w:pPr>
         <w:pStyle w:val="Heading2"/>
       </w:pPr>
-      <w:bookmarkStart w:id="10" w:name="_Toc391772204"/>
-      <w:r>
-        <w:t>The Overworld</w:t>
+      <w:bookmarkStart w:id="10" w:name="_Toc391772205"/>
+      <w:r>
+        <w:t>Towns and Safe Zones</w:t>
       </w:r>
       <w:bookmarkEnd w:id="10"/>
     </w:p>
@@ -2636,25 +2701,337 @@
         <w:rPr>
           <w:i/>
         </w:rPr>
-        <w:t xml:space="preserve">The overworld consists of different biomes including mountains, oceans, plains, etc. Different sections are also given difficulty ratings, from zero (for towns, safe zones, etc.) upwards. The difficulty ratings are fixed, meaning that you can be easily outgunned </w:t>
-      </w:r>
-      <w:r>
-        <w:rPr>
-          <w:i/>
-        </w:rPr>
-        <w:t>in a dangerous area</w:t>
-      </w:r>
-      <w:r>
-        <w:rPr>
-          <w:i/>
-        </w:rPr>
-        <w:t>, so it’s a good idea to keep t</w:t>
-      </w:r>
-      <w:r>
-        <w:rPr>
-          <w:i/>
-        </w:rPr>
-        <w:t>rack of the ratings as you explore</w:t>
+        <w:t>Towns and safe zones are created in the world to provide places for players to heal their characters and restock their inventories, but this may not be available at all locations. The most prominent town</w:t>
+      </w:r>
+      <w:r>
+        <w:rPr>
+          <w:i/>
+        </w:rPr>
+        <w:t xml:space="preserve"> is called “Root Town”</w:t>
+      </w:r>
+      <w:r>
+        <w:rPr>
+          <w:i/>
+        </w:rPr>
+        <w:t>,</w:t>
+      </w:r>
+      <w:r>
+        <w:rPr>
+          <w:i/>
+        </w:rPr>
+        <w:t xml:space="preserve"> where the newly created characters begin the game. This town is for the most part quite large, having </w:t>
+      </w:r>
+      <w:r>
+        <w:rPr>
+          <w:i/>
+        </w:rPr>
+        <w:t xml:space="preserve">all available facilities available, as well as a large </w:t>
+      </w:r>
+      <w:r>
+        <w:rPr>
+          <w:i/>
+        </w:rPr>
+        <w:t>town square and a teleportation device.</w:t>
+      </w:r>
+    </w:p>
+    <w:p>
+      <w:pPr>
+        <w:rPr>
+          <w:i/>
+        </w:rPr>
+      </w:pPr>
+    </w:p>
+    <w:p>
+      <w:pPr>
+        <w:rPr>
+          <w:i/>
+        </w:rPr>
+      </w:pPr>
+      <w:r>
+        <w:rPr>
+          <w:i/>
+        </w:rPr>
+        <w:t>Root Town is identical in every server, since it is loaded from a schematic. Other towns are much smaller and often generated.</w:t>
+      </w:r>
+    </w:p>
+    <w:p>
+      <w:pPr>
+        <w:rPr>
+          <w:i/>
+        </w:rPr>
+      </w:pPr>
+    </w:p>
+    <w:p>
+      <w:pPr>
+        <w:pStyle w:val="Heading2"/>
+      </w:pPr>
+      <w:bookmarkStart w:id="11" w:name="_Toc391772206"/>
+      <w:r>
+        <w:t>Roads</w:t>
+      </w:r>
+      <w:bookmarkEnd w:id="11"/>
+    </w:p>
+    <w:p>
+      <w:pPr>
+        <w:rPr>
+          <w:i/>
+        </w:rPr>
+      </w:pPr>
+    </w:p>
+    <w:p>
+      <w:pPr>
+        <w:rPr>
+          <w:i/>
+        </w:rPr>
+      </w:pPr>
+      <w:r>
+        <w:rPr>
+          <w:i/>
+        </w:rPr>
+        <w:t xml:space="preserve">Throughout the overworld, roads criss-cross the various biomes allowing fast and relatively safe travel between important areas like towns and legendary dungeons, etc. The further away from a town (especially Root Town) you travel, the </w:t>
+      </w:r>
+      <w:r>
+        <w:rPr>
+          <w:i/>
+        </w:rPr>
+        <w:t>fewer</w:t>
+      </w:r>
+      <w:r>
+        <w:rPr>
+          <w:i/>
+        </w:rPr>
+        <w:t xml:space="preserve"> roads are available, forcing players to travel though dangerous areas.</w:t>
+      </w:r>
+    </w:p>
+    <w:p>
+      <w:pPr>
+        <w:rPr>
+          <w:i/>
+        </w:rPr>
+      </w:pPr>
+    </w:p>
+    <w:p>
+      <w:pPr>
+        <w:pStyle w:val="Heading2"/>
+      </w:pPr>
+      <w:bookmarkStart w:id="12" w:name="_Toc391772207"/>
+      <w:r>
+        <w:t>Dungeons</w:t>
+      </w:r>
+      <w:bookmarkEnd w:id="12"/>
+    </w:p>
+    <w:p>
+      <w:pPr>
+        <w:rPr>
+          <w:i/>
+        </w:rPr>
+      </w:pPr>
+    </w:p>
+    <w:p>
+      <w:pPr>
+        <w:rPr>
+          <w:i/>
+        </w:rPr>
+      </w:pPr>
+      <w:r>
+        <w:rPr>
+          <w:i/>
+        </w:rPr>
+        <w:t xml:space="preserve">Scattered around the overworld are </w:t>
+      </w:r>
+      <w:r>
+        <w:rPr>
+          <w:i/>
+        </w:rPr>
+        <w:t>several types of “</w:t>
+      </w:r>
+      <w:r>
+        <w:rPr>
+          <w:i/>
+        </w:rPr>
+        <w:t>dungeons</w:t>
+      </w:r>
+      <w:r>
+        <w:rPr>
+          <w:i/>
+        </w:rPr>
+        <w:t>”</w:t>
+      </w:r>
+      <w:r>
+        <w:rPr>
+          <w:i/>
+        </w:rPr>
+        <w:t>. Unique</w:t>
+      </w:r>
+      <w:r>
+        <w:rPr>
+          <w:i/>
+        </w:rPr>
+        <w:t>ly themed</w:t>
+      </w:r>
+      <w:r>
+        <w:rPr>
+          <w:i/>
+        </w:rPr>
+        <w:t xml:space="preserve"> monsters and items can be found inside, and they usually have one final </w:t>
+      </w:r>
+      <w:r>
+        <w:rPr>
+          <w:i/>
+        </w:rPr>
+        <w:t xml:space="preserve">“boss” </w:t>
+      </w:r>
+      <w:r>
+        <w:rPr>
+          <w:i/>
+        </w:rPr>
+        <w:t xml:space="preserve">monster </w:t>
+      </w:r>
+      <w:r>
+        <w:rPr>
+          <w:i/>
+        </w:rPr>
+        <w:t>that</w:t>
+      </w:r>
+      <w:r>
+        <w:rPr>
+          <w:i/>
+        </w:rPr>
+        <w:t xml:space="preserve"> drops the biggest reward.</w:t>
+      </w:r>
+      <w:r>
+        <w:rPr>
+          <w:i/>
+        </w:rPr>
+        <w:t xml:space="preserve"> Each dungeon has a specific difficulty rating, based partially on its location.</w:t>
+      </w:r>
+    </w:p>
+    <w:p>
+      <w:pPr>
+        <w:rPr>
+          <w:i/>
+        </w:rPr>
+      </w:pPr>
+    </w:p>
+    <w:p>
+      <w:pPr>
+        <w:rPr>
+          <w:i/>
+        </w:rPr>
+      </w:pPr>
+      <w:r>
+        <w:rPr>
+          <w:i/>
+        </w:rPr>
+        <w:t xml:space="preserve">Each </w:t>
+      </w:r>
+      <w:r>
+        <w:rPr>
+          <w:i/>
+        </w:rPr>
+        <w:t>area</w:t>
+      </w:r>
+      <w:r>
+        <w:rPr>
+          <w:i/>
+        </w:rPr>
+        <w:t xml:space="preserve"> inside a dungeon is procedurally generated, based on various factors including the dungeon’s </w:t>
+      </w:r>
+      <w:r>
+        <w:rPr>
+          <w:i/>
+        </w:rPr>
+        <w:t xml:space="preserve">type, </w:t>
+      </w:r>
+      <w:r>
+        <w:rPr>
+          <w:i/>
+        </w:rPr>
+        <w:t>difficul</w:t>
+      </w:r>
+      <w:r>
+        <w:rPr>
+          <w:i/>
+        </w:rPr>
+        <w:t>ty rating, how deep the player is</w:t>
+      </w:r>
+      <w:r>
+        <w:rPr>
+          <w:i/>
+        </w:rPr>
+        <w:t>, where in the world the dungeon is located</w:t>
+      </w:r>
+      <w:r>
+        <w:rPr>
+          <w:i/>
+        </w:rPr>
+        <w:t>, etc</w:t>
+      </w:r>
+      <w:r>
+        <w:rPr>
+          <w:i/>
+        </w:rPr>
+        <w:t>. The lo</w:t>
+      </w:r>
+      <w:r>
+        <w:rPr>
+          <w:i/>
+        </w:rPr>
+        <w:t>cations of these dungeons are</w:t>
+      </w:r>
+      <w:r>
+        <w:rPr>
+          <w:i/>
+        </w:rPr>
+        <w:t xml:space="preserve"> generated by the overworld algorithm</w:t>
+      </w:r>
+      <w:r>
+        <w:rPr>
+          <w:i/>
+        </w:rPr>
+        <w:t>;</w:t>
+      </w:r>
+      <w:r>
+        <w:rPr>
+          <w:i/>
+        </w:rPr>
+        <w:t xml:space="preserve"> </w:t>
+      </w:r>
+      <w:r>
+        <w:rPr>
+          <w:i/>
+        </w:rPr>
+        <w:t>t</w:t>
+      </w:r>
+      <w:r>
+        <w:rPr>
+          <w:i/>
+        </w:rPr>
+        <w:t>here</w:t>
+      </w:r>
+      <w:r>
+        <w:rPr>
+          <w:i/>
+        </w:rPr>
+        <w:t xml:space="preserve"> are also</w:t>
+      </w:r>
+      <w:r>
+        <w:rPr>
+          <w:i/>
+        </w:rPr>
+        <w:t xml:space="preserve"> unique</w:t>
+      </w:r>
+      <w:r>
+        <w:rPr>
+          <w:i/>
+        </w:rPr>
+        <w:t xml:space="preserve"> “legendary” dungeons that are guaranteed to spawn with certain parameters</w:t>
+      </w:r>
+      <w:r>
+        <w:rPr>
+          <w:i/>
+        </w:rPr>
+        <w:t>, and may be entirely loaded from schematics</w:t>
       </w:r>
       <w:r>
         <w:rPr>
@@ -2662,12 +3039,6 @@
         </w:rPr>
         <w:t>.</w:t>
       </w:r>
-      <w:r>
-        <w:rPr>
-          <w:i/>
-        </w:rPr>
-        <w:t xml:space="preserve"> Dungeon entrances are also found throughout the overworld.</w:t>
-      </w:r>
     </w:p>
     <w:p>
       <w:pPr>
@@ -2680,384 +3051,11 @@
       <w:pPr>
         <w:pStyle w:val="Heading2"/>
       </w:pPr>
-      <w:bookmarkStart w:id="11" w:name="_Toc391772205"/>
-      <w:r>
-        <w:t>Towns and Safe Zones</w:t>
-      </w:r>
-      <w:bookmarkEnd w:id="11"/>
-    </w:p>
-    <w:p>
-      <w:pPr>
-        <w:rPr>
-          <w:i/>
-        </w:rPr>
-      </w:pPr>
-    </w:p>
-    <w:p>
-      <w:pPr>
-        <w:rPr>
-          <w:i/>
-        </w:rPr>
-      </w:pPr>
-      <w:r>
-        <w:rPr>
-          <w:i/>
-        </w:rPr>
-        <w:t>Towns and safe zones are created in the world to provide places for players to heal their characters and restock their inventories, but this may not be available at all locations. The most prominent town</w:t>
-      </w:r>
-      <w:r>
-        <w:rPr>
-          <w:i/>
-        </w:rPr>
-        <w:t xml:space="preserve"> is called “Root Town”</w:t>
-      </w:r>
-      <w:r>
-        <w:rPr>
-          <w:i/>
-        </w:rPr>
-        <w:t>,</w:t>
-      </w:r>
-      <w:r>
-        <w:rPr>
-          <w:i/>
-        </w:rPr>
-        <w:t xml:space="preserve"> where the newly created characters begin the game. This town is for the most part quite large, having </w:t>
-      </w:r>
-      <w:r>
-        <w:rPr>
-          <w:i/>
-        </w:rPr>
-        <w:t xml:space="preserve">all available facilities available, as well as a large </w:t>
-      </w:r>
-      <w:r>
-        <w:rPr>
-          <w:i/>
-        </w:rPr>
-        <w:t>town square and a teleportation device.</w:t>
-      </w:r>
-    </w:p>
-    <w:p>
-      <w:pPr>
-        <w:rPr>
-          <w:i/>
-        </w:rPr>
-      </w:pPr>
-    </w:p>
-    <w:p>
-      <w:pPr>
-        <w:rPr>
-          <w:i/>
-        </w:rPr>
-      </w:pPr>
-      <w:r>
-        <w:rPr>
-          <w:i/>
-        </w:rPr>
-        <w:t>Root Town is identical in every server, since it is loaded from a schematic. Other towns are much smaller and often generated.</w:t>
-      </w:r>
-    </w:p>
-    <w:p>
-      <w:pPr>
-        <w:rPr>
-          <w:i/>
-        </w:rPr>
-      </w:pPr>
-    </w:p>
-    <w:p>
-      <w:pPr>
-        <w:pStyle w:val="Heading2"/>
-      </w:pPr>
-      <w:bookmarkStart w:id="12" w:name="_Toc391772206"/>
-      <w:r>
-        <w:t>Roads</w:t>
-      </w:r>
-      <w:bookmarkEnd w:id="12"/>
-    </w:p>
-    <w:p>
-      <w:pPr>
-        <w:rPr>
-          <w:i/>
-        </w:rPr>
-      </w:pPr>
-    </w:p>
-    <w:p>
-      <w:pPr>
-        <w:rPr>
-          <w:i/>
-        </w:rPr>
-      </w:pPr>
-      <w:r>
-        <w:rPr>
-          <w:i/>
-        </w:rPr>
-        <w:t xml:space="preserve">Throughout the overworld, roads criss-cross the various biomes allowing fast and relatively safe travel between important areas like towns and legendary dungeons, etc. The further away from a town (especially Root Town) you travel, the </w:t>
-      </w:r>
-      <w:r>
-        <w:rPr>
-          <w:i/>
-        </w:rPr>
-        <w:t>fewer</w:t>
-      </w:r>
-      <w:r>
-        <w:rPr>
-          <w:i/>
-        </w:rPr>
-        <w:t xml:space="preserve"> roads are available, forcing players to travel though dangerous areas.</w:t>
-      </w:r>
-    </w:p>
-    <w:p>
-      <w:pPr>
-        <w:rPr>
-          <w:i/>
-        </w:rPr>
-      </w:pPr>
-    </w:p>
-    <w:p>
-      <w:pPr>
-        <w:pStyle w:val="Heading2"/>
-      </w:pPr>
-      <w:bookmarkStart w:id="13" w:name="_Toc391772207"/>
-      <w:r>
-        <w:t>Dungeons</w:t>
+      <w:bookmarkStart w:id="13" w:name="_Toc391772208"/>
+      <w:r>
+        <w:t>Ruins</w:t>
       </w:r>
       <w:bookmarkEnd w:id="13"/>
-    </w:p>
-    <w:p>
-      <w:pPr>
-        <w:rPr>
-          <w:i/>
-        </w:rPr>
-      </w:pPr>
-    </w:p>
-    <w:p>
-      <w:pPr>
-        <w:rPr>
-          <w:i/>
-        </w:rPr>
-      </w:pPr>
-      <w:r>
-        <w:rPr>
-          <w:i/>
-        </w:rPr>
-        <w:t xml:space="preserve">Scattered around the overworld are </w:t>
-      </w:r>
-      <w:r>
-        <w:rPr>
-          <w:i/>
-        </w:rPr>
-        <w:t>several types of “</w:t>
-      </w:r>
-      <w:r>
-        <w:rPr>
-          <w:i/>
-        </w:rPr>
-        <w:t>dungeons</w:t>
-      </w:r>
-      <w:r>
-        <w:rPr>
-          <w:i/>
-        </w:rPr>
-        <w:t>”</w:t>
-      </w:r>
-      <w:r>
-        <w:rPr>
-          <w:i/>
-        </w:rPr>
-        <w:t>. Unique</w:t>
-      </w:r>
-      <w:r>
-        <w:rPr>
-          <w:i/>
-        </w:rPr>
-        <w:t>ly themed</w:t>
-      </w:r>
-      <w:r>
-        <w:rPr>
-          <w:i/>
-        </w:rPr>
-        <w:t xml:space="preserve"> monsters and items can be found inside, and they usually have one final </w:t>
-      </w:r>
-      <w:r>
-        <w:rPr>
-          <w:i/>
-        </w:rPr>
-        <w:t xml:space="preserve">“boss” </w:t>
-      </w:r>
-      <w:r>
-        <w:rPr>
-          <w:i/>
-        </w:rPr>
-        <w:t xml:space="preserve">monster </w:t>
-      </w:r>
-      <w:r>
-        <w:rPr>
-          <w:i/>
-        </w:rPr>
-        <w:t>that</w:t>
-      </w:r>
-      <w:r>
-        <w:rPr>
-          <w:i/>
-        </w:rPr>
-        <w:t xml:space="preserve"> drops the biggest reward.</w:t>
-      </w:r>
-      <w:r>
-        <w:rPr>
-          <w:i/>
-        </w:rPr>
-        <w:t xml:space="preserve"> Each dungeon has a specific difficulty rating, based partially on its location.</w:t>
-      </w:r>
-    </w:p>
-    <w:p>
-      <w:pPr>
-        <w:rPr>
-          <w:i/>
-        </w:rPr>
-      </w:pPr>
-    </w:p>
-    <w:p>
-      <w:pPr>
-        <w:rPr>
-          <w:i/>
-        </w:rPr>
-      </w:pPr>
-      <w:r>
-        <w:rPr>
-          <w:i/>
-        </w:rPr>
-        <w:t xml:space="preserve">Each </w:t>
-      </w:r>
-      <w:r>
-        <w:rPr>
-          <w:i/>
-        </w:rPr>
-        <w:t>area</w:t>
-      </w:r>
-      <w:r>
-        <w:rPr>
-          <w:i/>
-        </w:rPr>
-        <w:t xml:space="preserve"> inside a dungeon is procedurally generated, based on various factors including the dungeon’s </w:t>
-      </w:r>
-      <w:r>
-        <w:rPr>
-          <w:i/>
-        </w:rPr>
-        <w:t xml:space="preserve">type, </w:t>
-      </w:r>
-      <w:r>
-        <w:rPr>
-          <w:i/>
-        </w:rPr>
-        <w:t>difficul</w:t>
-      </w:r>
-      <w:r>
-        <w:rPr>
-          <w:i/>
-        </w:rPr>
-        <w:t>ty rating, how deep the player is</w:t>
-      </w:r>
-      <w:r>
-        <w:rPr>
-          <w:i/>
-        </w:rPr>
-        <w:t>, where in the world the dungeon is located</w:t>
-      </w:r>
-      <w:r>
-        <w:rPr>
-          <w:i/>
-        </w:rPr>
-        <w:t>, etc</w:t>
-      </w:r>
-      <w:r>
-        <w:rPr>
-          <w:i/>
-        </w:rPr>
-        <w:t>. The lo</w:t>
-      </w:r>
-      <w:r>
-        <w:rPr>
-          <w:i/>
-        </w:rPr>
-        <w:t>cations of these dungeons are</w:t>
-      </w:r>
-      <w:r>
-        <w:rPr>
-          <w:i/>
-        </w:rPr>
-        <w:t xml:space="preserve"> generated by the overworld algorithm</w:t>
-      </w:r>
-      <w:r>
-        <w:rPr>
-          <w:i/>
-        </w:rPr>
-        <w:t>;</w:t>
-      </w:r>
-      <w:r>
-        <w:rPr>
-          <w:i/>
-        </w:rPr>
-        <w:t xml:space="preserve"> </w:t>
-      </w:r>
-      <w:r>
-        <w:rPr>
-          <w:i/>
-        </w:rPr>
-        <w:t>t</w:t>
-      </w:r>
-      <w:r>
-        <w:rPr>
-          <w:i/>
-        </w:rPr>
-        <w:t>here</w:t>
-      </w:r>
-      <w:r>
-        <w:rPr>
-          <w:i/>
-        </w:rPr>
-        <w:t xml:space="preserve"> are also</w:t>
-      </w:r>
-      <w:r>
-        <w:rPr>
-          <w:i/>
-        </w:rPr>
-        <w:t xml:space="preserve"> unique</w:t>
-      </w:r>
-      <w:r>
-        <w:rPr>
-          <w:i/>
-        </w:rPr>
-        <w:t xml:space="preserve"> “legendary” dungeons that are guaranteed to spawn with certain parameters</w:t>
-      </w:r>
-      <w:r>
-        <w:rPr>
-          <w:i/>
-        </w:rPr>
-        <w:t>, and may be entirely loaded from schematics</w:t>
-      </w:r>
-      <w:r>
-        <w:rPr>
-          <w:i/>
-        </w:rPr>
-        <w:t>.</w:t>
-      </w:r>
-    </w:p>
-    <w:p>
-      <w:pPr>
-        <w:rPr>
-          <w:i/>
-        </w:rPr>
-      </w:pPr>
-    </w:p>
-    <w:p>
-      <w:pPr>
-        <w:pStyle w:val="Heading2"/>
-      </w:pPr>
-      <w:bookmarkStart w:id="14" w:name="_Toc391772208"/>
-      <w:r>
-        <w:t>Ruins</w:t>
-      </w:r>
-      <w:bookmarkEnd w:id="14"/>
     </w:p>
     <w:p>
       <w:pPr>
@@ -3147,10 +3145,97 @@
       <w:pPr>
         <w:pStyle w:val="Heading2"/>
       </w:pPr>
-      <w:bookmarkStart w:id="15" w:name="_Toc391772209"/>
+      <w:bookmarkStart w:id="14" w:name="_Toc391772209"/>
       <w:r>
         <w:t>Towers</w:t>
       </w:r>
+      <w:bookmarkEnd w:id="14"/>
+    </w:p>
+    <w:p>
+      <w:pPr>
+        <w:rPr>
+          <w:i/>
+        </w:rPr>
+      </w:pPr>
+    </w:p>
+    <w:p>
+      <w:pPr>
+        <w:rPr>
+          <w:i/>
+        </w:rPr>
+      </w:pPr>
+      <w:r>
+        <w:rPr>
+          <w:i/>
+        </w:rPr>
+        <w:t xml:space="preserve">Towers are gauntlet-style challenges that get progressively harder the higher you go. Each level in a tower is a </w:t>
+      </w:r>
+      <w:r>
+        <w:rPr>
+          <w:i/>
+        </w:rPr>
+        <w:t>single</w:t>
+      </w:r>
+      <w:r>
+        <w:rPr>
+          <w:i/>
+        </w:rPr>
+        <w:t xml:space="preserve"> room, but it has its own </w:t>
+      </w:r>
+      <w:r>
+        <w:rPr>
+          <w:i/>
+        </w:rPr>
+        <w:t>enemies</w:t>
+      </w:r>
+      <w:r>
+        <w:rPr>
+          <w:i/>
+        </w:rPr>
+        <w:t xml:space="preserve"> and challenges.</w:t>
+      </w:r>
+      <w:r>
+        <w:rPr>
+          <w:i/>
+        </w:rPr>
+        <w:t xml:space="preserve"> Towers are fairly rare, and are designed as a challenge for higher-level characters. Death is entirely possible here, and exiting the tower is not possible from all floors.</w:t>
+      </w:r>
+    </w:p>
+    <w:p>
+      <w:pPr>
+        <w:rPr>
+          <w:i/>
+        </w:rPr>
+      </w:pPr>
+    </w:p>
+    <w:p>
+      <w:pPr>
+        <w:rPr>
+          <w:i/>
+        </w:rPr>
+      </w:pPr>
+      <w:r>
+        <w:rPr>
+          <w:i/>
+        </w:rPr>
+        <w:t>The tower dungeons may not need a complex map generator. Instead they can simply be a series of combat instances strung together, or consist of simple round rooms filled with combat portals that get progressively harder the higher you get.</w:t>
+      </w:r>
+    </w:p>
+    <w:p>
+      <w:pPr>
+        <w:rPr>
+          <w:i/>
+        </w:rPr>
+      </w:pPr>
+    </w:p>
+    <w:p>
+      <w:pPr>
+        <w:pStyle w:val="Heading2"/>
+      </w:pPr>
+      <w:bookmarkStart w:id="15" w:name="_Toc391772210"/>
+      <w:r>
+        <w:t>Forests</w:t>
+      </w:r>
       <w:bookmarkEnd w:id="15"/>
     </w:p>
     <w:p>
@@ -3170,57 +3255,87 @@
         <w:rPr>
           <w:i/>
         </w:rPr>
-        <w:t xml:space="preserve">Towers are gauntlet-style challenges that get progressively harder the higher you go. Each level in a tower is a </w:t>
-      </w:r>
-      <w:r>
-        <w:rPr>
-          <w:i/>
-        </w:rPr>
-        <w:t>single</w:t>
-      </w:r>
-      <w:r>
-        <w:rPr>
-          <w:i/>
-        </w:rPr>
-        <w:t xml:space="preserve"> room, but it has its own </w:t>
-      </w:r>
-      <w:r>
-        <w:rPr>
-          <w:i/>
-        </w:rPr>
-        <w:t>enemies</w:t>
-      </w:r>
-      <w:r>
-        <w:rPr>
-          <w:i/>
-        </w:rPr>
-        <w:t xml:space="preserve"> and challenges.</w:t>
-      </w:r>
-      <w:r>
-        <w:rPr>
-          <w:i/>
-        </w:rPr>
-        <w:t xml:space="preserve"> Towers are fairly rare, and are designed as a challenge for higher-level characters. Death is entirely possible here, and exiting the tower is not possible from all floors.</w:t>
-      </w:r>
-    </w:p>
-    <w:p>
-      <w:pPr>
-        <w:rPr>
-          <w:i/>
-        </w:rPr>
-      </w:pPr>
-    </w:p>
-    <w:p>
-      <w:pPr>
-        <w:rPr>
-          <w:i/>
-        </w:rPr>
-      </w:pPr>
-      <w:r>
-        <w:rPr>
-          <w:i/>
-        </w:rPr>
-        <w:t>The tower dungeons may not need a complex map generator. Instead they can simply be a series of combat instances strung together, or consist of simple round rooms filled with combat portals that get progressively harder the higher you get.</w:t>
+        <w:t>Forests take up actual space in the overworld</w:t>
+      </w:r>
+      <w:r>
+        <w:rPr>
+          <w:i/>
+        </w:rPr>
+        <w:t>, possibly forming natural barriers, but their internals</w:t>
+      </w:r>
+      <w:r>
+        <w:rPr>
+          <w:i/>
+        </w:rPr>
+        <w:t xml:space="preserve"> do exist in their own </w:t>
+      </w:r>
+      <w:r>
+        <w:rPr>
+          <w:i/>
+        </w:rPr>
+        <w:t>instance</w:t>
+      </w:r>
+      <w:r>
+        <w:rPr>
+          <w:i/>
+        </w:rPr>
+        <w:t xml:space="preserve">. They can be </w:t>
+      </w:r>
+      <w:r>
+        <w:rPr>
+          <w:i/>
+        </w:rPr>
+        <w:t xml:space="preserve">bigger on the inside than the </w:t>
+      </w:r>
+      <w:r>
+        <w:rPr>
+          <w:i/>
+        </w:rPr>
+        <w:t>outside</w:t>
+      </w:r>
+      <w:r>
+        <w:rPr>
+          <w:i/>
+        </w:rPr>
+        <w:t>, they may</w:t>
+      </w:r>
+      <w:r>
+        <w:rPr>
+          <w:i/>
+        </w:rPr>
+        <w:t xml:space="preserve"> have multiple exits</w:t>
+      </w:r>
+      <w:r>
+        <w:rPr>
+          <w:i/>
+        </w:rPr>
+        <w:t>, and their internal doors don’t need to precisely correspond to their external ones.</w:t>
+      </w:r>
+    </w:p>
+    <w:p>
+      <w:pPr>
+        <w:rPr>
+          <w:i/>
+        </w:rPr>
+      </w:pPr>
+    </w:p>
+    <w:p>
+      <w:pPr>
+        <w:rPr>
+          <w:i/>
+        </w:rPr>
+      </w:pPr>
+      <w:r>
+        <w:rPr>
+          <w:i/>
+        </w:rPr>
+        <w:t>The Forests are single lev</w:t>
+      </w:r>
+      <w:r>
+        <w:rPr>
+          <w:i/>
+        </w:rPr>
+        <w:t>els, with a mazelike structure containing plant-based and poisonous enemy types. There could be a variation to forests with a swamp theme.</w:t>
       </w:r>
     </w:p>
     <w:p>
@@ -3234,9 +3349,9 @@
       <w:pPr>
         <w:pStyle w:val="Heading2"/>
       </w:pPr>
-      <w:bookmarkStart w:id="16" w:name="_Toc391772210"/>
-      <w:r>
-        <w:t>Forests</w:t>
+      <w:bookmarkStart w:id="16" w:name="_Toc391772211"/>
+      <w:r>
+        <w:t>Caves</w:t>
       </w:r>
       <w:bookmarkEnd w:id="16"/>
     </w:p>
@@ -3257,87 +3372,57 @@
         <w:rPr>
           <w:i/>
         </w:rPr>
-        <w:t>Forests take up actual space in the overworld</w:t>
-      </w:r>
-      <w:r>
-        <w:rPr>
-          <w:i/>
-        </w:rPr>
-        <w:t>, possibly forming natural barriers, but their internals</w:t>
-      </w:r>
-      <w:r>
-        <w:rPr>
-          <w:i/>
-        </w:rPr>
-        <w:t xml:space="preserve"> do exist in their own </w:t>
-      </w:r>
-      <w:r>
-        <w:rPr>
-          <w:i/>
-        </w:rPr>
-        <w:t>instance</w:t>
-      </w:r>
-      <w:r>
-        <w:rPr>
-          <w:i/>
-        </w:rPr>
-        <w:t xml:space="preserve">. They can be </w:t>
-      </w:r>
-      <w:r>
-        <w:rPr>
-          <w:i/>
-        </w:rPr>
-        <w:t xml:space="preserve">bigger on the inside than the </w:t>
-      </w:r>
-      <w:r>
-        <w:rPr>
-          <w:i/>
-        </w:rPr>
-        <w:t>outside</w:t>
-      </w:r>
-      <w:r>
-        <w:rPr>
-          <w:i/>
-        </w:rPr>
-        <w:t>, they may</w:t>
-      </w:r>
-      <w:r>
-        <w:rPr>
-          <w:i/>
-        </w:rPr>
-        <w:t xml:space="preserve"> have multiple exits</w:t>
-      </w:r>
-      <w:r>
-        <w:rPr>
-          <w:i/>
-        </w:rPr>
-        <w:t>, and their internal doors don’t need to precisely correspond to their external ones.</w:t>
-      </w:r>
-    </w:p>
-    <w:p>
-      <w:pPr>
-        <w:rPr>
-          <w:i/>
-        </w:rPr>
-      </w:pPr>
-    </w:p>
-    <w:p>
-      <w:pPr>
-        <w:rPr>
-          <w:i/>
-        </w:rPr>
-      </w:pPr>
-      <w:r>
-        <w:rPr>
-          <w:i/>
-        </w:rPr>
-        <w:t>The Forests are single lev</w:t>
-      </w:r>
-      <w:r>
-        <w:rPr>
-          <w:i/>
-        </w:rPr>
-        <w:t>els, with a mazelike structure containing plant-based and poisonous enemy types. There could be a variation to forests with a swamp theme.</w:t>
+        <w:t>Caves have several exits, often extremely far apart from each other</w:t>
+      </w:r>
+      <w:r>
+        <w:rPr>
+          <w:i/>
+        </w:rPr>
+        <w:t>,</w:t>
+      </w:r>
+      <w:r>
+        <w:rPr>
+          <w:i/>
+        </w:rPr>
+        <w:t xml:space="preserve"> with the cave acting as a fast transit system. However, like other dungeons, caves also have dangerous </w:t>
+      </w:r>
+      <w:r>
+        <w:rPr>
+          <w:i/>
+        </w:rPr>
+        <w:t>obstacles,</w:t>
+      </w:r>
+      <w:r>
+        <w:rPr>
+          <w:i/>
+        </w:rPr>
+        <w:t xml:space="preserve"> and must be explored to reach the other end.</w:t>
+      </w:r>
+    </w:p>
+    <w:p>
+      <w:pPr>
+        <w:rPr>
+          <w:i/>
+        </w:rPr>
+      </w:pPr>
+    </w:p>
+    <w:p>
+      <w:pPr>
+        <w:rPr>
+          <w:i/>
+        </w:rPr>
+      </w:pPr>
+      <w:r>
+        <w:rPr>
+          <w:i/>
+        </w:rPr>
+        <w:t xml:space="preserve">Caves are single room tunnel systems, and can branch apart in several locations. They may prove to be the most difficult to program, since each entrance for each cave needs to be present in the overworld’s generation algorithm, and each entrance can possibly trigger the internal generators. Forests have a similar problem, but cave doors are not connected by any overworld object, and may in fact be separated by </w:t>
+      </w:r>
+      <w:r>
+        <w:rPr>
+          <w:i/>
+        </w:rPr>
+        <w:t>several kilometres.</w:t>
       </w:r>
     </w:p>
     <w:p>
@@ -3351,98 +3436,11 @@
       <w:pPr>
         <w:pStyle w:val="Heading2"/>
       </w:pPr>
-      <w:bookmarkStart w:id="17" w:name="_Toc391772211"/>
-      <w:r>
-        <w:t>Caves</w:t>
+      <w:bookmarkStart w:id="17" w:name="_Toc391772212"/>
+      <w:r>
+        <w:t>Legendary Dungeons</w:t>
       </w:r>
       <w:bookmarkEnd w:id="17"/>
-    </w:p>
-    <w:p>
-      <w:pPr>
-        <w:rPr>
-          <w:i/>
-        </w:rPr>
-      </w:pPr>
-    </w:p>
-    <w:p>
-      <w:pPr>
-        <w:rPr>
-          <w:i/>
-        </w:rPr>
-      </w:pPr>
-      <w:r>
-        <w:rPr>
-          <w:i/>
-        </w:rPr>
-        <w:t>Caves have several exits, often extremely far apart from each other</w:t>
-      </w:r>
-      <w:r>
-        <w:rPr>
-          <w:i/>
-        </w:rPr>
-        <w:t>,</w:t>
-      </w:r>
-      <w:r>
-        <w:rPr>
-          <w:i/>
-        </w:rPr>
-        <w:t xml:space="preserve"> with the cave acting as a fast transit system. However, like other dungeons, caves also have dangerous </w:t>
-      </w:r>
-      <w:r>
-        <w:rPr>
-          <w:i/>
-        </w:rPr>
-        <w:t>obstacles,</w:t>
-      </w:r>
-      <w:r>
-        <w:rPr>
-          <w:i/>
-        </w:rPr>
-        <w:t xml:space="preserve"> and must be explored to reach the other end.</w:t>
-      </w:r>
-    </w:p>
-    <w:p>
-      <w:pPr>
-        <w:rPr>
-          <w:i/>
-        </w:rPr>
-      </w:pPr>
-    </w:p>
-    <w:p>
-      <w:pPr>
-        <w:rPr>
-          <w:i/>
-        </w:rPr>
-      </w:pPr>
-      <w:r>
-        <w:rPr>
-          <w:i/>
-        </w:rPr>
-        <w:t xml:space="preserve">Caves are single room tunnel systems, and can branch apart in several locations. They may prove to be the most difficult to program, since each entrance for each cave needs to be present in the overworld’s generation algorithm, and each entrance can possibly trigger the internal generators. Forests have a similar problem, but cave doors are not connected by any overworld object, and may in fact be separated by </w:t>
-      </w:r>
-      <w:r>
-        <w:rPr>
-          <w:i/>
-        </w:rPr>
-        <w:t>several kilometres.</w:t>
-      </w:r>
-    </w:p>
-    <w:p>
-      <w:pPr>
-        <w:rPr>
-          <w:i/>
-        </w:rPr>
-      </w:pPr>
-    </w:p>
-    <w:p>
-      <w:pPr>
-        <w:pStyle w:val="Heading2"/>
-      </w:pPr>
-      <w:bookmarkStart w:id="18" w:name="_Toc391772212"/>
-      <w:r>
-        <w:t>Legendary Dungeons</w:t>
-      </w:r>
-      <w:bookmarkEnd w:id="18"/>
     </w:p>
     <w:p>
       <w:pPr>
@@ -3547,7 +3545,7 @@
       <w:pPr>
         <w:pStyle w:val="Heading1"/>
       </w:pPr>
-      <w:bookmarkStart w:id="19" w:name="_Toc391772213"/>
+      <w:bookmarkStart w:id="18" w:name="_Toc391772213"/>
       <w:r>
         <w:lastRenderedPageBreak/>
         <w:t>Combat Mechanics</w:t>
@@ -3555,7 +3553,7 @@
       <w:r>
         <w:t xml:space="preserve"> (TODO)</w:t>
       </w:r>
-      <w:bookmarkEnd w:id="19"/>
+      <w:bookmarkEnd w:id="18"/>
     </w:p>
     <w:p>
       <w:pPr>
@@ -4002,7 +4000,7 @@
       <w:pPr>
         <w:pStyle w:val="Heading1"/>
       </w:pPr>
-      <w:bookmarkStart w:id="20" w:name="_Toc391772214"/>
+      <w:bookmarkStart w:id="19" w:name="_Toc391772214"/>
       <w:r>
         <w:lastRenderedPageBreak/>
         <w:t>E</w:t>
@@ -4013,7 +4011,7 @@
       <w:r>
         <w:t>y Types (TODO)</w:t>
       </w:r>
-      <w:bookmarkEnd w:id="20"/>
+      <w:bookmarkEnd w:id="19"/>
     </w:p>
     <w:p>
       <w:pPr>
@@ -4324,7 +4322,7 @@
       <w:pPr>
         <w:pStyle w:val="Heading1"/>
       </w:pPr>
-      <w:bookmarkStart w:id="21" w:name="_Toc391772215"/>
+      <w:bookmarkStart w:id="20" w:name="_Toc391772215"/>
       <w:r>
         <w:lastRenderedPageBreak/>
         <w:t xml:space="preserve">Item </w:t>
@@ -4335,7 +4333,7 @@
       <w:r>
         <w:t xml:space="preserve"> (TODO)</w:t>
       </w:r>
-      <w:bookmarkEnd w:id="21"/>
+      <w:bookmarkEnd w:id="20"/>
     </w:p>
     <w:p/>
     <w:p>
@@ -4495,7 +4493,7 @@
       <w:pPr>
         <w:pStyle w:val="Heading1"/>
       </w:pPr>
-      <w:bookmarkStart w:id="22" w:name="_Toc391772216"/>
+      <w:bookmarkStart w:id="21" w:name="_Toc391772216"/>
       <w:r>
         <w:lastRenderedPageBreak/>
         <w:t>Server Management</w:t>
@@ -4506,6 +4504,314 @@
       <w:r>
         <w:t>(TODO)</w:t>
       </w:r>
+      <w:bookmarkEnd w:id="21"/>
+    </w:p>
+    <w:p>
+      <w:pPr>
+        <w:rPr>
+          <w:i/>
+        </w:rPr>
+      </w:pPr>
+    </w:p>
+    <w:p>
+      <w:pPr>
+        <w:rPr>
+          <w:i/>
+        </w:rPr>
+      </w:pPr>
+      <w:r>
+        <w:rPr>
+          <w:i/>
+        </w:rPr>
+        <w:t>Server Mechanics</w:t>
+      </w:r>
+    </w:p>
+    <w:p>
+      <w:pPr>
+        <w:rPr>
+          <w:i/>
+        </w:rPr>
+      </w:pPr>
+    </w:p>
+    <w:p>
+      <w:pPr>
+        <w:rPr>
+          <w:i/>
+        </w:rPr>
+      </w:pPr>
+      <w:r>
+        <w:rPr>
+          <w:i/>
+        </w:rPr>
+        <w:t>TODO</w:t>
+      </w:r>
+      <w:r>
+        <w:rPr>
+          <w:i/>
+        </w:rPr>
+        <w:t xml:space="preserve">: </w:t>
+      </w:r>
+      <w:r>
+        <w:rPr>
+          <w:i/>
+        </w:rPr>
+        <w:t>What can a server do, and how does it do it?</w:t>
+      </w:r>
+    </w:p>
+    <w:p>
+      <w:pPr>
+        <w:rPr>
+          <w:i/>
+        </w:rPr>
+      </w:pPr>
+    </w:p>
+    <w:p>
+      <w:pPr>
+        <w:rPr>
+          <w:i/>
+        </w:rPr>
+      </w:pPr>
+      <w:r>
+        <w:rPr>
+          <w:i/>
+        </w:rPr>
+        <w:t>Players can setup their own game server, while other players can connect via the internet or over a LAN. The first time a player connects to a server, they have to create a new character for that specific server.</w:t>
+      </w:r>
+    </w:p>
+    <w:p>
+      <w:pPr>
+        <w:rPr>
+          <w:i/>
+        </w:rPr>
+      </w:pPr>
+    </w:p>
+    <w:p>
+      <w:pPr>
+        <w:rPr>
+          <w:i/>
+        </w:rPr>
+      </w:pPr>
+      <w:r>
+        <w:rPr>
+          <w:i/>
+        </w:rPr>
+        <w:t>Server moderators can whitelist or blacklist players, as well as install mods. Mods are packaged in zipped archives, and dropped into the server’s “mods” folder (simplicity here is what I’m aiming for). Actually creating these mods requires knowledge of the scripting API, as well as familiarity with the lua programming language.</w:t>
+      </w:r>
+    </w:p>
+    <w:p>
+      <w:pPr>
+        <w:rPr>
+          <w:i/>
+        </w:rPr>
+      </w:pPr>
+    </w:p>
+    <w:p>
+      <w:pPr>
+        <w:rPr>
+          <w:i/>
+        </w:rPr>
+      </w:pPr>
+      <w:r>
+        <w:rPr>
+          <w:i/>
+        </w:rPr>
+        <w:t>At first, only the world generation code can be modified, but eventually new graphics, etc. will be available. More in-depth modding is possible by altering the source code, but this would require obtaining the new programs. For security reasons, the vanilla client will not be allowed to connect to servers with modified source code, and the vanilla server will reject modified clients.</w:t>
+      </w:r>
+    </w:p>
+    <w:p>
+      <w:pPr>
+        <w:rPr>
+          <w:i/>
+        </w:rPr>
+      </w:pPr>
+    </w:p>
+    <w:p>
+      <w:pPr>
+        <w:rPr>
+          <w:i/>
+        </w:rPr>
+      </w:pPr>
+      <w:r>
+        <w:rPr>
+          <w:i/>
+        </w:rPr>
+        <w:t>Data Storage</w:t>
+      </w:r>
+    </w:p>
+    <w:p>
+      <w:pPr>
+        <w:rPr>
+          <w:i/>
+        </w:rPr>
+      </w:pPr>
+    </w:p>
+    <w:p>
+      <w:pPr>
+        <w:rPr>
+          <w:i/>
+        </w:rPr>
+      </w:pPr>
+      <w:r>
+        <w:rPr>
+          <w:i/>
+        </w:rPr>
+        <w:t>TODO</w:t>
+      </w:r>
+    </w:p>
+    <w:p>
+      <w:pPr>
+        <w:rPr>
+          <w:i/>
+        </w:rPr>
+      </w:pPr>
+    </w:p>
+    <w:p>
+      <w:pPr>
+        <w:rPr>
+          <w:i/>
+        </w:rPr>
+      </w:pPr>
+      <w:r>
+        <w:rPr>
+          <w:i/>
+        </w:rPr>
+        <w:t>User</w:t>
+      </w:r>
+      <w:r>
+        <w:rPr>
+          <w:i/>
+        </w:rPr>
+        <w:t xml:space="preserve"> Accounts</w:t>
+      </w:r>
+    </w:p>
+    <w:p>
+      <w:pPr>
+        <w:rPr>
+          <w:i/>
+        </w:rPr>
+      </w:pPr>
+    </w:p>
+    <w:p>
+      <w:pPr>
+        <w:rPr>
+          <w:i/>
+        </w:rPr>
+      </w:pPr>
+      <w:r>
+        <w:rPr>
+          <w:i/>
+        </w:rPr>
+        <w:t>TODO</w:t>
+      </w:r>
+    </w:p>
+    <w:p>
+      <w:pPr>
+        <w:rPr>
+          <w:i/>
+        </w:rPr>
+      </w:pPr>
+    </w:p>
+    <w:p>
+      <w:pPr>
+        <w:rPr>
+          <w:i/>
+        </w:rPr>
+      </w:pPr>
+      <w:r>
+        <w:rPr>
+          <w:i/>
+        </w:rPr>
+        <w:t>The player accounts can be handled using Amazon servers down the line, but for now players have to input their username into the configuration file. This username is used by the server, so if two people connect using the same username, there could be problems.</w:t>
+      </w:r>
+    </w:p>
+    <w:p>
+      <w:pPr>
+        <w:rPr>
+          <w:i/>
+        </w:rPr>
+      </w:pPr>
+    </w:p>
+    <w:p>
+      <w:pPr>
+        <w:rPr>
+          <w:i/>
+        </w:rPr>
+      </w:pPr>
+      <w:r>
+        <w:rPr>
+          <w:i/>
+        </w:rPr>
+        <w:t>Each person who accesses a server must have their own user account. This allows players to keep track of their PCs, items, and other settings. This will also allow a server owner to whitelist or blacklist certain players, as well as other server specific options.</w:t>
+      </w:r>
+    </w:p>
+    <w:p>
+      <w:pPr>
+        <w:rPr>
+          <w:i/>
+        </w:rPr>
+      </w:pPr>
+    </w:p>
+    <w:p>
+      <w:pPr>
+        <w:rPr>
+          <w:i/>
+        </w:rPr>
+      </w:pPr>
+      <w:r>
+        <w:rPr>
+          <w:i/>
+        </w:rPr>
+        <w:t xml:space="preserve">Each user account will have a certain number of PC slots. </w:t>
+      </w:r>
+      <w:proofErr w:type="gramStart"/>
+      <w:r>
+        <w:rPr>
+          <w:i/>
+        </w:rPr>
+        <w:t>The items, etc. that a character collects stays with that character when a user logs out.</w:t>
+      </w:r>
+      <w:proofErr w:type="gramEnd"/>
+    </w:p>
+    <w:p>
+      <w:pPr>
+        <w:rPr>
+          <w:i/>
+        </w:rPr>
+      </w:pPr>
+    </w:p>
+    <w:p>
+      <w:pPr>
+        <w:rPr>
+          <w:i/>
+        </w:rPr>
+      </w:pPr>
+      <w:r>
+        <w:rPr>
+          <w:i/>
+        </w:rPr>
+        <w:t>The accounts will be stored in a database.</w:t>
+      </w:r>
+    </w:p>
+    <w:p>
+      <w:pPr>
+        <w:rPr>
+          <w:i/>
+        </w:rPr>
+      </w:pPr>
+    </w:p>
+    <w:p>
+      <w:pPr>
+        <w:rPr>
+          <w:i/>
+        </w:rPr>
+      </w:pPr>
+      <w:bookmarkStart w:id="22" w:name="_Toc384001124"/>
+      <w:r>
+        <w:rPr>
+          <w:i/>
+        </w:rPr>
+        <w:t>Lua Scripting</w:t>
+      </w:r>
       <w:bookmarkEnd w:id="22"/>
     </w:p>
     <w:p>
@@ -4525,338 +4831,30 @@
         <w:rPr>
           <w:i/>
         </w:rPr>
-        <w:t>Server Mechanics</w:t>
-      </w:r>
-    </w:p>
-    <w:p>
-      <w:pPr>
-        <w:rPr>
-          <w:i/>
-        </w:rPr>
-      </w:pPr>
-    </w:p>
-    <w:p>
-      <w:pPr>
-        <w:rPr>
-          <w:i/>
-        </w:rPr>
-      </w:pPr>
-      <w:r>
-        <w:rPr>
-          <w:i/>
-        </w:rPr>
-        <w:t>TODO</w:t>
-      </w:r>
-      <w:r>
-        <w:rPr>
-          <w:i/>
-        </w:rPr>
-        <w:t xml:space="preserve">: </w:t>
-      </w:r>
-      <w:r>
-        <w:rPr>
-          <w:i/>
-        </w:rPr>
-        <w:t>What can a server do, and how does it do it?</w:t>
-      </w:r>
-    </w:p>
-    <w:p>
-      <w:pPr>
-        <w:rPr>
-          <w:i/>
-        </w:rPr>
-      </w:pPr>
-    </w:p>
-    <w:p>
-      <w:pPr>
-        <w:rPr>
-          <w:i/>
-        </w:rPr>
-      </w:pPr>
-      <w:r>
-        <w:rPr>
-          <w:i/>
-        </w:rPr>
-        <w:t>Players can setup their own game server, while other players can connect via the internet or over a LAN. The first time a player connects to a server, they have to create a new character for that specific server.</w:t>
-      </w:r>
-    </w:p>
-    <w:p>
-      <w:pPr>
-        <w:rPr>
-          <w:i/>
-        </w:rPr>
-      </w:pPr>
-    </w:p>
-    <w:p>
-      <w:pPr>
-        <w:rPr>
-          <w:i/>
-        </w:rPr>
-      </w:pPr>
-      <w:r>
-        <w:rPr>
-          <w:i/>
-        </w:rPr>
-        <w:t>Server moderators can whitelist or blacklist players, as well as install mods. Mods are packaged in zipped archives, and dropped into the server’s “mods” folder (simplicity here is what I’m aiming for). Actually creating these mods requires knowledge of the scripting API, as well as familiarity with the lua programming language.</w:t>
-      </w:r>
-    </w:p>
-    <w:p>
-      <w:pPr>
-        <w:rPr>
-          <w:i/>
-        </w:rPr>
-      </w:pPr>
-    </w:p>
-    <w:p>
-      <w:pPr>
-        <w:rPr>
-          <w:i/>
-        </w:rPr>
-      </w:pPr>
-      <w:r>
-        <w:rPr>
-          <w:i/>
-        </w:rPr>
-        <w:t>At first, only the world generation code can be modified, but eventually new graphics, etc. will be available. More in-depth modding is possible by altering the source code, but this would require obtaining the new programs. For security reasons, the vanilla client will not be allowed to connect to servers with modified source code, and the vanilla server will reject modified clients.</w:t>
-      </w:r>
-    </w:p>
-    <w:p>
-      <w:pPr>
-        <w:rPr>
-          <w:i/>
-        </w:rPr>
-      </w:pPr>
-    </w:p>
-    <w:p>
-      <w:pPr>
-        <w:rPr>
-          <w:i/>
-        </w:rPr>
-      </w:pPr>
-      <w:r>
-        <w:rPr>
-          <w:i/>
-        </w:rPr>
-        <w:t>Data Storage</w:t>
-      </w:r>
-    </w:p>
-    <w:p>
-      <w:pPr>
-        <w:rPr>
-          <w:i/>
-        </w:rPr>
-      </w:pPr>
-    </w:p>
-    <w:p>
-      <w:pPr>
-        <w:rPr>
-          <w:i/>
-        </w:rPr>
-      </w:pPr>
-      <w:r>
-        <w:rPr>
-          <w:i/>
-        </w:rPr>
-        <w:t>TODO</w:t>
-      </w:r>
-    </w:p>
-    <w:p>
-      <w:pPr>
-        <w:rPr>
-          <w:i/>
-        </w:rPr>
-      </w:pPr>
-    </w:p>
-    <w:p>
-      <w:pPr>
-        <w:rPr>
-          <w:i/>
-        </w:rPr>
-      </w:pPr>
-      <w:r>
-        <w:rPr>
-          <w:i/>
-        </w:rPr>
-        <w:t>User</w:t>
-      </w:r>
-      <w:r>
-        <w:rPr>
-          <w:i/>
-        </w:rPr>
-        <w:t xml:space="preserve"> Accounts</w:t>
-      </w:r>
-    </w:p>
-    <w:p>
-      <w:pPr>
-        <w:rPr>
-          <w:i/>
-        </w:rPr>
-      </w:pPr>
-    </w:p>
-    <w:p>
-      <w:pPr>
-        <w:rPr>
-          <w:i/>
-        </w:rPr>
-      </w:pPr>
-      <w:r>
-        <w:rPr>
-          <w:i/>
-        </w:rPr>
-        <w:t>TODO</w:t>
-      </w:r>
-    </w:p>
-    <w:p>
-      <w:pPr>
-        <w:rPr>
-          <w:i/>
-        </w:rPr>
-      </w:pPr>
-    </w:p>
-    <w:p>
-      <w:pPr>
-        <w:rPr>
-          <w:i/>
-        </w:rPr>
-      </w:pPr>
-      <w:r>
-        <w:rPr>
-          <w:i/>
-        </w:rPr>
-        <w:t>The player accounts can be handled using Amazon servers down the line, but for now players have to input their username into the configuration file. This username is used by the server, so if two people connect using the same username, there could be problems.</w:t>
-      </w:r>
-    </w:p>
-    <w:p>
-      <w:pPr>
-        <w:rPr>
-          <w:i/>
-        </w:rPr>
-      </w:pPr>
-    </w:p>
-    <w:p>
-      <w:pPr>
-        <w:rPr>
-          <w:i/>
-        </w:rPr>
-      </w:pPr>
-      <w:r>
-        <w:rPr>
-          <w:i/>
-        </w:rPr>
-        <w:t>Each person who accesses a server must have their own user account. This allows players to keep track of their PCs, items, and other settings. This will also allow a server owner to whitelist or blacklist certain players, as well as other server specific options.</w:t>
-      </w:r>
-    </w:p>
-    <w:p>
-      <w:pPr>
-        <w:rPr>
-          <w:i/>
-        </w:rPr>
-      </w:pPr>
-    </w:p>
-    <w:p>
-      <w:pPr>
-        <w:rPr>
-          <w:i/>
-        </w:rPr>
-      </w:pPr>
-      <w:r>
-        <w:rPr>
-          <w:i/>
-        </w:rPr>
-        <w:t xml:space="preserve">Each user account will have a certain number of PC slots. </w:t>
-      </w:r>
-      <w:proofErr w:type="gramStart"/>
-      <w:r>
-        <w:rPr>
-          <w:i/>
-        </w:rPr>
-        <w:t>The items, etc. that a character collects stays with that character when a user logs out.</w:t>
-      </w:r>
-      <w:proofErr w:type="gramEnd"/>
-    </w:p>
-    <w:p>
-      <w:pPr>
-        <w:rPr>
-          <w:i/>
-        </w:rPr>
-      </w:pPr>
-    </w:p>
-    <w:p>
-      <w:pPr>
-        <w:rPr>
-          <w:i/>
-        </w:rPr>
-      </w:pPr>
-      <w:r>
-        <w:rPr>
-          <w:i/>
-        </w:rPr>
-        <w:t>The accounts will be stored in a database.</w:t>
-      </w:r>
-    </w:p>
-    <w:p>
-      <w:pPr>
-        <w:rPr>
-          <w:i/>
-        </w:rPr>
-      </w:pPr>
-    </w:p>
-    <w:p>
-      <w:pPr>
-        <w:rPr>
-          <w:i/>
-        </w:rPr>
-      </w:pPr>
-      <w:bookmarkStart w:id="23" w:name="_Toc384001124"/>
-      <w:r>
-        <w:rPr>
-          <w:i/>
-        </w:rPr>
-        <w:t>Lua Scripting</w:t>
+        <w:t>TODO: Information on the packaged scripts and the APIs.</w:t>
+      </w:r>
+    </w:p>
+    <w:p>
+      <w:pPr>
+        <w:rPr>
+          <w:i/>
+        </w:rPr>
+      </w:pPr>
+    </w:p>
+    <w:p>
+      <w:pPr>
+        <w:rPr>
+          <w:i/>
+        </w:rPr>
+      </w:pPr>
+      <w:bookmarkStart w:id="23" w:name="_Toc384001125"/>
+      <w:r>
+        <w:rPr>
+          <w:i/>
+        </w:rPr>
+        <w:t>SQL Scripting</w:t>
       </w:r>
       <w:bookmarkEnd w:id="23"/>
-    </w:p>
-    <w:p>
-      <w:pPr>
-        <w:rPr>
-          <w:i/>
-        </w:rPr>
-      </w:pPr>
-    </w:p>
-    <w:p>
-      <w:pPr>
-        <w:rPr>
-          <w:i/>
-        </w:rPr>
-      </w:pPr>
-      <w:r>
-        <w:rPr>
-          <w:i/>
-        </w:rPr>
-        <w:t>TODO: Information on the packaged scripts and the APIs.</w:t>
-      </w:r>
-    </w:p>
-    <w:p>
-      <w:pPr>
-        <w:rPr>
-          <w:i/>
-        </w:rPr>
-      </w:pPr>
-    </w:p>
-    <w:p>
-      <w:pPr>
-        <w:rPr>
-          <w:i/>
-        </w:rPr>
-      </w:pPr>
-      <w:bookmarkStart w:id="24" w:name="_Toc384001125"/>
-      <w:r>
-        <w:rPr>
-          <w:i/>
-        </w:rPr>
-        <w:t>SQL Scripting</w:t>
-      </w:r>
-      <w:bookmarkEnd w:id="24"/>
     </w:p>
     <w:p>
       <w:pPr>
@@ -4896,7 +4894,7 @@
       <w:pPr>
         <w:pStyle w:val="Heading1"/>
       </w:pPr>
-      <w:bookmarkStart w:id="25" w:name="_Toc391772217"/>
+      <w:bookmarkStart w:id="24" w:name="_Toc391772217"/>
       <w:r>
         <w:lastRenderedPageBreak/>
         <w:t>Lua Scripting API</w:t>
@@ -4904,7 +4902,7 @@
       <w:r>
         <w:t xml:space="preserve"> (TODO)</w:t>
       </w:r>
-      <w:bookmarkEnd w:id="25"/>
+      <w:bookmarkEnd w:id="24"/>
     </w:p>
     <w:p>
       <w:pPr>
@@ -4978,7 +4976,7 @@
           <w:i/>
         </w:rPr>
       </w:pPr>
-      <w:bookmarkStart w:id="26" w:name="_Toc384001126"/>
+      <w:bookmarkStart w:id="25" w:name="_Toc384001126"/>
     </w:p>
     <w:p>
       <w:pPr>
@@ -5073,16 +5071,16 @@
       <w:pPr>
         <w:pStyle w:val="Heading1"/>
       </w:pPr>
-      <w:bookmarkStart w:id="27" w:name="_Toc391772218"/>
+      <w:bookmarkStart w:id="26" w:name="_Toc391772218"/>
       <w:r>
         <w:lastRenderedPageBreak/>
         <w:t>Modding Support</w:t>
       </w:r>
+      <w:bookmarkEnd w:id="25"/>
+      <w:r>
+        <w:t xml:space="preserve"> (TODO)</w:t>
+      </w:r>
       <w:bookmarkEnd w:id="26"/>
-      <w:r>
-        <w:t xml:space="preserve"> (TODO)</w:t>
-      </w:r>
-      <w:bookmarkEnd w:id="27"/>
     </w:p>
     <w:p/>
     <w:p>
@@ -5245,7 +5243,7 @@
       <w:pPr>
         <w:pStyle w:val="Heading1"/>
       </w:pPr>
-      <w:bookmarkStart w:id="28" w:name="_Toc391772219"/>
+      <w:bookmarkStart w:id="27" w:name="_Toc391772219"/>
       <w:r>
         <w:lastRenderedPageBreak/>
         <w:t>To</w:t>
@@ -5256,24 +5254,24 @@
       <w:r>
         <w:t>o List</w:t>
       </w:r>
+      <w:bookmarkEnd w:id="27"/>
+    </w:p>
+    <w:p/>
+    <w:p>
+      <w:r>
+        <w:t>This section is mostly just rubbish dumped here, that will eventually be moved to a previous part of the document, or outright deleted.</w:t>
+      </w:r>
+    </w:p>
+    <w:p/>
+    <w:p>
+      <w:pPr>
+        <w:pStyle w:val="Heading2"/>
+      </w:pPr>
+      <w:bookmarkStart w:id="28" w:name="_Toc391772220"/>
+      <w:r>
+        <w:t>Possibilities</w:t>
+      </w:r>
       <w:bookmarkEnd w:id="28"/>
-    </w:p>
-    <w:p/>
-    <w:p>
-      <w:r>
-        <w:t>This section is mostly just rubbish dumped here, that will eventually be moved to a previous part of the document, or outright deleted.</w:t>
-      </w:r>
-    </w:p>
-    <w:p/>
-    <w:p>
-      <w:pPr>
-        <w:pStyle w:val="Heading2"/>
-      </w:pPr>
-      <w:bookmarkStart w:id="29" w:name="_Toc391772220"/>
-      <w:r>
-        <w:t>Possibilities</w:t>
-      </w:r>
-      <w:bookmarkEnd w:id="29"/>
     </w:p>
     <w:p/>
     <w:p>
@@ -5369,7 +5367,7 @@
       <w:pPr>
         <w:pStyle w:val="Heading2"/>
       </w:pPr>
-      <w:bookmarkStart w:id="30" w:name="_Toc391772221"/>
+      <w:bookmarkStart w:id="29" w:name="_Toc391772221"/>
       <w:r>
         <w:t xml:space="preserve">Additions </w:t>
       </w:r>
@@ -5385,7 +5383,7 @@
       <w:r>
         <w:t xml:space="preserve"> GDD</w:t>
       </w:r>
-      <w:bookmarkEnd w:id="30"/>
+      <w:bookmarkEnd w:id="29"/>
     </w:p>
     <w:p/>
     <w:p>
@@ -5435,6 +5433,20 @@
       <w:r>
         <w:t>Tower enemies are usually difficult, and humanoid</w:t>
       </w:r>
+    </w:p>
+    <w:p>
+      <w:pPr>
+        <w:pStyle w:val="ListParagraph"/>
+        <w:numPr>
+          <w:ilvl w:val="0"/>
+          <w:numId w:val="11"/>
+        </w:numPr>
+      </w:pPr>
+      <w:r>
+        <w:t>I completely forgot about status ailments</w:t>
+      </w:r>
+      <w:bookmarkStart w:id="30" w:name="_GoBack"/>
+      <w:bookmarkEnd w:id="30"/>
     </w:p>
     <w:p/>
     <w:p>
@@ -5624,24 +5636,32 @@
           <w:sz w:val="21"/>
           <w:szCs w:val="21"/>
         </w:rPr>
-        <w:t>I don't have much in the way of story line, outside of a Mutant Frog King for the first dungeon (first besides "Beginner's Keep", or even Beginner's Keep itself). To remedy this, I'm going to lay down some basic elements of the world. There may be libraries and books in the game (if I have the time), I may convey the lore via out-of-game texts (like a wiki), or I might just leave the lore ambiguous, who knows.</w:t>
-      </w:r>
-    </w:p>
-    <w:p>
-      <w:pPr>
+        <w:t xml:space="preserve">I don't have much in the way of story line, outside of a Mutant Frog King for the first dungeon (first besides "Beginner's Keep", or even Beginner's Keep itself). To remedy this, I'm going to lay down some basic elements of the world. There may be libraries and books in the game (if I have </w:t>
+      </w:r>
+      <w:r>
         <w:rPr>
           <w:rFonts w:ascii="Helvetica" w:hAnsi="Helvetica" w:cs="Helvetica"/>
           <w:sz w:val="21"/>
           <w:szCs w:val="21"/>
         </w:rPr>
-      </w:pPr>
-      <w:r>
+        <w:lastRenderedPageBreak/>
+        <w:t>the time), I may convey the lore via out-of-game texts (like a wiki), or I might just leave the lore ambiguous, who knows.</w:t>
+      </w:r>
+    </w:p>
+    <w:p>
+      <w:pPr>
         <w:rPr>
           <w:rFonts w:ascii="Helvetica" w:hAnsi="Helvetica" w:cs="Helvetica"/>
           <w:sz w:val="21"/>
           <w:szCs w:val="21"/>
         </w:rPr>
-        <w:lastRenderedPageBreak/>
+      </w:pPr>
+      <w:r>
+        <w:rPr>
+          <w:rFonts w:ascii="Helvetica" w:hAnsi="Helvetica" w:cs="Helvetica"/>
+          <w:sz w:val="21"/>
+          <w:szCs w:val="21"/>
+        </w:rPr>
         <w:t xml:space="preserve">Anyway, the final boss is an Eldritch Horror who exists in a much higher plane of existence than the players. As a result, what the players are actually attacking, the entity they see, is little more than the Eldritch Horror's "Shadow". A creature in </w:t>
       </w:r>
       <w:proofErr w:type="spellStart"/>
@@ -6507,7 +6527,7 @@
           <w:rPr>
             <w:noProof/>
           </w:rPr>
-          <w:t>2</w:t>
+          <w:t>15</w:t>
         </w:r>
         <w:r>
           <w:rPr>
@@ -9500,7 +9520,7 @@
 </file>
 
 <file path=customXml/itemProps1.xml><?xml version="1.0" encoding="utf-8"?>
-<ds:datastoreItem xmlns:ds="http://schemas.openxmlformats.org/officeDocument/2006/customXml" ds:itemID="{CD19FAC4-C5D2-499C-8828-65A3FD910918}">
+<ds:datastoreItem xmlns:ds="http://schemas.openxmlformats.org/officeDocument/2006/customXml" ds:itemID="{B6762B36-1DA6-4EA8-8D84-30940A975A9D}">
   <ds:schemaRefs>
     <ds:schemaRef ds:uri="http://schemas.openxmlformats.org/officeDocument/2006/bibliography"/>
   </ds:schemaRefs>

</xml_diff>